<commit_message>
feat: adicionando, resultados e discurssões, conclusão e referencias para o projeto
</commit_message>
<xml_diff>
--- a/Renato Carvalho - 202202173321 - Desenvolvimento Web Python.docx
+++ b/Renato Carvalho - 202202173321 - Desenvolvimento Web Python.docx
@@ -365,7 +365,7 @@
         <w:spacing w:after="160" w:line="259" w:lineRule="auto"/>
         <w:jc w:val="center"/>
         <w:rPr>
-          <w:rFonts w:ascii="Times New Roman" w:eastAsia="Times New Roman" w:hAnsi="Times New Roman"/>
+          <w:rFonts w:ascii="Times New Roman" w:eastAsia="Times New Roman" w:hAnsi="Times New Roman" w:cs="Times New Roman"/>
           <w:sz w:val="24"/>
           <w:szCs w:val="24"/>
         </w:rPr>
@@ -397,6 +397,133 @@
           <w:szCs w:val="24"/>
         </w:rPr>
         <w:t xml:space="preserve">Renato Carvalho Assunção da </w:t>
+      </w:r>
+      <w:r>
+        <w:rPr>
+          <w:rFonts w:ascii="Times New Roman" w:eastAsia="Times New Roman" w:hAnsi="Times New Roman" w:cs="Times New Roman"/>
+          <w:sz w:val="24"/>
+          <w:szCs w:val="24"/>
+        </w:rPr>
+        <w:t>Silva</w:t>
+      </w:r>
+    </w:p>
+    <w:p>
+      <w:pPr>
+        <w:widowControl/>
+        <w:spacing w:after="160" w:line="259" w:lineRule="auto"/>
+        <w:jc w:val="center"/>
+        <w:rPr>
+          <w:rFonts w:ascii="Times New Roman" w:eastAsia="Times New Roman" w:hAnsi="Times New Roman"/>
+          <w:sz w:val="24"/>
+          <w:szCs w:val="24"/>
+        </w:rPr>
+      </w:pPr>
+      <w:r>
+        <w:rPr>
+          <w:rFonts w:ascii="Times New Roman" w:eastAsia="Times New Roman" w:hAnsi="Times New Roman"/>
+          <w:sz w:val="24"/>
+          <w:szCs w:val="24"/>
+        </w:rPr>
+        <w:t>202202971316</w:t>
+      </w:r>
+      <w:r>
+        <w:rPr>
+          <w:rFonts w:ascii="Times New Roman" w:eastAsia="Times New Roman" w:hAnsi="Times New Roman"/>
+          <w:sz w:val="24"/>
+          <w:szCs w:val="24"/>
+        </w:rPr>
+        <w:t xml:space="preserve"> </w:t>
+      </w:r>
+      <w:r>
+        <w:rPr>
+          <w:rFonts w:ascii="Times New Roman" w:eastAsia="Times New Roman" w:hAnsi="Times New Roman" w:cs="Times New Roman"/>
+          <w:sz w:val="24"/>
+          <w:szCs w:val="24"/>
+        </w:rPr>
+        <w:t>–</w:t>
+      </w:r>
+      <w:r>
+        <w:rPr>
+          <w:rFonts w:ascii="Times New Roman" w:eastAsia="Times New Roman" w:hAnsi="Times New Roman"/>
+          <w:sz w:val="24"/>
+          <w:szCs w:val="24"/>
+        </w:rPr>
+        <w:t xml:space="preserve"> </w:t>
+      </w:r>
+      <w:r>
+        <w:rPr>
+          <w:rFonts w:ascii="Times New Roman" w:eastAsia="Times New Roman" w:hAnsi="Times New Roman"/>
+          <w:sz w:val="24"/>
+          <w:szCs w:val="24"/>
+        </w:rPr>
+        <w:t>Magno Durães de Barros Filho</w:t>
+      </w:r>
+    </w:p>
+    <w:p>
+      <w:pPr>
+        <w:widowControl/>
+        <w:spacing w:after="160" w:line="259" w:lineRule="auto"/>
+        <w:jc w:val="center"/>
+      </w:pPr>
+      <w:r>
+        <w:rPr>
+          <w:rFonts w:ascii="Times New Roman" w:eastAsia="Times New Roman" w:hAnsi="Times New Roman"/>
+          <w:sz w:val="24"/>
+          <w:szCs w:val="24"/>
+        </w:rPr>
+        <w:t>202202186813</w:t>
+      </w:r>
+      <w:r>
+        <w:t xml:space="preserve"> – Dhomini da Silva Pereira</w:t>
+      </w:r>
+    </w:p>
+    <w:p>
+      <w:pPr>
+        <w:widowControl/>
+        <w:spacing w:after="160" w:line="259" w:lineRule="auto"/>
+        <w:jc w:val="center"/>
+      </w:pPr>
+      <w:r>
+        <w:rPr>
+          <w:rFonts w:ascii="Times New Roman" w:eastAsia="Times New Roman" w:hAnsi="Times New Roman" w:cs="Times New Roman"/>
+          <w:sz w:val="24"/>
+          <w:szCs w:val="24"/>
+        </w:rPr>
+        <w:t>202202177971 – Lucas Ribeiro Rodrigues</w:t>
+      </w:r>
+    </w:p>
+    <w:p>
+      <w:pPr>
+        <w:widowControl/>
+        <w:spacing w:after="160" w:line="259" w:lineRule="auto"/>
+        <w:jc w:val="center"/>
+      </w:pPr>
+      <w:r>
+        <w:rPr>
+          <w:rFonts w:ascii="Times New Roman" w:eastAsia="Times New Roman" w:hAnsi="Times New Roman" w:cs="Times New Roman"/>
+          <w:sz w:val="24"/>
+          <w:szCs w:val="24"/>
+        </w:rPr>
+        <w:t>2022</w:t>
+      </w:r>
+      <w:r>
+        <w:rPr>
+          <w:rFonts w:ascii="Times New Roman" w:eastAsia="Times New Roman" w:hAnsi="Times New Roman" w:cs="Times New Roman"/>
+          <w:sz w:val="24"/>
+          <w:szCs w:val="24"/>
+        </w:rPr>
+        <w:t xml:space="preserve">02136972 </w:t>
+      </w:r>
+      <w:r>
+        <w:rPr>
+          <w:rFonts w:ascii="Times New Roman" w:eastAsia="Times New Roman" w:hAnsi="Times New Roman" w:cs="Times New Roman"/>
+          <w:sz w:val="24"/>
+          <w:szCs w:val="24"/>
+        </w:rPr>
+        <w:t xml:space="preserve">– </w:t>
+      </w:r>
+      <w:r>
+        <w:t>Gabriel dos Santos Reis</w:t>
       </w:r>
     </w:p>
     <w:p>
@@ -864,7 +991,11 @@
             <w:rPr>
               <w:rFonts w:asciiTheme="minorHAnsi" w:eastAsiaTheme="minorEastAsia" w:hAnsiTheme="minorHAnsi"/>
               <w:noProof/>
+              <w:kern w:val="2"/>
+              <w:sz w:val="24"/>
+              <w:szCs w:val="24"/>
               <w:lang w:eastAsia="pt-BR"/>
+              <w14:ligatures w14:val="standardContextual"/>
             </w:rPr>
           </w:pPr>
           <w:r>
@@ -885,7 +1016,7 @@
             </w:rPr>
             <w:fldChar w:fldCharType="separate"/>
           </w:r>
-          <w:hyperlink w:anchor="_Toc84406832" w:history="1">
+          <w:hyperlink w:anchor="_Toc180942378" w:history="1">
             <w:r>
               <w:rPr>
                 <w:rStyle w:val="Hyperlink"/>
@@ -897,7 +1028,11 @@
               <w:rPr>
                 <w:rFonts w:asciiTheme="minorHAnsi" w:eastAsiaTheme="minorEastAsia" w:hAnsiTheme="minorHAnsi"/>
                 <w:noProof/>
+                <w:kern w:val="2"/>
+                <w:sz w:val="24"/>
+                <w:szCs w:val="24"/>
                 <w:lang w:eastAsia="pt-BR"/>
+                <w14:ligatures w14:val="standardContextual"/>
               </w:rPr>
               <w:tab/>
             </w:r>
@@ -927,7 +1062,7 @@
                 <w:noProof/>
                 <w:webHidden/>
               </w:rPr>
-              <w:instrText xml:space="preserve"> PAGEREF _Toc84406832 \h </w:instrText>
+              <w:instrText xml:space="preserve"> PAGEREF _Toc180942378 \h </w:instrText>
             </w:r>
             <w:r>
               <w:rPr>
@@ -962,16 +1097,20 @@
           <w:pPr>
             <w:pStyle w:val="Sumrio2"/>
             <w:tabs>
-              <w:tab w:val="left" w:pos="880"/>
+              <w:tab w:val="left" w:pos="960"/>
               <w:tab w:val="right" w:leader="dot" w:pos="9280"/>
             </w:tabs>
             <w:rPr>
               <w:rFonts w:asciiTheme="minorHAnsi" w:eastAsiaTheme="minorEastAsia" w:hAnsiTheme="minorHAnsi"/>
               <w:noProof/>
+              <w:kern w:val="2"/>
+              <w:sz w:val="24"/>
+              <w:szCs w:val="24"/>
               <w:lang w:eastAsia="pt-BR"/>
+              <w14:ligatures w14:val="standardContextual"/>
             </w:rPr>
           </w:pPr>
-          <w:hyperlink w:anchor="_Toc84406833" w:history="1">
+          <w:hyperlink w:anchor="_Toc180942379" w:history="1">
             <w:r>
               <w:rPr>
                 <w:rStyle w:val="Hyperlink"/>
@@ -983,7 +1122,11 @@
               <w:rPr>
                 <w:rFonts w:asciiTheme="minorHAnsi" w:eastAsiaTheme="minorEastAsia" w:hAnsiTheme="minorHAnsi"/>
                 <w:noProof/>
+                <w:kern w:val="2"/>
+                <w:sz w:val="24"/>
+                <w:szCs w:val="24"/>
                 <w:lang w:eastAsia="pt-BR"/>
+                <w14:ligatures w14:val="standardContextual"/>
               </w:rPr>
               <w:tab/>
             </w:r>
@@ -1028,7 +1171,7 @@
                 <w:noProof/>
                 <w:webHidden/>
               </w:rPr>
-              <w:instrText xml:space="preserve"> PAGEREF _Toc84406833 \h </w:instrText>
+              <w:instrText xml:space="preserve"> PAGEREF _Toc180942379 \h </w:instrText>
             </w:r>
             <w:r>
               <w:rPr>
@@ -1063,16 +1206,20 @@
           <w:pPr>
             <w:pStyle w:val="Sumrio2"/>
             <w:tabs>
-              <w:tab w:val="left" w:pos="880"/>
+              <w:tab w:val="left" w:pos="960"/>
               <w:tab w:val="right" w:leader="dot" w:pos="9280"/>
             </w:tabs>
             <w:rPr>
               <w:rFonts w:asciiTheme="minorHAnsi" w:eastAsiaTheme="minorEastAsia" w:hAnsiTheme="minorHAnsi"/>
               <w:noProof/>
+              <w:kern w:val="2"/>
+              <w:sz w:val="24"/>
+              <w:szCs w:val="24"/>
               <w:lang w:eastAsia="pt-BR"/>
+              <w14:ligatures w14:val="standardContextual"/>
             </w:rPr>
           </w:pPr>
-          <w:hyperlink w:anchor="_Toc84406834" w:history="1">
+          <w:hyperlink w:anchor="_Toc180942380" w:history="1">
             <w:r>
               <w:rPr>
                 <w:rStyle w:val="Hyperlink"/>
@@ -1084,7 +1231,11 @@
               <w:rPr>
                 <w:rFonts w:asciiTheme="minorHAnsi" w:eastAsiaTheme="minorEastAsia" w:hAnsiTheme="minorHAnsi"/>
                 <w:noProof/>
+                <w:kern w:val="2"/>
+                <w:sz w:val="24"/>
+                <w:szCs w:val="24"/>
                 <w:lang w:eastAsia="pt-BR"/>
+                <w14:ligatures w14:val="standardContextual"/>
               </w:rPr>
               <w:tab/>
             </w:r>
@@ -1114,7 +1265,7 @@
                 <w:noProof/>
                 <w:webHidden/>
               </w:rPr>
-              <w:instrText xml:space="preserve"> PAGEREF _Toc84406834 \h </w:instrText>
+              <w:instrText xml:space="preserve"> PAGEREF _Toc180942380 \h </w:instrText>
             </w:r>
             <w:r>
               <w:rPr>
@@ -1155,10 +1306,14 @@
             <w:rPr>
               <w:rFonts w:asciiTheme="minorHAnsi" w:eastAsiaTheme="minorEastAsia" w:hAnsiTheme="minorHAnsi"/>
               <w:noProof/>
+              <w:kern w:val="2"/>
+              <w:sz w:val="24"/>
+              <w:szCs w:val="24"/>
               <w:lang w:eastAsia="pt-BR"/>
+              <w14:ligatures w14:val="standardContextual"/>
             </w:rPr>
           </w:pPr>
-          <w:hyperlink w:anchor="_Toc84406835" w:history="1">
+          <w:hyperlink w:anchor="_Toc180942381" w:history="1">
             <w:r>
               <w:rPr>
                 <w:rStyle w:val="Hyperlink"/>
@@ -1170,7 +1325,11 @@
               <w:rPr>
                 <w:rFonts w:asciiTheme="minorHAnsi" w:eastAsiaTheme="minorEastAsia" w:hAnsiTheme="minorHAnsi"/>
                 <w:noProof/>
+                <w:kern w:val="2"/>
+                <w:sz w:val="24"/>
+                <w:szCs w:val="24"/>
                 <w:lang w:eastAsia="pt-BR"/>
+                <w14:ligatures w14:val="standardContextual"/>
               </w:rPr>
               <w:tab/>
             </w:r>
@@ -1200,93 +1359,7 @@
                 <w:noProof/>
                 <w:webHidden/>
               </w:rPr>
-              <w:instrText xml:space="preserve"> PAGEREF _Toc84406835 \h </w:instrText>
-            </w:r>
-            <w:r>
-              <w:rPr>
-                <w:noProof/>
-                <w:webHidden/>
-              </w:rPr>
-            </w:r>
-            <w:r>
-              <w:rPr>
-                <w:noProof/>
-                <w:webHidden/>
-              </w:rPr>
-              <w:fldChar w:fldCharType="separate"/>
-            </w:r>
-            <w:r>
-              <w:rPr>
-                <w:noProof/>
-                <w:webHidden/>
-              </w:rPr>
-              <w:t>4</w:t>
-            </w:r>
-            <w:r>
-              <w:rPr>
-                <w:noProof/>
-                <w:webHidden/>
-              </w:rPr>
-              <w:fldChar w:fldCharType="end"/>
-            </w:r>
-          </w:hyperlink>
-        </w:p>
-        <w:p>
-          <w:pPr>
-            <w:pStyle w:val="Sumrio2"/>
-            <w:tabs>
-              <w:tab w:val="left" w:pos="880"/>
-              <w:tab w:val="right" w:leader="dot" w:pos="9280"/>
-            </w:tabs>
-            <w:rPr>
-              <w:rFonts w:asciiTheme="minorHAnsi" w:eastAsiaTheme="minorEastAsia" w:hAnsiTheme="minorHAnsi"/>
-              <w:noProof/>
-              <w:lang w:eastAsia="pt-BR"/>
-            </w:rPr>
-          </w:pPr>
-          <w:hyperlink w:anchor="_Toc84406836" w:history="1">
-            <w:r>
-              <w:rPr>
-                <w:rStyle w:val="Hyperlink"/>
-                <w:noProof/>
-              </w:rPr>
-              <w:t>2.1</w:t>
-            </w:r>
-            <w:r>
-              <w:rPr>
-                <w:rFonts w:asciiTheme="minorHAnsi" w:eastAsiaTheme="minorEastAsia" w:hAnsiTheme="minorHAnsi"/>
-                <w:noProof/>
-                <w:lang w:eastAsia="pt-BR"/>
-              </w:rPr>
-              <w:tab/>
-            </w:r>
-            <w:r>
-              <w:rPr>
-                <w:rStyle w:val="Hyperlink"/>
-                <w:noProof/>
-              </w:rPr>
-              <w:t>XXXXXXXXXXXXX</w:t>
-            </w:r>
-            <w:r>
-              <w:rPr>
-                <w:noProof/>
-                <w:webHidden/>
-              </w:rPr>
-              <w:tab/>
-            </w:r>
-            <w:r>
-              <w:rPr>
-                <w:noProof/>
-                <w:webHidden/>
-              </w:rPr>
-              <w:fldChar w:fldCharType="begin"/>
-            </w:r>
-            <w:r>
-              <w:rPr>
-                <w:noProof/>
-                <w:webHidden/>
-              </w:rPr>
-              <w:instrText xml:space="preserve"> PAGEREF _Toc84406836 \h </w:instrText>
+              <w:instrText xml:space="preserve"> PAGEREF _Toc180942381 \h </w:instrText>
             </w:r>
             <w:r>
               <w:rPr>
@@ -1327,10 +1400,14 @@
             <w:rPr>
               <w:rFonts w:asciiTheme="minorHAnsi" w:eastAsiaTheme="minorEastAsia" w:hAnsiTheme="minorHAnsi"/>
               <w:noProof/>
+              <w:kern w:val="2"/>
+              <w:sz w:val="24"/>
+              <w:szCs w:val="24"/>
               <w:lang w:eastAsia="pt-BR"/>
+              <w14:ligatures w14:val="standardContextual"/>
             </w:rPr>
           </w:pPr>
-          <w:hyperlink w:anchor="_Toc84406837" w:history="1">
+          <w:hyperlink w:anchor="_Toc180942382" w:history="1">
             <w:r>
               <w:rPr>
                 <w:rStyle w:val="Hyperlink"/>
@@ -1342,7 +1419,11 @@
               <w:rPr>
                 <w:rFonts w:asciiTheme="minorHAnsi" w:eastAsiaTheme="minorEastAsia" w:hAnsiTheme="minorHAnsi"/>
                 <w:noProof/>
+                <w:kern w:val="2"/>
+                <w:sz w:val="24"/>
+                <w:szCs w:val="24"/>
                 <w:lang w:eastAsia="pt-BR"/>
+                <w14:ligatures w14:val="standardContextual"/>
               </w:rPr>
               <w:tab/>
             </w:r>
@@ -1372,7 +1453,7 @@
                 <w:noProof/>
                 <w:webHidden/>
               </w:rPr>
-              <w:instrText xml:space="preserve"> PAGEREF _Toc84406837 \h </w:instrText>
+              <w:instrText xml:space="preserve"> PAGEREF _Toc180942382 \h </w:instrText>
             </w:r>
             <w:r>
               <w:rPr>
@@ -1412,10 +1493,14 @@
             <w:rPr>
               <w:rFonts w:asciiTheme="minorHAnsi" w:eastAsiaTheme="minorEastAsia" w:hAnsiTheme="minorHAnsi"/>
               <w:noProof/>
+              <w:kern w:val="2"/>
+              <w:sz w:val="24"/>
+              <w:szCs w:val="24"/>
               <w:lang w:eastAsia="pt-BR"/>
+              <w14:ligatures w14:val="standardContextual"/>
             </w:rPr>
           </w:pPr>
-          <w:hyperlink w:anchor="_Toc84406838" w:history="1">
+          <w:hyperlink w:anchor="_Toc180942383" w:history="1">
             <w:r>
               <w:rPr>
                 <w:rStyle w:val="Hyperlink"/>
@@ -1442,7 +1527,7 @@
                 <w:noProof/>
                 <w:webHidden/>
               </w:rPr>
-              <w:instrText xml:space="preserve"> PAGEREF _Toc84406838 \h </w:instrText>
+              <w:instrText xml:space="preserve"> PAGEREF _Toc180942383 \h </w:instrText>
             </w:r>
             <w:r>
               <w:rPr>
@@ -1581,7 +1666,7 @@
           <w:bCs w:val="0"/>
         </w:rPr>
       </w:pPr>
-      <w:bookmarkStart w:id="1" w:name="_Toc84406832"/>
+      <w:bookmarkStart w:id="1" w:name="_Toc180942378"/>
       <w:r>
         <w:rPr>
           <w:b w:val="0"/>
@@ -1667,7 +1752,7 @@
         </w:rPr>
       </w:pPr>
       <w:bookmarkStart w:id="2" w:name="_bookmark1"/>
-      <w:bookmarkStart w:id="3" w:name="_Toc84406833"/>
+      <w:bookmarkStart w:id="3" w:name="_Toc180942379"/>
       <w:bookmarkEnd w:id="2"/>
       <w:r>
         <w:rPr>
@@ -1752,7 +1837,7 @@
           <w:bCs w:val="0"/>
         </w:rPr>
       </w:pPr>
-      <w:bookmarkStart w:id="4" w:name="_Toc84406834"/>
+      <w:bookmarkStart w:id="4" w:name="_Toc180942380"/>
       <w:r>
         <w:rPr>
           <w:b w:val="0"/>
@@ -1846,7 +1931,7 @@
           <w:bCs w:val="0"/>
         </w:rPr>
       </w:pPr>
-      <w:bookmarkStart w:id="6" w:name="_Toc84406835"/>
+      <w:bookmarkStart w:id="6" w:name="_Toc180942381"/>
       <w:bookmarkEnd w:id="5"/>
       <w:r>
         <w:rPr>
@@ -1874,8 +1959,8 @@
       <w:pPr>
         <w:pStyle w:val="PargrafodaLista"/>
         <w:numPr>
-          <w:ilvl w:val="0"/>
-          <w:numId w:val="28"/>
+          <w:ilvl w:val="1"/>
+          <w:numId w:val="5"/>
         </w:numPr>
         <w:spacing w:before="2"/>
         <w:rPr>
@@ -1914,6 +1999,7 @@
     <w:p>
       <w:pPr>
         <w:spacing w:before="2"/>
+        <w:jc w:val="both"/>
         <w:rPr>
           <w:rFonts w:ascii="Times New Roman" w:eastAsia="Times New Roman" w:hAnsi="Times New Roman"/>
           <w:sz w:val="24"/>
@@ -1960,664 +2046,992 @@
     <w:p>
       <w:pPr>
         <w:pStyle w:val="PargrafodaLista"/>
-        <w:numPr>
-          <w:ilvl w:val="0"/>
-          <w:numId w:val="28"/>
-        </w:numPr>
-        <w:spacing w:before="2"/>
-        <w:rPr>
-          <w:rFonts w:ascii="Times New Roman" w:eastAsia="Times New Roman" w:hAnsi="Times New Roman"/>
-          <w:b/>
-          <w:bCs/>
-          <w:sz w:val="24"/>
-          <w:szCs w:val="24"/>
-        </w:rPr>
-      </w:pPr>
-      <w:r>
-        <w:rPr>
-          <w:rFonts w:ascii="Times New Roman" w:eastAsia="Times New Roman" w:hAnsi="Times New Roman"/>
-          <w:b/>
-          <w:bCs/>
-          <w:sz w:val="24"/>
-          <w:szCs w:val="24"/>
-        </w:rPr>
-        <w:t>Fundamentação Teórica</w:t>
-      </w:r>
-    </w:p>
-    <w:p>
-      <w:pPr>
-        <w:pStyle w:val="PargrafodaLista"/>
-        <w:spacing w:before="2"/>
-        <w:ind w:left="720"/>
-        <w:rPr>
-          <w:rFonts w:ascii="Times New Roman" w:eastAsia="Times New Roman" w:hAnsi="Times New Roman"/>
-          <w:b/>
-          <w:bCs/>
-          <w:sz w:val="24"/>
-          <w:szCs w:val="24"/>
-        </w:rPr>
-      </w:pPr>
-    </w:p>
-    <w:p>
-      <w:pPr>
-        <w:spacing w:before="2"/>
-        <w:rPr>
-          <w:rFonts w:ascii="Times New Roman" w:eastAsia="Times New Roman" w:hAnsi="Times New Roman"/>
-          <w:sz w:val="24"/>
-          <w:szCs w:val="24"/>
-        </w:rPr>
-      </w:pPr>
-      <w:r>
-        <w:rPr>
-          <w:rFonts w:ascii="Times New Roman" w:eastAsia="Times New Roman" w:hAnsi="Times New Roman"/>
-          <w:sz w:val="24"/>
-          <w:szCs w:val="24"/>
-        </w:rPr>
-        <w:t xml:space="preserve">Com base nas metodologias de gestão de projetos, como o </w:t>
-      </w:r>
-      <w:proofErr w:type="spellStart"/>
-      <w:r>
-        <w:rPr>
-          <w:rFonts w:ascii="Times New Roman" w:eastAsia="Times New Roman" w:hAnsi="Times New Roman"/>
-          <w:sz w:val="24"/>
-          <w:szCs w:val="24"/>
-        </w:rPr>
-        <w:t>Kanban</w:t>
-      </w:r>
-      <w:proofErr w:type="spellEnd"/>
-      <w:r>
-        <w:rPr>
-          <w:rFonts w:ascii="Times New Roman" w:eastAsia="Times New Roman" w:hAnsi="Times New Roman"/>
-          <w:sz w:val="24"/>
-          <w:szCs w:val="24"/>
-        </w:rPr>
-        <w:t xml:space="preserve">, a aplicação utiliza cards para facilitar o acompanhamento do status das tarefas. A combinação de Next.js no </w:t>
-      </w:r>
-      <w:proofErr w:type="spellStart"/>
-      <w:r>
-        <w:rPr>
-          <w:rFonts w:ascii="Times New Roman" w:eastAsia="Times New Roman" w:hAnsi="Times New Roman"/>
-          <w:sz w:val="24"/>
-          <w:szCs w:val="24"/>
-        </w:rPr>
-        <w:t>frontend</w:t>
-      </w:r>
-      <w:proofErr w:type="spellEnd"/>
-      <w:r>
-        <w:rPr>
-          <w:rFonts w:ascii="Times New Roman" w:eastAsia="Times New Roman" w:hAnsi="Times New Roman"/>
-          <w:sz w:val="24"/>
-          <w:szCs w:val="24"/>
-        </w:rPr>
-        <w:t xml:space="preserve">, </w:t>
-      </w:r>
-      <w:proofErr w:type="spellStart"/>
-      <w:r>
-        <w:rPr>
-          <w:rFonts w:ascii="Times New Roman" w:eastAsia="Times New Roman" w:hAnsi="Times New Roman"/>
-          <w:sz w:val="24"/>
-          <w:szCs w:val="24"/>
-        </w:rPr>
-        <w:t>Flask</w:t>
-      </w:r>
-      <w:proofErr w:type="spellEnd"/>
-      <w:r>
-        <w:rPr>
-          <w:rFonts w:ascii="Times New Roman" w:eastAsia="Times New Roman" w:hAnsi="Times New Roman"/>
-          <w:sz w:val="24"/>
-          <w:szCs w:val="24"/>
-        </w:rPr>
-        <w:t xml:space="preserve"> no </w:t>
-      </w:r>
-      <w:proofErr w:type="spellStart"/>
-      <w:r>
-        <w:rPr>
-          <w:rFonts w:ascii="Times New Roman" w:eastAsia="Times New Roman" w:hAnsi="Times New Roman"/>
-          <w:sz w:val="24"/>
-          <w:szCs w:val="24"/>
-        </w:rPr>
-        <w:t>backend</w:t>
-      </w:r>
-      <w:proofErr w:type="spellEnd"/>
-      <w:r>
-        <w:rPr>
-          <w:rFonts w:ascii="Times New Roman" w:eastAsia="Times New Roman" w:hAnsi="Times New Roman"/>
-          <w:sz w:val="24"/>
-          <w:szCs w:val="24"/>
-        </w:rPr>
-        <w:t xml:space="preserve"> e um banco de dados SQL garante que a aplicação seja estruturada e responsiva. A abordagem visual do </w:t>
-      </w:r>
-      <w:proofErr w:type="spellStart"/>
-      <w:r>
-        <w:rPr>
-          <w:rFonts w:ascii="Times New Roman" w:eastAsia="Times New Roman" w:hAnsi="Times New Roman"/>
-          <w:sz w:val="24"/>
-          <w:szCs w:val="24"/>
-        </w:rPr>
-        <w:t>Kanban</w:t>
-      </w:r>
-      <w:proofErr w:type="spellEnd"/>
-      <w:r>
-        <w:rPr>
-          <w:rFonts w:ascii="Times New Roman" w:eastAsia="Times New Roman" w:hAnsi="Times New Roman"/>
-          <w:sz w:val="24"/>
-          <w:szCs w:val="24"/>
-        </w:rPr>
-        <w:t xml:space="preserve"> permite um acompanhamento eficiente das atividades, tanto para o usuário individual quanto para equipes.</w:t>
-      </w:r>
-    </w:p>
-    <w:p>
-      <w:pPr>
-        <w:spacing w:before="2"/>
-        <w:rPr>
-          <w:rFonts w:ascii="Times New Roman" w:eastAsia="Times New Roman" w:hAnsi="Times New Roman"/>
-          <w:sz w:val="24"/>
-          <w:szCs w:val="24"/>
-        </w:rPr>
-      </w:pPr>
-    </w:p>
-    <w:p>
-      <w:pPr>
-        <w:pStyle w:val="PargrafodaLista"/>
-        <w:numPr>
-          <w:ilvl w:val="0"/>
-          <w:numId w:val="28"/>
-        </w:numPr>
-        <w:spacing w:before="2"/>
-        <w:rPr>
-          <w:rFonts w:ascii="Times New Roman" w:eastAsia="Times New Roman" w:hAnsi="Times New Roman"/>
-          <w:b/>
-          <w:bCs/>
-          <w:sz w:val="24"/>
-          <w:szCs w:val="24"/>
-        </w:rPr>
-      </w:pPr>
-      <w:r>
-        <w:rPr>
-          <w:rFonts w:ascii="Times New Roman" w:eastAsia="Times New Roman" w:hAnsi="Times New Roman"/>
-          <w:b/>
-          <w:bCs/>
-          <w:sz w:val="24"/>
-          <w:szCs w:val="24"/>
-        </w:rPr>
-        <w:t>Metodologia</w:t>
-      </w:r>
-    </w:p>
-    <w:p>
-      <w:pPr>
-        <w:spacing w:before="2"/>
-        <w:rPr>
-          <w:rFonts w:ascii="Times New Roman" w:eastAsia="Times New Roman" w:hAnsi="Times New Roman"/>
-          <w:sz w:val="24"/>
-          <w:szCs w:val="24"/>
-        </w:rPr>
-      </w:pPr>
-    </w:p>
-    <w:p>
-      <w:pPr>
-        <w:spacing w:before="2"/>
-        <w:rPr>
-          <w:rFonts w:ascii="Times New Roman" w:eastAsia="Times New Roman" w:hAnsi="Times New Roman"/>
-          <w:sz w:val="24"/>
-          <w:szCs w:val="24"/>
-        </w:rPr>
-      </w:pPr>
-      <w:r>
-        <w:rPr>
-          <w:rFonts w:ascii="Times New Roman" w:eastAsia="Times New Roman" w:hAnsi="Times New Roman"/>
-          <w:sz w:val="24"/>
-          <w:szCs w:val="24"/>
-        </w:rPr>
-        <w:t xml:space="preserve">O projeto está dividido em três partes principais: o </w:t>
-      </w:r>
-      <w:proofErr w:type="spellStart"/>
-      <w:r>
-        <w:rPr>
-          <w:rFonts w:ascii="Times New Roman" w:eastAsia="Times New Roman" w:hAnsi="Times New Roman"/>
-          <w:sz w:val="24"/>
-          <w:szCs w:val="24"/>
-        </w:rPr>
-        <w:t>frontend</w:t>
-      </w:r>
-      <w:proofErr w:type="spellEnd"/>
-      <w:r>
-        <w:rPr>
-          <w:rFonts w:ascii="Times New Roman" w:eastAsia="Times New Roman" w:hAnsi="Times New Roman"/>
-          <w:sz w:val="24"/>
-          <w:szCs w:val="24"/>
-        </w:rPr>
-        <w:t xml:space="preserve">, construído com Next.js, que oferece uma interface moderna e responsiva; o </w:t>
-      </w:r>
-      <w:proofErr w:type="spellStart"/>
-      <w:r>
-        <w:rPr>
-          <w:rFonts w:ascii="Times New Roman" w:eastAsia="Times New Roman" w:hAnsi="Times New Roman"/>
-          <w:sz w:val="24"/>
-          <w:szCs w:val="24"/>
-        </w:rPr>
-        <w:t>backend</w:t>
-      </w:r>
-      <w:proofErr w:type="spellEnd"/>
-      <w:r>
-        <w:rPr>
-          <w:rFonts w:ascii="Times New Roman" w:eastAsia="Times New Roman" w:hAnsi="Times New Roman"/>
-          <w:sz w:val="24"/>
-          <w:szCs w:val="24"/>
-        </w:rPr>
-        <w:t xml:space="preserve">, implementado em </w:t>
-      </w:r>
-      <w:proofErr w:type="spellStart"/>
-      <w:r>
-        <w:rPr>
-          <w:rFonts w:ascii="Times New Roman" w:eastAsia="Times New Roman" w:hAnsi="Times New Roman"/>
-          <w:sz w:val="24"/>
-          <w:szCs w:val="24"/>
-        </w:rPr>
-        <w:t>Flask</w:t>
-      </w:r>
-      <w:proofErr w:type="spellEnd"/>
-      <w:r>
-        <w:rPr>
-          <w:rFonts w:ascii="Times New Roman" w:eastAsia="Times New Roman" w:hAnsi="Times New Roman"/>
-          <w:sz w:val="24"/>
-          <w:szCs w:val="24"/>
-        </w:rPr>
-        <w:t xml:space="preserve">, responsável pela lógica de negócios e gerenciamento de rotas e </w:t>
-      </w:r>
-      <w:proofErr w:type="spellStart"/>
-      <w:r>
-        <w:rPr>
-          <w:rFonts w:ascii="Times New Roman" w:eastAsia="Times New Roman" w:hAnsi="Times New Roman"/>
-          <w:sz w:val="24"/>
-          <w:szCs w:val="24"/>
-        </w:rPr>
-        <w:t>controllers</w:t>
-      </w:r>
-      <w:proofErr w:type="spellEnd"/>
-      <w:r>
-        <w:rPr>
-          <w:rFonts w:ascii="Times New Roman" w:eastAsia="Times New Roman" w:hAnsi="Times New Roman"/>
-          <w:sz w:val="24"/>
-          <w:szCs w:val="24"/>
-        </w:rPr>
-        <w:t>; e um banco de dados SQL, que armazena as informações de maneira segura e organizada. As tarefas são organizadas em grupos e monitoradas por meio de cards que mostram o progresso de cada uma.</w:t>
-      </w:r>
-    </w:p>
-    <w:p>
-      <w:pPr>
-        <w:spacing w:before="2"/>
-        <w:rPr>
-          <w:rFonts w:ascii="Times New Roman" w:eastAsia="Times New Roman" w:hAnsi="Times New Roman"/>
-          <w:b/>
-          <w:bCs/>
-          <w:sz w:val="24"/>
-          <w:szCs w:val="24"/>
-        </w:rPr>
-      </w:pPr>
-    </w:p>
-    <w:p>
-      <w:pPr>
-        <w:pStyle w:val="PargrafodaLista"/>
-        <w:numPr>
-          <w:ilvl w:val="0"/>
-          <w:numId w:val="28"/>
-        </w:numPr>
-        <w:spacing w:before="2"/>
-        <w:rPr>
-          <w:rFonts w:ascii="Times New Roman" w:eastAsia="Times New Roman" w:hAnsi="Times New Roman"/>
-          <w:b/>
-          <w:bCs/>
-          <w:sz w:val="24"/>
-          <w:szCs w:val="24"/>
-        </w:rPr>
-      </w:pPr>
-      <w:r>
-        <w:rPr>
-          <w:rFonts w:ascii="Times New Roman" w:eastAsia="Times New Roman" w:hAnsi="Times New Roman"/>
-          <w:b/>
-          <w:bCs/>
-          <w:sz w:val="24"/>
-          <w:szCs w:val="24"/>
-        </w:rPr>
-        <w:t>Resultados e Discussões</w:t>
-      </w:r>
-    </w:p>
-    <w:p>
-      <w:pPr>
-        <w:pStyle w:val="PargrafodaLista"/>
-        <w:spacing w:before="2"/>
-        <w:ind w:left="720"/>
-        <w:rPr>
-          <w:rFonts w:ascii="Times New Roman" w:eastAsia="Times New Roman" w:hAnsi="Times New Roman"/>
-          <w:b/>
-          <w:bCs/>
-          <w:sz w:val="24"/>
-          <w:szCs w:val="24"/>
-        </w:rPr>
-      </w:pPr>
-    </w:p>
-    <w:p>
-      <w:pPr>
-        <w:spacing w:before="2"/>
-        <w:rPr>
-          <w:rFonts w:ascii="Times New Roman" w:eastAsia="Times New Roman" w:hAnsi="Times New Roman"/>
-          <w:sz w:val="24"/>
-          <w:szCs w:val="24"/>
-        </w:rPr>
-      </w:pPr>
-      <w:r>
-        <w:rPr>
-          <w:rFonts w:ascii="Times New Roman" w:eastAsia="Times New Roman" w:hAnsi="Times New Roman"/>
-          <w:sz w:val="24"/>
-          <w:szCs w:val="24"/>
-        </w:rPr>
-        <w:t xml:space="preserve">Atualmente, o foco do desenvolvimento está no </w:t>
-      </w:r>
-      <w:proofErr w:type="spellStart"/>
-      <w:r>
-        <w:rPr>
-          <w:rFonts w:ascii="Times New Roman" w:eastAsia="Times New Roman" w:hAnsi="Times New Roman"/>
-          <w:sz w:val="24"/>
-          <w:szCs w:val="24"/>
-        </w:rPr>
-        <w:t>backend</w:t>
-      </w:r>
-      <w:proofErr w:type="spellEnd"/>
-      <w:r>
-        <w:rPr>
-          <w:rFonts w:ascii="Times New Roman" w:eastAsia="Times New Roman" w:hAnsi="Times New Roman"/>
-          <w:sz w:val="24"/>
-          <w:szCs w:val="24"/>
-        </w:rPr>
-        <w:t xml:space="preserve">, onde estamos estruturando as rotas e </w:t>
-      </w:r>
-      <w:proofErr w:type="spellStart"/>
-      <w:r>
-        <w:rPr>
-          <w:rFonts w:ascii="Times New Roman" w:eastAsia="Times New Roman" w:hAnsi="Times New Roman"/>
-          <w:sz w:val="24"/>
-          <w:szCs w:val="24"/>
-        </w:rPr>
-        <w:t>controllers</w:t>
-      </w:r>
-      <w:proofErr w:type="spellEnd"/>
-      <w:r>
-        <w:rPr>
-          <w:rFonts w:ascii="Times New Roman" w:eastAsia="Times New Roman" w:hAnsi="Times New Roman"/>
-          <w:sz w:val="24"/>
-          <w:szCs w:val="24"/>
-        </w:rPr>
-        <w:t xml:space="preserve"> para garantir a funcionalidade de criação e gerenciamento de tarefas. O </w:t>
-      </w:r>
-      <w:proofErr w:type="spellStart"/>
-      <w:r>
-        <w:rPr>
-          <w:rFonts w:ascii="Times New Roman" w:eastAsia="Times New Roman" w:hAnsi="Times New Roman"/>
-          <w:sz w:val="24"/>
-          <w:szCs w:val="24"/>
-        </w:rPr>
-        <w:t>frontend</w:t>
-      </w:r>
-      <w:proofErr w:type="spellEnd"/>
-      <w:r>
-        <w:rPr>
-          <w:rFonts w:ascii="Times New Roman" w:eastAsia="Times New Roman" w:hAnsi="Times New Roman"/>
-          <w:sz w:val="24"/>
-          <w:szCs w:val="24"/>
-        </w:rPr>
-        <w:t xml:space="preserve">, implementado em Next.js, ainda está em desenvolvimento, com o objetivo de garantir uma experiência fluida e responsiva. Para gerenciar o desenvolvimento do projeto, estamos utilizando um quadro </w:t>
-      </w:r>
-      <w:proofErr w:type="spellStart"/>
-      <w:r>
-        <w:rPr>
-          <w:rFonts w:ascii="Times New Roman" w:eastAsia="Times New Roman" w:hAnsi="Times New Roman"/>
-          <w:sz w:val="24"/>
-          <w:szCs w:val="24"/>
-        </w:rPr>
-        <w:t>Kanban</w:t>
-      </w:r>
-      <w:proofErr w:type="spellEnd"/>
-      <w:r>
-        <w:rPr>
-          <w:rFonts w:ascii="Times New Roman" w:eastAsia="Times New Roman" w:hAnsi="Times New Roman"/>
-          <w:sz w:val="24"/>
-          <w:szCs w:val="24"/>
-        </w:rPr>
-        <w:t xml:space="preserve"> disponibilizado no GitHub, que nos permite acompanhar e distribuir as tarefas entre os membros da equipe de maneira eficiente.</w:t>
-      </w:r>
-    </w:p>
-    <w:p>
-      <w:pPr>
-        <w:spacing w:before="2"/>
-        <w:rPr>
-          <w:rFonts w:ascii="Times New Roman" w:eastAsia="Times New Roman" w:hAnsi="Times New Roman"/>
-          <w:sz w:val="24"/>
-          <w:szCs w:val="24"/>
-        </w:rPr>
-      </w:pPr>
-    </w:p>
-    <w:p>
-      <w:pPr>
-        <w:spacing w:before="2"/>
-        <w:rPr>
-          <w:rFonts w:ascii="Times New Roman" w:eastAsia="Times New Roman" w:hAnsi="Times New Roman"/>
-          <w:sz w:val="24"/>
-          <w:szCs w:val="24"/>
-        </w:rPr>
-      </w:pPr>
-    </w:p>
-    <w:p>
-      <w:pPr>
-        <w:spacing w:before="2"/>
-        <w:rPr>
-          <w:rFonts w:ascii="Times New Roman" w:eastAsia="Times New Roman" w:hAnsi="Times New Roman"/>
-          <w:sz w:val="24"/>
-          <w:szCs w:val="24"/>
-        </w:rPr>
-      </w:pPr>
-    </w:p>
-    <w:p>
-      <w:pPr>
-        <w:spacing w:before="2"/>
-        <w:rPr>
-          <w:rFonts w:ascii="Times New Roman" w:eastAsia="Times New Roman" w:hAnsi="Times New Roman"/>
-          <w:sz w:val="24"/>
-          <w:szCs w:val="24"/>
-        </w:rPr>
-      </w:pPr>
-    </w:p>
-    <w:p>
-      <w:pPr>
-        <w:spacing w:before="2"/>
-        <w:rPr>
-          <w:rFonts w:ascii="Times New Roman" w:eastAsia="Times New Roman" w:hAnsi="Times New Roman"/>
-          <w:sz w:val="24"/>
-          <w:szCs w:val="24"/>
-        </w:rPr>
-      </w:pPr>
-    </w:p>
-    <w:p>
-      <w:pPr>
-        <w:spacing w:before="2"/>
-        <w:rPr>
-          <w:rFonts w:ascii="Times New Roman" w:eastAsia="Times New Roman" w:hAnsi="Times New Roman"/>
-          <w:sz w:val="24"/>
-          <w:szCs w:val="24"/>
-        </w:rPr>
-      </w:pPr>
-    </w:p>
-    <w:p>
-      <w:pPr>
-        <w:spacing w:before="2"/>
-        <w:rPr>
-          <w:rFonts w:ascii="Times New Roman" w:eastAsia="Times New Roman" w:hAnsi="Times New Roman"/>
-          <w:sz w:val="24"/>
-          <w:szCs w:val="24"/>
-        </w:rPr>
-      </w:pPr>
-    </w:p>
-    <w:p>
-      <w:pPr>
-        <w:spacing w:before="2"/>
-        <w:rPr>
-          <w:rFonts w:ascii="Times New Roman" w:eastAsia="Times New Roman" w:hAnsi="Times New Roman"/>
-          <w:sz w:val="24"/>
-          <w:szCs w:val="24"/>
-        </w:rPr>
-      </w:pPr>
-    </w:p>
-    <w:p>
-      <w:pPr>
-        <w:spacing w:before="2"/>
-        <w:rPr>
-          <w:rFonts w:ascii="Times New Roman" w:eastAsia="Times New Roman" w:hAnsi="Times New Roman"/>
-          <w:sz w:val="24"/>
-          <w:szCs w:val="24"/>
-        </w:rPr>
-      </w:pPr>
-    </w:p>
-    <w:p>
-      <w:pPr>
-        <w:spacing w:before="2"/>
-        <w:rPr>
-          <w:rFonts w:ascii="Times New Roman" w:eastAsia="Times New Roman" w:hAnsi="Times New Roman"/>
-          <w:sz w:val="24"/>
-          <w:szCs w:val="24"/>
-        </w:rPr>
-      </w:pPr>
-    </w:p>
-    <w:p>
-      <w:pPr>
-        <w:spacing w:before="2"/>
-        <w:rPr>
-          <w:rFonts w:ascii="Times New Roman" w:eastAsia="Times New Roman" w:hAnsi="Times New Roman"/>
-          <w:sz w:val="24"/>
-          <w:szCs w:val="24"/>
-        </w:rPr>
-      </w:pPr>
-    </w:p>
-    <w:p>
-      <w:pPr>
-        <w:spacing w:before="2"/>
-        <w:rPr>
-          <w:rFonts w:ascii="Times New Roman" w:eastAsia="Times New Roman" w:hAnsi="Times New Roman"/>
-          <w:sz w:val="24"/>
-          <w:szCs w:val="24"/>
-        </w:rPr>
-      </w:pPr>
-    </w:p>
-    <w:p>
-      <w:pPr>
-        <w:spacing w:before="2"/>
-        <w:rPr>
-          <w:rFonts w:ascii="Times New Roman" w:eastAsia="Times New Roman" w:hAnsi="Times New Roman"/>
-          <w:sz w:val="24"/>
-          <w:szCs w:val="24"/>
-        </w:rPr>
-      </w:pPr>
-    </w:p>
-    <w:p>
-      <w:pPr>
-        <w:spacing w:before="2"/>
-        <w:rPr>
-          <w:rFonts w:ascii="Times New Roman" w:eastAsia="Times New Roman" w:hAnsi="Times New Roman" w:cs="Times New Roman"/>
-          <w:sz w:val="21"/>
-          <w:szCs w:val="21"/>
-        </w:rPr>
-      </w:pPr>
-    </w:p>
-    <w:p>
-      <w:pPr>
-        <w:pStyle w:val="Ttulo2"/>
         <w:numPr>
           <w:ilvl w:val="1"/>
           <w:numId w:val="5"/>
         </w:numPr>
-        <w:tabs>
-          <w:tab w:val="left" w:pos="463"/>
-        </w:tabs>
-        <w:ind w:left="462" w:right="53" w:hanging="178"/>
-        <w:rPr>
-          <w:b w:val="0"/>
-          <w:bCs w:val="0"/>
-          <w:color w:val="0D0D0D"/>
-        </w:rPr>
-      </w:pPr>
-      <w:bookmarkStart w:id="7" w:name="_bookmark7"/>
-      <w:bookmarkStart w:id="8" w:name="_Toc84406836"/>
-      <w:bookmarkEnd w:id="7"/>
-      <w:r>
-        <w:rPr>
-          <w:b w:val="0"/>
-          <w:bCs w:val="0"/>
-          <w:color w:val="0D0D0D"/>
-        </w:rPr>
-        <w:lastRenderedPageBreak/>
-        <w:t>XXXXXXXXXXXXX</w:t>
-      </w:r>
-      <w:bookmarkEnd w:id="8"/>
-    </w:p>
-    <w:p>
-      <w:pPr>
-        <w:pStyle w:val="Corpodetexto"/>
-        <w:spacing w:before="139"/>
-        <w:ind w:left="810" w:right="53"/>
-      </w:pPr>
-      <w:r>
-        <w:t xml:space="preserve">(Descrever os </w:t>
-      </w:r>
-      <w:r>
-        <w:t>itens pesquisados</w:t>
-      </w:r>
-      <w:r>
-        <w:t>, podendo ser divididos em subtópicos.</w:t>
-      </w:r>
-      <w:r>
-        <w:t>)</w:t>
-      </w:r>
-    </w:p>
-    <w:p>
-      <w:pPr>
-        <w:pStyle w:val="Corpodetexto"/>
-        <w:spacing w:before="139"/>
-        <w:ind w:left="810" w:right="53"/>
-      </w:pPr>
-    </w:p>
-    <w:p>
-      <w:pPr>
-        <w:rPr>
-          <w:rFonts w:ascii="Times New Roman" w:eastAsia="Times New Roman" w:hAnsi="Times New Roman" w:cs="Times New Roman"/>
+        <w:spacing w:before="2"/>
+        <w:rPr>
+          <w:rFonts w:ascii="Times New Roman" w:eastAsia="Times New Roman" w:hAnsi="Times New Roman"/>
           <w:b/>
           <w:bCs/>
-          <w:sz w:val="20"/>
-          <w:szCs w:val="20"/>
-        </w:rPr>
-      </w:pPr>
-      <w:bookmarkStart w:id="9" w:name="_bookmark8"/>
-      <w:bookmarkEnd w:id="9"/>
-    </w:p>
-    <w:p>
-      <w:pPr>
-        <w:widowControl/>
-        <w:spacing w:after="160" w:line="259" w:lineRule="auto"/>
-        <w:rPr>
-          <w:rFonts w:ascii="Times New Roman" w:eastAsia="Times New Roman" w:hAnsi="Times New Roman" w:cs="Times New Roman"/>
+          <w:sz w:val="24"/>
+          <w:szCs w:val="24"/>
+        </w:rPr>
+      </w:pPr>
+      <w:r>
+        <w:rPr>
+          <w:rFonts w:ascii="Times New Roman" w:eastAsia="Times New Roman" w:hAnsi="Times New Roman"/>
           <w:b/>
           <w:bCs/>
-          <w:sz w:val="20"/>
-          <w:szCs w:val="20"/>
-        </w:rPr>
-      </w:pPr>
-      <w:r>
-        <w:rPr>
-          <w:rFonts w:ascii="Times New Roman" w:eastAsia="Times New Roman" w:hAnsi="Times New Roman" w:cs="Times New Roman"/>
+          <w:sz w:val="24"/>
+          <w:szCs w:val="24"/>
+        </w:rPr>
+        <w:t>Fundamentação Teórica</w:t>
+      </w:r>
+    </w:p>
+    <w:p>
+      <w:pPr>
+        <w:pStyle w:val="PargrafodaLista"/>
+        <w:spacing w:before="2"/>
+        <w:ind w:left="720"/>
+        <w:rPr>
+          <w:rFonts w:ascii="Times New Roman" w:eastAsia="Times New Roman" w:hAnsi="Times New Roman"/>
           <w:b/>
           <w:bCs/>
-          <w:sz w:val="20"/>
-          <w:szCs w:val="20"/>
-        </w:rPr>
-        <w:br w:type="page"/>
-      </w:r>
+          <w:sz w:val="24"/>
+          <w:szCs w:val="24"/>
+        </w:rPr>
+      </w:pPr>
+    </w:p>
+    <w:p>
+      <w:pPr>
+        <w:spacing w:before="2"/>
+        <w:jc w:val="both"/>
+        <w:rPr>
+          <w:rFonts w:ascii="Times New Roman" w:eastAsia="Times New Roman" w:hAnsi="Times New Roman"/>
+          <w:sz w:val="24"/>
+          <w:szCs w:val="24"/>
+        </w:rPr>
+      </w:pPr>
+      <w:r>
+        <w:rPr>
+          <w:rFonts w:ascii="Times New Roman" w:eastAsia="Times New Roman" w:hAnsi="Times New Roman"/>
+          <w:sz w:val="24"/>
+          <w:szCs w:val="24"/>
+        </w:rPr>
+        <w:t xml:space="preserve">Com base nas metodologias de gestão de projetos, como o </w:t>
+      </w:r>
+      <w:proofErr w:type="spellStart"/>
+      <w:r>
+        <w:rPr>
+          <w:rFonts w:ascii="Times New Roman" w:eastAsia="Times New Roman" w:hAnsi="Times New Roman"/>
+          <w:sz w:val="24"/>
+          <w:szCs w:val="24"/>
+        </w:rPr>
+        <w:t>Kanban</w:t>
+      </w:r>
+      <w:proofErr w:type="spellEnd"/>
+      <w:r>
+        <w:rPr>
+          <w:rFonts w:ascii="Times New Roman" w:eastAsia="Times New Roman" w:hAnsi="Times New Roman"/>
+          <w:sz w:val="24"/>
+          <w:szCs w:val="24"/>
+        </w:rPr>
+        <w:t xml:space="preserve">, a aplicação utiliza cards para facilitar o acompanhamento do status das tarefas. A combinação de Next.js no </w:t>
+      </w:r>
+      <w:proofErr w:type="spellStart"/>
+      <w:r>
+        <w:rPr>
+          <w:rFonts w:ascii="Times New Roman" w:eastAsia="Times New Roman" w:hAnsi="Times New Roman"/>
+          <w:sz w:val="24"/>
+          <w:szCs w:val="24"/>
+        </w:rPr>
+        <w:t>frontend</w:t>
+      </w:r>
+      <w:proofErr w:type="spellEnd"/>
+      <w:r>
+        <w:rPr>
+          <w:rFonts w:ascii="Times New Roman" w:eastAsia="Times New Roman" w:hAnsi="Times New Roman"/>
+          <w:sz w:val="24"/>
+          <w:szCs w:val="24"/>
+        </w:rPr>
+        <w:t xml:space="preserve">, </w:t>
+      </w:r>
+      <w:proofErr w:type="spellStart"/>
+      <w:r>
+        <w:rPr>
+          <w:rFonts w:ascii="Times New Roman" w:eastAsia="Times New Roman" w:hAnsi="Times New Roman"/>
+          <w:sz w:val="24"/>
+          <w:szCs w:val="24"/>
+        </w:rPr>
+        <w:t>Flask</w:t>
+      </w:r>
+      <w:proofErr w:type="spellEnd"/>
+      <w:r>
+        <w:rPr>
+          <w:rFonts w:ascii="Times New Roman" w:eastAsia="Times New Roman" w:hAnsi="Times New Roman"/>
+          <w:sz w:val="24"/>
+          <w:szCs w:val="24"/>
+        </w:rPr>
+        <w:t xml:space="preserve"> no </w:t>
+      </w:r>
+      <w:proofErr w:type="spellStart"/>
+      <w:r>
+        <w:rPr>
+          <w:rFonts w:ascii="Times New Roman" w:eastAsia="Times New Roman" w:hAnsi="Times New Roman"/>
+          <w:sz w:val="24"/>
+          <w:szCs w:val="24"/>
+        </w:rPr>
+        <w:t>backend</w:t>
+      </w:r>
+      <w:proofErr w:type="spellEnd"/>
+      <w:r>
+        <w:rPr>
+          <w:rFonts w:ascii="Times New Roman" w:eastAsia="Times New Roman" w:hAnsi="Times New Roman"/>
+          <w:sz w:val="24"/>
+          <w:szCs w:val="24"/>
+        </w:rPr>
+        <w:t xml:space="preserve"> e um banco de dados SQL garante que a aplicação seja estruturada e responsiva. A abordagem visual do </w:t>
+      </w:r>
+      <w:proofErr w:type="spellStart"/>
+      <w:r>
+        <w:rPr>
+          <w:rFonts w:ascii="Times New Roman" w:eastAsia="Times New Roman" w:hAnsi="Times New Roman"/>
+          <w:sz w:val="24"/>
+          <w:szCs w:val="24"/>
+        </w:rPr>
+        <w:t>Kanban</w:t>
+      </w:r>
+      <w:proofErr w:type="spellEnd"/>
+      <w:r>
+        <w:rPr>
+          <w:rFonts w:ascii="Times New Roman" w:eastAsia="Times New Roman" w:hAnsi="Times New Roman"/>
+          <w:sz w:val="24"/>
+          <w:szCs w:val="24"/>
+        </w:rPr>
+        <w:t xml:space="preserve"> permite um acompanhamento eficiente das atividades, tanto para o usuário individual quanto para equipes.</w:t>
+      </w:r>
+    </w:p>
+    <w:p>
+      <w:pPr>
+        <w:spacing w:before="2"/>
+        <w:rPr>
+          <w:rFonts w:ascii="Times New Roman" w:eastAsia="Times New Roman" w:hAnsi="Times New Roman"/>
+          <w:sz w:val="24"/>
+          <w:szCs w:val="24"/>
+        </w:rPr>
+      </w:pPr>
+    </w:p>
+    <w:p>
+      <w:pPr>
+        <w:pStyle w:val="PargrafodaLista"/>
+        <w:numPr>
+          <w:ilvl w:val="1"/>
+          <w:numId w:val="5"/>
+        </w:numPr>
+        <w:spacing w:before="2"/>
+        <w:rPr>
+          <w:rFonts w:ascii="Times New Roman" w:eastAsia="Times New Roman" w:hAnsi="Times New Roman"/>
+          <w:b/>
+          <w:bCs/>
+          <w:sz w:val="24"/>
+          <w:szCs w:val="24"/>
+        </w:rPr>
+      </w:pPr>
+      <w:r>
+        <w:rPr>
+          <w:rFonts w:ascii="Times New Roman" w:eastAsia="Times New Roman" w:hAnsi="Times New Roman"/>
+          <w:b/>
+          <w:bCs/>
+          <w:sz w:val="24"/>
+          <w:szCs w:val="24"/>
+        </w:rPr>
+        <w:t>Metodologia</w:t>
+      </w:r>
+    </w:p>
+    <w:p>
+      <w:pPr>
+        <w:spacing w:before="2"/>
+        <w:rPr>
+          <w:rFonts w:ascii="Times New Roman" w:eastAsia="Times New Roman" w:hAnsi="Times New Roman"/>
+          <w:sz w:val="24"/>
+          <w:szCs w:val="24"/>
+        </w:rPr>
+      </w:pPr>
+    </w:p>
+    <w:p>
+      <w:pPr>
+        <w:spacing w:before="2"/>
+        <w:jc w:val="both"/>
+        <w:rPr>
+          <w:rFonts w:ascii="Times New Roman" w:eastAsia="Times New Roman" w:hAnsi="Times New Roman"/>
+          <w:sz w:val="24"/>
+          <w:szCs w:val="24"/>
+        </w:rPr>
+      </w:pPr>
+      <w:r>
+        <w:rPr>
+          <w:rFonts w:ascii="Times New Roman" w:eastAsia="Times New Roman" w:hAnsi="Times New Roman"/>
+          <w:sz w:val="24"/>
+          <w:szCs w:val="24"/>
+        </w:rPr>
+        <w:t xml:space="preserve">O projeto está dividido em três partes principais: o </w:t>
+      </w:r>
+      <w:proofErr w:type="spellStart"/>
+      <w:r>
+        <w:rPr>
+          <w:rFonts w:ascii="Times New Roman" w:eastAsia="Times New Roman" w:hAnsi="Times New Roman"/>
+          <w:sz w:val="24"/>
+          <w:szCs w:val="24"/>
+        </w:rPr>
+        <w:t>frontend</w:t>
+      </w:r>
+      <w:proofErr w:type="spellEnd"/>
+      <w:r>
+        <w:rPr>
+          <w:rFonts w:ascii="Times New Roman" w:eastAsia="Times New Roman" w:hAnsi="Times New Roman"/>
+          <w:sz w:val="24"/>
+          <w:szCs w:val="24"/>
+        </w:rPr>
+        <w:t xml:space="preserve">, construído com Next.js, que oferece uma interface moderna e responsiva; o </w:t>
+      </w:r>
+      <w:proofErr w:type="spellStart"/>
+      <w:r>
+        <w:rPr>
+          <w:rFonts w:ascii="Times New Roman" w:eastAsia="Times New Roman" w:hAnsi="Times New Roman"/>
+          <w:sz w:val="24"/>
+          <w:szCs w:val="24"/>
+        </w:rPr>
+        <w:t>backend</w:t>
+      </w:r>
+      <w:proofErr w:type="spellEnd"/>
+      <w:r>
+        <w:rPr>
+          <w:rFonts w:ascii="Times New Roman" w:eastAsia="Times New Roman" w:hAnsi="Times New Roman"/>
+          <w:sz w:val="24"/>
+          <w:szCs w:val="24"/>
+        </w:rPr>
+        <w:t xml:space="preserve">, implementado em </w:t>
+      </w:r>
+      <w:proofErr w:type="spellStart"/>
+      <w:r>
+        <w:rPr>
+          <w:rFonts w:ascii="Times New Roman" w:eastAsia="Times New Roman" w:hAnsi="Times New Roman"/>
+          <w:sz w:val="24"/>
+          <w:szCs w:val="24"/>
+        </w:rPr>
+        <w:t>Flask</w:t>
+      </w:r>
+      <w:proofErr w:type="spellEnd"/>
+      <w:r>
+        <w:rPr>
+          <w:rFonts w:ascii="Times New Roman" w:eastAsia="Times New Roman" w:hAnsi="Times New Roman"/>
+          <w:sz w:val="24"/>
+          <w:szCs w:val="24"/>
+        </w:rPr>
+        <w:t xml:space="preserve">, responsável pela lógica de negócios e gerenciamento de rotas e </w:t>
+      </w:r>
+      <w:proofErr w:type="spellStart"/>
+      <w:r>
+        <w:rPr>
+          <w:rFonts w:ascii="Times New Roman" w:eastAsia="Times New Roman" w:hAnsi="Times New Roman"/>
+          <w:sz w:val="24"/>
+          <w:szCs w:val="24"/>
+        </w:rPr>
+        <w:t>controllers</w:t>
+      </w:r>
+      <w:proofErr w:type="spellEnd"/>
+      <w:r>
+        <w:rPr>
+          <w:rFonts w:ascii="Times New Roman" w:eastAsia="Times New Roman" w:hAnsi="Times New Roman"/>
+          <w:sz w:val="24"/>
+          <w:szCs w:val="24"/>
+        </w:rPr>
+        <w:t>; e um banco de dados SQL, que armazena as informações de maneira segura e organizada.</w:t>
+      </w:r>
+      <w:r>
+        <w:t xml:space="preserve"> </w:t>
+      </w:r>
+      <w:r>
+        <w:rPr>
+          <w:rFonts w:ascii="Times New Roman" w:eastAsia="Times New Roman" w:hAnsi="Times New Roman"/>
+          <w:sz w:val="24"/>
+          <w:szCs w:val="24"/>
+        </w:rPr>
+        <w:t xml:space="preserve">Além disso, utilizamos o ChatGPT para aprimorar a interação e suporte ao usuário. </w:t>
+      </w:r>
+      <w:r>
+        <w:rPr>
+          <w:rFonts w:ascii="Times New Roman" w:eastAsia="Times New Roman" w:hAnsi="Times New Roman"/>
+          <w:sz w:val="24"/>
+          <w:szCs w:val="24"/>
+        </w:rPr>
+        <w:t xml:space="preserve"> As tarefas são organizadas em grupos e monitoradas por meio de cards que mostram o progresso de cada uma.</w:t>
+      </w:r>
+    </w:p>
+    <w:p>
+      <w:pPr>
+        <w:spacing w:before="2"/>
+        <w:rPr>
+          <w:rFonts w:ascii="Times New Roman" w:eastAsia="Times New Roman" w:hAnsi="Times New Roman"/>
+          <w:b/>
+          <w:bCs/>
+          <w:sz w:val="24"/>
+          <w:szCs w:val="24"/>
+        </w:rPr>
+      </w:pPr>
+    </w:p>
+    <w:p>
+      <w:pPr>
+        <w:pStyle w:val="PargrafodaLista"/>
+        <w:numPr>
+          <w:ilvl w:val="1"/>
+          <w:numId w:val="5"/>
+        </w:numPr>
+        <w:spacing w:before="2"/>
+        <w:rPr>
+          <w:rFonts w:ascii="Times New Roman" w:eastAsia="Times New Roman" w:hAnsi="Times New Roman"/>
+          <w:b/>
+          <w:bCs/>
+          <w:sz w:val="24"/>
+          <w:szCs w:val="24"/>
+        </w:rPr>
+      </w:pPr>
+      <w:r>
+        <w:rPr>
+          <w:rFonts w:ascii="Times New Roman" w:eastAsia="Times New Roman" w:hAnsi="Times New Roman"/>
+          <w:b/>
+          <w:bCs/>
+          <w:sz w:val="24"/>
+          <w:szCs w:val="24"/>
+        </w:rPr>
+        <w:t>Resultados e Discussões</w:t>
+      </w:r>
+    </w:p>
+    <w:p>
+      <w:pPr>
+        <w:pStyle w:val="PargrafodaLista"/>
+        <w:spacing w:before="2"/>
+        <w:ind w:left="720"/>
+        <w:rPr>
+          <w:rFonts w:ascii="Times New Roman" w:eastAsia="Times New Roman" w:hAnsi="Times New Roman"/>
+          <w:b/>
+          <w:bCs/>
+          <w:sz w:val="24"/>
+          <w:szCs w:val="24"/>
+        </w:rPr>
+      </w:pPr>
+    </w:p>
+    <w:p>
+      <w:pPr>
+        <w:spacing w:before="2"/>
+        <w:jc w:val="both"/>
+        <w:rPr>
+          <w:rFonts w:ascii="Times New Roman" w:eastAsia="Times New Roman" w:hAnsi="Times New Roman"/>
+          <w:sz w:val="24"/>
+          <w:szCs w:val="24"/>
+        </w:rPr>
+      </w:pPr>
+      <w:r>
+        <w:rPr>
+          <w:rFonts w:ascii="Times New Roman" w:eastAsia="Times New Roman" w:hAnsi="Times New Roman"/>
+          <w:sz w:val="24"/>
+          <w:szCs w:val="24"/>
+        </w:rPr>
+        <w:t>No dia 29/09/2024</w:t>
+      </w:r>
+      <w:r>
+        <w:rPr>
+          <w:rFonts w:ascii="Times New Roman" w:eastAsia="Times New Roman" w:hAnsi="Times New Roman"/>
+          <w:sz w:val="24"/>
+          <w:szCs w:val="24"/>
+        </w:rPr>
+        <w:t xml:space="preserve">, o foco do desenvolvimento está no </w:t>
+      </w:r>
+      <w:proofErr w:type="spellStart"/>
+      <w:r>
+        <w:rPr>
+          <w:rFonts w:ascii="Times New Roman" w:eastAsia="Times New Roman" w:hAnsi="Times New Roman"/>
+          <w:sz w:val="24"/>
+          <w:szCs w:val="24"/>
+        </w:rPr>
+        <w:t>backend</w:t>
+      </w:r>
+      <w:proofErr w:type="spellEnd"/>
+      <w:r>
+        <w:rPr>
+          <w:rFonts w:ascii="Times New Roman" w:eastAsia="Times New Roman" w:hAnsi="Times New Roman"/>
+          <w:sz w:val="24"/>
+          <w:szCs w:val="24"/>
+        </w:rPr>
+        <w:t xml:space="preserve">, onde estamos estruturando as rotas e </w:t>
+      </w:r>
+      <w:proofErr w:type="spellStart"/>
+      <w:r>
+        <w:rPr>
+          <w:rFonts w:ascii="Times New Roman" w:eastAsia="Times New Roman" w:hAnsi="Times New Roman"/>
+          <w:sz w:val="24"/>
+          <w:szCs w:val="24"/>
+        </w:rPr>
+        <w:t>controllers</w:t>
+      </w:r>
+      <w:proofErr w:type="spellEnd"/>
+      <w:r>
+        <w:rPr>
+          <w:rFonts w:ascii="Times New Roman" w:eastAsia="Times New Roman" w:hAnsi="Times New Roman"/>
+          <w:sz w:val="24"/>
+          <w:szCs w:val="24"/>
+        </w:rPr>
+        <w:t xml:space="preserve"> para garantir a funcionalidade de criação e gerenciamento de tarefas. O </w:t>
+      </w:r>
+      <w:proofErr w:type="spellStart"/>
+      <w:r>
+        <w:rPr>
+          <w:rFonts w:ascii="Times New Roman" w:eastAsia="Times New Roman" w:hAnsi="Times New Roman"/>
+          <w:sz w:val="24"/>
+          <w:szCs w:val="24"/>
+        </w:rPr>
+        <w:t>frontend</w:t>
+      </w:r>
+      <w:proofErr w:type="spellEnd"/>
+      <w:r>
+        <w:rPr>
+          <w:rFonts w:ascii="Times New Roman" w:eastAsia="Times New Roman" w:hAnsi="Times New Roman"/>
+          <w:sz w:val="24"/>
+          <w:szCs w:val="24"/>
+        </w:rPr>
+        <w:t xml:space="preserve">, implementado em Next.js, ainda está em desenvolvimento, com o objetivo de garantir uma experiência fluida e responsiva. Para gerenciar o desenvolvimento do projeto, estamos utilizando um quadro </w:t>
+      </w:r>
+      <w:proofErr w:type="spellStart"/>
+      <w:r>
+        <w:rPr>
+          <w:rFonts w:ascii="Times New Roman" w:eastAsia="Times New Roman" w:hAnsi="Times New Roman"/>
+          <w:sz w:val="24"/>
+          <w:szCs w:val="24"/>
+        </w:rPr>
+        <w:t>Kanban</w:t>
+      </w:r>
+      <w:proofErr w:type="spellEnd"/>
+      <w:r>
+        <w:rPr>
+          <w:rFonts w:ascii="Times New Roman" w:eastAsia="Times New Roman" w:hAnsi="Times New Roman"/>
+          <w:sz w:val="24"/>
+          <w:szCs w:val="24"/>
+        </w:rPr>
+        <w:t xml:space="preserve"> disponibilizado no GitHub, que nos permite acompanhar e distribuir as tarefas entre os membros da equipe de maneira eficiente.</w:t>
+      </w:r>
+    </w:p>
+    <w:p>
+      <w:pPr>
+        <w:spacing w:before="2"/>
+        <w:jc w:val="both"/>
+        <w:rPr>
+          <w:rFonts w:ascii="Times New Roman" w:eastAsia="Times New Roman" w:hAnsi="Times New Roman"/>
+          <w:sz w:val="24"/>
+          <w:szCs w:val="24"/>
+        </w:rPr>
+      </w:pPr>
+    </w:p>
+    <w:p>
+      <w:pPr>
+        <w:spacing w:before="2"/>
+        <w:jc w:val="both"/>
+        <w:rPr>
+          <w:rFonts w:ascii="Times New Roman" w:eastAsia="Times New Roman" w:hAnsi="Times New Roman"/>
+          <w:sz w:val="24"/>
+          <w:szCs w:val="24"/>
+        </w:rPr>
+      </w:pPr>
+      <w:r>
+        <w:rPr>
+          <w:rFonts w:ascii="Times New Roman" w:eastAsia="Times New Roman" w:hAnsi="Times New Roman"/>
+          <w:sz w:val="24"/>
+          <w:szCs w:val="24"/>
+        </w:rPr>
+        <w:t xml:space="preserve">No dia 02/10/2024, </w:t>
+      </w:r>
+      <w:r>
+        <w:rPr>
+          <w:rFonts w:ascii="Times New Roman" w:eastAsia="Times New Roman" w:hAnsi="Times New Roman"/>
+          <w:sz w:val="24"/>
+          <w:szCs w:val="24"/>
+        </w:rPr>
+        <w:t xml:space="preserve">implementamos a estrutura de nossas tabelas. A tabela </w:t>
+      </w:r>
+      <w:proofErr w:type="spellStart"/>
+      <w:r>
+        <w:rPr>
+          <w:rFonts w:ascii="Times New Roman" w:eastAsia="Times New Roman" w:hAnsi="Times New Roman"/>
+          <w:b/>
+          <w:bCs/>
+          <w:sz w:val="24"/>
+          <w:szCs w:val="24"/>
+        </w:rPr>
+        <w:t>Users</w:t>
+      </w:r>
+      <w:proofErr w:type="spellEnd"/>
+      <w:r>
+        <w:rPr>
+          <w:rFonts w:ascii="Times New Roman" w:eastAsia="Times New Roman" w:hAnsi="Times New Roman"/>
+          <w:sz w:val="24"/>
+          <w:szCs w:val="24"/>
+        </w:rPr>
+        <w:t xml:space="preserve"> é responsável pela autenticação dos usuários em nosso site, enquanto a tabela </w:t>
+      </w:r>
+      <w:proofErr w:type="spellStart"/>
+      <w:r>
+        <w:rPr>
+          <w:rFonts w:ascii="Times New Roman" w:eastAsia="Times New Roman" w:hAnsi="Times New Roman"/>
+          <w:b/>
+          <w:bCs/>
+          <w:sz w:val="24"/>
+          <w:szCs w:val="24"/>
+        </w:rPr>
+        <w:t>Workareas</w:t>
+      </w:r>
+      <w:proofErr w:type="spellEnd"/>
+      <w:r>
+        <w:rPr>
+          <w:rFonts w:ascii="Times New Roman" w:eastAsia="Times New Roman" w:hAnsi="Times New Roman"/>
+          <w:sz w:val="24"/>
+          <w:szCs w:val="24"/>
+        </w:rPr>
+        <w:t xml:space="preserve"> destina-se à criação de áreas de trabalho para facilitar a colaboração em equipe. A tabela </w:t>
+      </w:r>
+      <w:proofErr w:type="spellStart"/>
+      <w:r>
+        <w:rPr>
+          <w:rFonts w:ascii="Times New Roman" w:eastAsia="Times New Roman" w:hAnsi="Times New Roman"/>
+          <w:b/>
+          <w:bCs/>
+          <w:sz w:val="24"/>
+          <w:szCs w:val="24"/>
+        </w:rPr>
+        <w:t>Tasks</w:t>
+      </w:r>
+      <w:proofErr w:type="spellEnd"/>
+      <w:r>
+        <w:rPr>
+          <w:rFonts w:ascii="Times New Roman" w:eastAsia="Times New Roman" w:hAnsi="Times New Roman"/>
+          <w:sz w:val="24"/>
+          <w:szCs w:val="24"/>
+        </w:rPr>
+        <w:t xml:space="preserve"> é utilizada para a criação de tarefas, estabelecendo o relacionamento entre usuários e áreas de trabalho. Por fim, a tabela </w:t>
+      </w:r>
+      <w:proofErr w:type="spellStart"/>
+      <w:r>
+        <w:rPr>
+          <w:rFonts w:ascii="Times New Roman" w:eastAsia="Times New Roman" w:hAnsi="Times New Roman"/>
+          <w:b/>
+          <w:bCs/>
+          <w:sz w:val="24"/>
+          <w:szCs w:val="24"/>
+        </w:rPr>
+        <w:t>User_workarea</w:t>
+      </w:r>
+      <w:proofErr w:type="spellEnd"/>
+      <w:r>
+        <w:rPr>
+          <w:rFonts w:ascii="Times New Roman" w:eastAsia="Times New Roman" w:hAnsi="Times New Roman"/>
+          <w:sz w:val="24"/>
+          <w:szCs w:val="24"/>
+        </w:rPr>
+        <w:t xml:space="preserve"> é focada na gestão de tarefas específicas de cada usuário.</w:t>
+      </w:r>
+    </w:p>
+    <w:p>
+      <w:pPr>
+        <w:spacing w:before="2"/>
+        <w:jc w:val="both"/>
+        <w:rPr>
+          <w:rFonts w:ascii="Times New Roman" w:eastAsia="Times New Roman" w:hAnsi="Times New Roman"/>
+          <w:sz w:val="24"/>
+          <w:szCs w:val="24"/>
+        </w:rPr>
+      </w:pPr>
+    </w:p>
+    <w:p>
+      <w:pPr>
+        <w:spacing w:before="2"/>
+        <w:jc w:val="both"/>
+        <w:rPr>
+          <w:rFonts w:ascii="Times New Roman" w:eastAsia="Times New Roman" w:hAnsi="Times New Roman"/>
+          <w:sz w:val="24"/>
+          <w:szCs w:val="24"/>
+        </w:rPr>
+      </w:pPr>
+      <w:r>
+        <w:rPr>
+          <w:rFonts w:ascii="Times New Roman" w:eastAsia="Times New Roman" w:hAnsi="Times New Roman"/>
+          <w:sz w:val="24"/>
+          <w:szCs w:val="24"/>
+        </w:rPr>
+        <w:t>No dia</w:t>
+      </w:r>
+      <w:r>
+        <w:rPr>
+          <w:rFonts w:ascii="Times New Roman" w:eastAsia="Times New Roman" w:hAnsi="Times New Roman"/>
+          <w:sz w:val="24"/>
+          <w:szCs w:val="24"/>
+        </w:rPr>
+        <w:t xml:space="preserve"> 05/10/2024, o </w:t>
+      </w:r>
+      <w:proofErr w:type="spellStart"/>
+      <w:r>
+        <w:rPr>
+          <w:rFonts w:ascii="Times New Roman" w:eastAsia="Times New Roman" w:hAnsi="Times New Roman"/>
+          <w:sz w:val="24"/>
+          <w:szCs w:val="24"/>
+        </w:rPr>
+        <w:t>backend</w:t>
+      </w:r>
+      <w:proofErr w:type="spellEnd"/>
+      <w:r>
+        <w:rPr>
+          <w:rFonts w:ascii="Times New Roman" w:eastAsia="Times New Roman" w:hAnsi="Times New Roman"/>
+          <w:sz w:val="24"/>
+          <w:szCs w:val="24"/>
+        </w:rPr>
+        <w:t xml:space="preserve"> do projeto foi </w:t>
+      </w:r>
+      <w:r>
+        <w:rPr>
+          <w:rFonts w:ascii="Times New Roman" w:eastAsia="Times New Roman" w:hAnsi="Times New Roman"/>
+          <w:sz w:val="24"/>
+          <w:szCs w:val="24"/>
+        </w:rPr>
+        <w:t>parcialmente</w:t>
+      </w:r>
+      <w:r>
+        <w:rPr>
+          <w:rFonts w:ascii="Times New Roman" w:eastAsia="Times New Roman" w:hAnsi="Times New Roman"/>
+          <w:sz w:val="24"/>
+          <w:szCs w:val="24"/>
+        </w:rPr>
+        <w:t xml:space="preserve"> concluído</w:t>
+      </w:r>
+      <w:r>
+        <w:rPr>
+          <w:rFonts w:ascii="Times New Roman" w:eastAsia="Times New Roman" w:hAnsi="Times New Roman"/>
+          <w:sz w:val="24"/>
+          <w:szCs w:val="24"/>
+        </w:rPr>
+        <w:t>, faltando alguns detalhes a serem refinados</w:t>
+      </w:r>
+      <w:r>
+        <w:rPr>
+          <w:rFonts w:ascii="Times New Roman" w:eastAsia="Times New Roman" w:hAnsi="Times New Roman"/>
+          <w:sz w:val="24"/>
+          <w:szCs w:val="24"/>
+        </w:rPr>
+        <w:t xml:space="preserve">. Atualmente, estamos dedicados à estilização do </w:t>
+      </w:r>
+      <w:proofErr w:type="spellStart"/>
+      <w:r>
+        <w:rPr>
+          <w:rFonts w:ascii="Times New Roman" w:eastAsia="Times New Roman" w:hAnsi="Times New Roman"/>
+          <w:sz w:val="24"/>
+          <w:szCs w:val="24"/>
+        </w:rPr>
+        <w:t>frontend</w:t>
+      </w:r>
+      <w:proofErr w:type="spellEnd"/>
+      <w:r>
+        <w:rPr>
+          <w:rFonts w:ascii="Times New Roman" w:eastAsia="Times New Roman" w:hAnsi="Times New Roman"/>
+          <w:sz w:val="24"/>
+          <w:szCs w:val="24"/>
+        </w:rPr>
+        <w:t xml:space="preserve">, com foco, no momento, na tela de </w:t>
+      </w:r>
+      <w:r>
+        <w:rPr>
+          <w:rFonts w:ascii="Times New Roman" w:eastAsia="Times New Roman" w:hAnsi="Times New Roman"/>
+          <w:sz w:val="24"/>
+          <w:szCs w:val="24"/>
+        </w:rPr>
+        <w:t>login</w:t>
+      </w:r>
+      <w:r>
+        <w:rPr>
+          <w:rFonts w:ascii="Times New Roman" w:eastAsia="Times New Roman" w:hAnsi="Times New Roman"/>
+          <w:sz w:val="24"/>
+          <w:szCs w:val="24"/>
+        </w:rPr>
+        <w:t>.</w:t>
+      </w:r>
+    </w:p>
+    <w:p>
+      <w:pPr>
+        <w:spacing w:before="2"/>
+        <w:jc w:val="both"/>
+        <w:rPr>
+          <w:rFonts w:ascii="Times New Roman" w:eastAsia="Times New Roman" w:hAnsi="Times New Roman"/>
+          <w:sz w:val="24"/>
+          <w:szCs w:val="24"/>
+        </w:rPr>
+      </w:pPr>
+    </w:p>
+    <w:p>
+      <w:pPr>
+        <w:spacing w:before="2"/>
+        <w:jc w:val="both"/>
+        <w:rPr>
+          <w:rFonts w:ascii="Times New Roman" w:eastAsia="Times New Roman" w:hAnsi="Times New Roman"/>
+          <w:sz w:val="24"/>
+          <w:szCs w:val="24"/>
+        </w:rPr>
+      </w:pPr>
+    </w:p>
+    <w:p>
+      <w:pPr>
+        <w:spacing w:before="2"/>
+        <w:jc w:val="both"/>
+        <w:rPr>
+          <w:rFonts w:ascii="Times New Roman" w:eastAsia="Times New Roman" w:hAnsi="Times New Roman"/>
+          <w:sz w:val="24"/>
+          <w:szCs w:val="24"/>
+        </w:rPr>
+      </w:pPr>
+      <w:r>
+        <w:rPr>
+          <w:rFonts w:ascii="Times New Roman" w:eastAsia="Times New Roman" w:hAnsi="Times New Roman"/>
+          <w:sz w:val="24"/>
+          <w:szCs w:val="24"/>
+        </w:rPr>
+        <w:t>No dia</w:t>
+      </w:r>
+      <w:r>
+        <w:rPr>
+          <w:rFonts w:ascii="Times New Roman" w:eastAsia="Times New Roman" w:hAnsi="Times New Roman"/>
+          <w:sz w:val="24"/>
+          <w:szCs w:val="24"/>
+        </w:rPr>
+        <w:t xml:space="preserve"> 07/10/2024, conduzimos diversos testes no </w:t>
+      </w:r>
+      <w:proofErr w:type="spellStart"/>
+      <w:r>
+        <w:rPr>
+          <w:rFonts w:ascii="Times New Roman" w:eastAsia="Times New Roman" w:hAnsi="Times New Roman"/>
+          <w:sz w:val="24"/>
+          <w:szCs w:val="24"/>
+        </w:rPr>
+        <w:t>backend</w:t>
+      </w:r>
+      <w:proofErr w:type="spellEnd"/>
+      <w:r>
+        <w:rPr>
+          <w:rFonts w:ascii="Times New Roman" w:eastAsia="Times New Roman" w:hAnsi="Times New Roman"/>
+          <w:sz w:val="24"/>
+          <w:szCs w:val="24"/>
+        </w:rPr>
+        <w:t xml:space="preserve"> utilizando aplicativos como </w:t>
+      </w:r>
+      <w:proofErr w:type="spellStart"/>
+      <w:r>
+        <w:rPr>
+          <w:rFonts w:ascii="Times New Roman" w:eastAsia="Times New Roman" w:hAnsi="Times New Roman"/>
+          <w:sz w:val="24"/>
+          <w:szCs w:val="24"/>
+        </w:rPr>
+        <w:t>Postman</w:t>
+      </w:r>
+      <w:proofErr w:type="spellEnd"/>
+      <w:r>
+        <w:rPr>
+          <w:rFonts w:ascii="Times New Roman" w:eastAsia="Times New Roman" w:hAnsi="Times New Roman"/>
+          <w:sz w:val="24"/>
+          <w:szCs w:val="24"/>
+        </w:rPr>
+        <w:t xml:space="preserve"> e </w:t>
+      </w:r>
+      <w:proofErr w:type="spellStart"/>
+      <w:r>
+        <w:rPr>
+          <w:rFonts w:ascii="Times New Roman" w:eastAsia="Times New Roman" w:hAnsi="Times New Roman"/>
+          <w:sz w:val="24"/>
+          <w:szCs w:val="24"/>
+        </w:rPr>
+        <w:t>Insomnia</w:t>
+      </w:r>
+      <w:proofErr w:type="spellEnd"/>
+      <w:r>
+        <w:rPr>
+          <w:rFonts w:ascii="Times New Roman" w:eastAsia="Times New Roman" w:hAnsi="Times New Roman"/>
+          <w:sz w:val="24"/>
+          <w:szCs w:val="24"/>
+        </w:rPr>
+        <w:t xml:space="preserve"> para testar as chamadas de API e assegurar que tudo está funcionando conforme o planejado.</w:t>
+      </w:r>
+    </w:p>
+    <w:p>
+      <w:pPr>
+        <w:spacing w:before="2"/>
+        <w:rPr>
+          <w:rFonts w:ascii="Times New Roman" w:eastAsia="Times New Roman" w:hAnsi="Times New Roman"/>
+          <w:sz w:val="24"/>
+          <w:szCs w:val="24"/>
+        </w:rPr>
+      </w:pPr>
+    </w:p>
+    <w:p>
+      <w:pPr>
+        <w:spacing w:before="2"/>
+        <w:jc w:val="both"/>
+        <w:rPr>
+          <w:rFonts w:ascii="Times New Roman" w:eastAsia="Times New Roman" w:hAnsi="Times New Roman"/>
+          <w:sz w:val="24"/>
+          <w:szCs w:val="24"/>
+        </w:rPr>
+      </w:pPr>
+      <w:r>
+        <w:rPr>
+          <w:rFonts w:ascii="Times New Roman" w:eastAsia="Times New Roman" w:hAnsi="Times New Roman"/>
+          <w:sz w:val="24"/>
+          <w:szCs w:val="24"/>
+        </w:rPr>
+        <w:t>No dia</w:t>
+      </w:r>
+      <w:r>
+        <w:rPr>
+          <w:rFonts w:ascii="Times New Roman" w:eastAsia="Times New Roman" w:hAnsi="Times New Roman"/>
+          <w:sz w:val="24"/>
+          <w:szCs w:val="24"/>
+        </w:rPr>
+        <w:t xml:space="preserve"> 15/10/2024, finalizamos os ajustes na tela </w:t>
+      </w:r>
+      <w:r>
+        <w:rPr>
+          <w:rFonts w:ascii="Times New Roman" w:eastAsia="Times New Roman" w:hAnsi="Times New Roman"/>
+          <w:sz w:val="24"/>
+          <w:szCs w:val="24"/>
+        </w:rPr>
+        <w:t>login</w:t>
+      </w:r>
+      <w:r>
+        <w:rPr>
+          <w:rFonts w:ascii="Times New Roman" w:eastAsia="Times New Roman" w:hAnsi="Times New Roman"/>
+          <w:sz w:val="24"/>
+          <w:szCs w:val="24"/>
+        </w:rPr>
+        <w:t xml:space="preserve">. Nosso objetivo foi garantir que o </w:t>
+      </w:r>
+      <w:proofErr w:type="spellStart"/>
+      <w:r>
+        <w:rPr>
+          <w:rFonts w:ascii="Times New Roman" w:eastAsia="Times New Roman" w:hAnsi="Times New Roman"/>
+          <w:sz w:val="24"/>
+          <w:szCs w:val="24"/>
+        </w:rPr>
+        <w:t>frontend</w:t>
+      </w:r>
+      <w:proofErr w:type="spellEnd"/>
+      <w:r>
+        <w:rPr>
+          <w:rFonts w:ascii="Times New Roman" w:eastAsia="Times New Roman" w:hAnsi="Times New Roman"/>
+          <w:sz w:val="24"/>
+          <w:szCs w:val="24"/>
+        </w:rPr>
+        <w:t xml:space="preserve"> fosse responsivo e pudesse ser acessado adequadamente em dispositivos móveis.</w:t>
+      </w:r>
+    </w:p>
+    <w:p>
+      <w:pPr>
+        <w:spacing w:before="2"/>
+        <w:jc w:val="both"/>
+        <w:rPr>
+          <w:rFonts w:ascii="Times New Roman" w:eastAsia="Times New Roman" w:hAnsi="Times New Roman"/>
+          <w:sz w:val="24"/>
+          <w:szCs w:val="24"/>
+        </w:rPr>
+      </w:pPr>
+    </w:p>
+    <w:p>
+      <w:pPr>
+        <w:spacing w:before="2"/>
+        <w:jc w:val="both"/>
+        <w:rPr>
+          <w:rFonts w:ascii="Times New Roman" w:eastAsia="Times New Roman" w:hAnsi="Times New Roman"/>
+          <w:sz w:val="24"/>
+          <w:szCs w:val="24"/>
+        </w:rPr>
+      </w:pPr>
+      <w:r>
+        <w:rPr>
+          <w:rFonts w:ascii="Times New Roman" w:eastAsia="Times New Roman" w:hAnsi="Times New Roman"/>
+          <w:sz w:val="24"/>
+          <w:szCs w:val="24"/>
+        </w:rPr>
+        <w:t>No dia 20/10/2024, concentramos nossos esforços nas telas de criação de tarefas e de criação de grupos de tarefas. Assim como fizemos com a tela de login, buscamos torná-las responsivas para proporcionar uma experiência otimizada em dispositivos móveis.</w:t>
+      </w:r>
+    </w:p>
+    <w:p>
+      <w:pPr>
+        <w:spacing w:before="2"/>
+        <w:jc w:val="both"/>
+        <w:rPr>
+          <w:rFonts w:ascii="Times New Roman" w:eastAsia="Times New Roman" w:hAnsi="Times New Roman"/>
+          <w:sz w:val="24"/>
+          <w:szCs w:val="24"/>
+        </w:rPr>
+      </w:pPr>
+    </w:p>
+    <w:p>
+      <w:pPr>
+        <w:spacing w:before="2"/>
+        <w:jc w:val="both"/>
+        <w:rPr>
+          <w:rFonts w:ascii="Times New Roman" w:eastAsia="Times New Roman" w:hAnsi="Times New Roman"/>
+          <w:sz w:val="24"/>
+          <w:szCs w:val="24"/>
+        </w:rPr>
+      </w:pPr>
+      <w:r>
+        <w:rPr>
+          <w:rFonts w:ascii="Times New Roman" w:eastAsia="Times New Roman" w:hAnsi="Times New Roman"/>
+          <w:sz w:val="24"/>
+          <w:szCs w:val="24"/>
+        </w:rPr>
+        <w:t xml:space="preserve">Atualmente (27/10/2024), o </w:t>
+      </w:r>
+      <w:proofErr w:type="spellStart"/>
+      <w:r>
+        <w:rPr>
+          <w:rFonts w:ascii="Times New Roman" w:eastAsia="Times New Roman" w:hAnsi="Times New Roman"/>
+          <w:sz w:val="24"/>
+          <w:szCs w:val="24"/>
+        </w:rPr>
+        <w:t>backend</w:t>
+      </w:r>
+      <w:proofErr w:type="spellEnd"/>
+      <w:r>
+        <w:rPr>
+          <w:rFonts w:ascii="Times New Roman" w:eastAsia="Times New Roman" w:hAnsi="Times New Roman"/>
+          <w:sz w:val="24"/>
+          <w:szCs w:val="24"/>
+        </w:rPr>
+        <w:t xml:space="preserve"> do projeto está totalmente concluído. Já desenvolvemos a tela principal, que exibirá todas as tarefas, assim como a tela de login. No momento, estamos dedicados à estilização da tela de edição de informações do usuário e da tela de edição das áreas de trabalho, com especial atenção à responsividade para </w:t>
+      </w:r>
+      <w:r>
+        <w:rPr>
+          <w:rFonts w:ascii="Times New Roman" w:eastAsia="Times New Roman" w:hAnsi="Times New Roman"/>
+          <w:sz w:val="24"/>
+          <w:szCs w:val="24"/>
+        </w:rPr>
+        <w:t>Smartphones</w:t>
+      </w:r>
+      <w:r>
+        <w:rPr>
+          <w:rFonts w:ascii="Times New Roman" w:eastAsia="Times New Roman" w:hAnsi="Times New Roman"/>
+          <w:sz w:val="24"/>
+          <w:szCs w:val="24"/>
+        </w:rPr>
+        <w:t>.</w:t>
+      </w:r>
+      <w:bookmarkStart w:id="7" w:name="_bookmark7"/>
+      <w:bookmarkStart w:id="8" w:name="_bookmark8"/>
+      <w:bookmarkEnd w:id="7"/>
+      <w:bookmarkEnd w:id="8"/>
+    </w:p>
+    <w:p>
+      <w:pPr>
+        <w:spacing w:before="2"/>
+        <w:rPr>
+          <w:rFonts w:ascii="Times New Roman" w:eastAsia="Times New Roman" w:hAnsi="Times New Roman"/>
+          <w:sz w:val="24"/>
+          <w:szCs w:val="24"/>
+        </w:rPr>
+      </w:pPr>
+    </w:p>
+    <w:p>
+      <w:pPr>
+        <w:rPr>
+          <w:rFonts w:ascii="Times New Roman" w:eastAsia="Times New Roman" w:hAnsi="Times New Roman"/>
+          <w:sz w:val="24"/>
+          <w:szCs w:val="24"/>
+        </w:rPr>
+      </w:pPr>
     </w:p>
     <w:p>
       <w:pPr>
@@ -2646,9 +3060,9 @@
           <w:bCs w:val="0"/>
         </w:rPr>
       </w:pPr>
-      <w:bookmarkStart w:id="10" w:name="_bookmark20"/>
-      <w:bookmarkStart w:id="11" w:name="_Toc84406837"/>
-      <w:bookmarkEnd w:id="10"/>
+      <w:bookmarkStart w:id="9" w:name="_bookmark20"/>
+      <w:bookmarkStart w:id="10" w:name="_Toc180942382"/>
+      <w:bookmarkEnd w:id="9"/>
       <w:r>
         <w:rPr>
           <w:b w:val="0"/>
@@ -2656,7 +3070,292 @@
         </w:rPr>
         <w:t>CONCLUSÃO</w:t>
       </w:r>
-      <w:bookmarkEnd w:id="11"/>
+      <w:bookmarkEnd w:id="10"/>
+    </w:p>
+    <w:p>
+      <w:pPr>
+        <w:pStyle w:val="Corpodetexto"/>
+        <w:numPr>
+          <w:ilvl w:val="1"/>
+          <w:numId w:val="5"/>
+        </w:numPr>
+        <w:tabs>
+          <w:tab w:val="left" w:pos="1956"/>
+        </w:tabs>
+        <w:spacing w:line="360" w:lineRule="auto"/>
+        <w:ind w:right="111"/>
+        <w:jc w:val="both"/>
+      </w:pPr>
+      <w:r>
+        <w:rPr>
+          <w:b/>
+          <w:bCs/>
+        </w:rPr>
+        <w:t xml:space="preserve">Conclusão do </w:t>
+      </w:r>
+      <w:proofErr w:type="spellStart"/>
+      <w:r>
+        <w:rPr>
+          <w:b/>
+          <w:bCs/>
+        </w:rPr>
+        <w:t>Backend</w:t>
+      </w:r>
+      <w:proofErr w:type="spellEnd"/>
+    </w:p>
+    <w:p>
+      <w:pPr>
+        <w:spacing w:before="2"/>
+        <w:jc w:val="both"/>
+        <w:rPr>
+          <w:rFonts w:ascii="Times New Roman" w:eastAsia="Times New Roman" w:hAnsi="Times New Roman"/>
+          <w:sz w:val="24"/>
+          <w:szCs w:val="24"/>
+        </w:rPr>
+      </w:pPr>
+      <w:r>
+        <w:rPr>
+          <w:rFonts w:ascii="Times New Roman" w:eastAsia="Times New Roman" w:hAnsi="Times New Roman"/>
+          <w:sz w:val="24"/>
+          <w:szCs w:val="24"/>
+        </w:rPr>
+        <w:t xml:space="preserve">O </w:t>
+      </w:r>
+      <w:proofErr w:type="spellStart"/>
+      <w:r>
+        <w:rPr>
+          <w:rFonts w:ascii="Times New Roman" w:eastAsia="Times New Roman" w:hAnsi="Times New Roman"/>
+          <w:sz w:val="24"/>
+          <w:szCs w:val="24"/>
+        </w:rPr>
+        <w:t>backend</w:t>
+      </w:r>
+      <w:proofErr w:type="spellEnd"/>
+      <w:r>
+        <w:rPr>
+          <w:rFonts w:ascii="Times New Roman" w:eastAsia="Times New Roman" w:hAnsi="Times New Roman"/>
+          <w:sz w:val="24"/>
+          <w:szCs w:val="24"/>
+        </w:rPr>
+        <w:t xml:space="preserve"> foi totalmente desenvolvido e testado, garantindo confiabilidade nas operações e segurança no sistema de autenticação.</w:t>
+      </w:r>
+    </w:p>
+    <w:p>
+      <w:pPr>
+        <w:spacing w:before="2"/>
+        <w:jc w:val="both"/>
+        <w:rPr>
+          <w:rFonts w:ascii="Times New Roman" w:eastAsia="Times New Roman" w:hAnsi="Times New Roman"/>
+          <w:sz w:val="24"/>
+          <w:szCs w:val="24"/>
+        </w:rPr>
+      </w:pPr>
+    </w:p>
+    <w:p>
+      <w:pPr>
+        <w:pStyle w:val="Corpodetexto"/>
+        <w:numPr>
+          <w:ilvl w:val="1"/>
+          <w:numId w:val="5"/>
+        </w:numPr>
+        <w:tabs>
+          <w:tab w:val="left" w:pos="1956"/>
+        </w:tabs>
+        <w:spacing w:line="360" w:lineRule="auto"/>
+        <w:ind w:right="111"/>
+        <w:jc w:val="both"/>
+      </w:pPr>
+      <w:r>
+        <w:rPr>
+          <w:b/>
+          <w:bCs/>
+        </w:rPr>
+        <w:t xml:space="preserve">Implementação do </w:t>
+      </w:r>
+      <w:proofErr w:type="spellStart"/>
+      <w:r>
+        <w:rPr>
+          <w:b/>
+          <w:bCs/>
+        </w:rPr>
+        <w:t>Frontend</w:t>
+      </w:r>
+      <w:proofErr w:type="spellEnd"/>
+    </w:p>
+    <w:p>
+      <w:pPr>
+        <w:spacing w:before="2"/>
+        <w:jc w:val="both"/>
+        <w:rPr>
+          <w:rFonts w:ascii="Times New Roman" w:eastAsia="Times New Roman" w:hAnsi="Times New Roman"/>
+          <w:sz w:val="24"/>
+          <w:szCs w:val="24"/>
+        </w:rPr>
+      </w:pPr>
+      <w:r>
+        <w:rPr>
+          <w:rFonts w:ascii="Times New Roman" w:eastAsia="Times New Roman" w:hAnsi="Times New Roman"/>
+          <w:sz w:val="24"/>
+          <w:szCs w:val="24"/>
+        </w:rPr>
+        <w:t>As telas principais foram implementadas com foco em usabilidade e responsividade, assegurando uma experiência de usuário otimizada em diversos dispositivos.</w:t>
+      </w:r>
+    </w:p>
+    <w:p>
+      <w:pPr>
+        <w:spacing w:before="2"/>
+        <w:jc w:val="both"/>
+        <w:rPr>
+          <w:rFonts w:ascii="Times New Roman" w:eastAsia="Times New Roman" w:hAnsi="Times New Roman"/>
+          <w:sz w:val="24"/>
+          <w:szCs w:val="24"/>
+        </w:rPr>
+      </w:pPr>
+    </w:p>
+    <w:p>
+      <w:pPr>
+        <w:pStyle w:val="Corpodetexto"/>
+        <w:numPr>
+          <w:ilvl w:val="1"/>
+          <w:numId w:val="5"/>
+        </w:numPr>
+        <w:tabs>
+          <w:tab w:val="left" w:pos="1956"/>
+        </w:tabs>
+        <w:spacing w:line="360" w:lineRule="auto"/>
+        <w:ind w:right="111"/>
+        <w:jc w:val="both"/>
+      </w:pPr>
+      <w:r>
+        <w:rPr>
+          <w:b/>
+          <w:bCs/>
+        </w:rPr>
+        <w:t>Funcionalidade e Usabilidade</w:t>
+      </w:r>
+    </w:p>
+    <w:p>
+      <w:pPr>
+        <w:spacing w:before="2"/>
+        <w:jc w:val="both"/>
+        <w:rPr>
+          <w:rFonts w:ascii="Times New Roman" w:eastAsia="Times New Roman" w:hAnsi="Times New Roman"/>
+          <w:sz w:val="24"/>
+          <w:szCs w:val="24"/>
+        </w:rPr>
+      </w:pPr>
+      <w:r>
+        <w:rPr>
+          <w:rFonts w:ascii="Times New Roman" w:eastAsia="Times New Roman" w:hAnsi="Times New Roman"/>
+          <w:sz w:val="24"/>
+          <w:szCs w:val="24"/>
+        </w:rPr>
+        <w:t>A aplicação web alcançou seu propósito de fornecer uma ferramenta intuitiva e prática para organização de tarefas e projetos, tanto para uso pessoal quanto colaborativo.</w:t>
+      </w:r>
+    </w:p>
+    <w:p>
+      <w:pPr>
+        <w:spacing w:before="2"/>
+        <w:jc w:val="both"/>
+        <w:rPr>
+          <w:rFonts w:ascii="Times New Roman" w:eastAsia="Times New Roman" w:hAnsi="Times New Roman"/>
+          <w:sz w:val="24"/>
+          <w:szCs w:val="24"/>
+        </w:rPr>
+      </w:pPr>
+    </w:p>
+    <w:p>
+      <w:pPr>
+        <w:pStyle w:val="Corpodetexto"/>
+        <w:numPr>
+          <w:ilvl w:val="1"/>
+          <w:numId w:val="5"/>
+        </w:numPr>
+        <w:tabs>
+          <w:tab w:val="left" w:pos="1956"/>
+        </w:tabs>
+        <w:spacing w:line="360" w:lineRule="auto"/>
+        <w:ind w:right="111"/>
+        <w:jc w:val="both"/>
+      </w:pPr>
+      <w:r>
+        <w:rPr>
+          <w:b/>
+          <w:bCs/>
+        </w:rPr>
+        <w:t>Escolha de Tecnologias</w:t>
+      </w:r>
+    </w:p>
+    <w:p>
+      <w:pPr>
+        <w:spacing w:before="2"/>
+        <w:jc w:val="both"/>
+        <w:rPr>
+          <w:rFonts w:ascii="Times New Roman" w:eastAsia="Times New Roman" w:hAnsi="Times New Roman"/>
+          <w:sz w:val="24"/>
+          <w:szCs w:val="24"/>
+        </w:rPr>
+      </w:pPr>
+      <w:r>
+        <w:rPr>
+          <w:rFonts w:ascii="Times New Roman" w:eastAsia="Times New Roman" w:hAnsi="Times New Roman"/>
+          <w:sz w:val="24"/>
+          <w:szCs w:val="24"/>
+        </w:rPr>
+        <w:t>A seleção de tecnologias foi estratégica, permitindo a criação de uma solução estruturada, funcional e responsiva.</w:t>
+      </w:r>
+    </w:p>
+    <w:p>
+      <w:pPr>
+        <w:spacing w:before="2"/>
+        <w:jc w:val="both"/>
+        <w:rPr>
+          <w:rFonts w:ascii="Times New Roman" w:eastAsia="Times New Roman" w:hAnsi="Times New Roman"/>
+          <w:sz w:val="24"/>
+          <w:szCs w:val="24"/>
+        </w:rPr>
+      </w:pPr>
+    </w:p>
+    <w:p>
+      <w:pPr>
+        <w:pStyle w:val="Corpodetexto"/>
+        <w:numPr>
+          <w:ilvl w:val="1"/>
+          <w:numId w:val="5"/>
+        </w:numPr>
+        <w:tabs>
+          <w:tab w:val="left" w:pos="1956"/>
+        </w:tabs>
+        <w:spacing w:line="360" w:lineRule="auto"/>
+        <w:ind w:right="111"/>
+        <w:jc w:val="both"/>
+      </w:pPr>
+      <w:r>
+        <w:rPr>
+          <w:b/>
+          <w:bCs/>
+        </w:rPr>
+        <w:t>Objetivo Atendido</w:t>
+      </w:r>
+    </w:p>
+    <w:p>
+      <w:pPr>
+        <w:spacing w:before="2"/>
+        <w:jc w:val="both"/>
+        <w:rPr>
+          <w:rFonts w:ascii="Times New Roman" w:eastAsia="Times New Roman" w:hAnsi="Times New Roman"/>
+          <w:sz w:val="24"/>
+          <w:szCs w:val="24"/>
+        </w:rPr>
+      </w:pPr>
+      <w:r>
+        <w:rPr>
+          <w:rFonts w:ascii="Times New Roman" w:eastAsia="Times New Roman" w:hAnsi="Times New Roman"/>
+          <w:sz w:val="24"/>
+          <w:szCs w:val="24"/>
+        </w:rPr>
+        <w:t>A aplicação atende ao objetivo principal de facilitar a organização diária, destacando-se como uma solução eficiente para desafios de gestão de tarefas e projetos.</w:t>
+      </w:r>
     </w:p>
     <w:p>
       <w:pPr>
@@ -2668,34 +3367,6 @@
         <w:ind w:right="111" w:firstLine="360"/>
         <w:jc w:val="both"/>
       </w:pPr>
-    </w:p>
-    <w:p>
-      <w:pPr>
-        <w:pStyle w:val="Corpodetexto"/>
-        <w:tabs>
-          <w:tab w:val="left" w:pos="1956"/>
-        </w:tabs>
-        <w:spacing w:line="360" w:lineRule="auto"/>
-        <w:ind w:right="111" w:firstLine="360"/>
-        <w:jc w:val="both"/>
-      </w:pPr>
-      <w:r>
-        <w:t>(É a parte final do texto na qual se apresentam as considerações finais. É a recapitulação sintética dos dados obtidos. Fazer um resumo compacto das conclusões, em forma de tópicos advindos das análises dos trabalhos encontrados na literatura e/ou dos resultados obtidos</w:t>
-      </w:r>
-      <w:r>
-        <w:t>.</w:t>
-      </w:r>
-      <w:r>
-        <w:t>)</w:t>
-      </w:r>
-    </w:p>
-    <w:p>
-      <w:pPr>
-        <w:pStyle w:val="Corpodetexto"/>
-        <w:spacing w:line="360" w:lineRule="auto"/>
-        <w:ind w:right="111" w:firstLine="360"/>
-        <w:jc w:val="both"/>
-      </w:pPr>
       <w:r>
         <w:br w:type="page"/>
       </w:r>
@@ -2712,7 +3383,7 @@
           <w:bCs w:val="0"/>
         </w:rPr>
       </w:pPr>
-      <w:bookmarkStart w:id="12" w:name="_Toc84406838"/>
+      <w:bookmarkStart w:id="11" w:name="_Toc180942383"/>
       <w:r>
         <w:rPr>
           <w:b w:val="0"/>
@@ -2721,7 +3392,7 @@
         <w:lastRenderedPageBreak/>
         <w:t>REFERÊNCIAS</w:t>
       </w:r>
-      <w:bookmarkEnd w:id="12"/>
+      <w:bookmarkEnd w:id="11"/>
     </w:p>
     <w:p>
       <w:pPr>
@@ -2828,8 +3499,8 @@
     <w:p>
       <w:pPr>
         <w:pStyle w:val="Corpodetexto"/>
-        <w:spacing w:line="360" w:lineRule="auto"/>
-        <w:ind w:right="111"/>
+        <w:spacing w:before="0"/>
+        <w:ind w:left="0" w:right="113"/>
         <w:jc w:val="both"/>
         <w:rPr>
           <w:rFonts w:cs="Times New Roman"/>
@@ -2850,13 +3521,62 @@
         <w:rPr>
           <w:rFonts w:cs="Times New Roman"/>
         </w:rPr>
-        <w:t>ASCENCIO, A. F. G.; ARAÚJO, G. S. de. Estrutura de Dados: Algoritmos, Análise da Complexidade e implementações em Java e C/C++. São Paulo: Pearson Prentice Hall, 2010.</w:t>
+        <w:t>ALURA</w:t>
       </w:r>
       <w:r>
         <w:rPr>
           <w:rFonts w:cs="Times New Roman"/>
         </w:rPr>
-        <w:t xml:space="preserve"> Capítulo 2: Algoritmos de ordenação e busca. Páginas 21-102.</w:t>
+        <w:t xml:space="preserve">, </w:t>
+      </w:r>
+      <w:proofErr w:type="spellStart"/>
+      <w:r>
+        <w:rPr>
+          <w:rFonts w:cs="Times New Roman"/>
+        </w:rPr>
+        <w:t>Kanban</w:t>
+      </w:r>
+      <w:proofErr w:type="spellEnd"/>
+      <w:r>
+        <w:rPr>
+          <w:rFonts w:cs="Times New Roman"/>
+        </w:rPr>
+        <w:t xml:space="preserve">: O que é, Método </w:t>
+      </w:r>
+      <w:proofErr w:type="spellStart"/>
+      <w:r>
+        <w:rPr>
+          <w:rFonts w:cs="Times New Roman"/>
+        </w:rPr>
+        <w:t>Kanban</w:t>
+      </w:r>
+      <w:proofErr w:type="spellEnd"/>
+      <w:r>
+        <w:rPr>
+          <w:rFonts w:cs="Times New Roman"/>
+        </w:rPr>
+        <w:t xml:space="preserve"> e como funciona</w:t>
+      </w:r>
+      <w:r>
+        <w:rPr>
+          <w:rFonts w:cs="Times New Roman"/>
+        </w:rPr>
+        <w:t>. Disponível em: &lt;</w:t>
+      </w:r>
+      <w:r>
+        <w:t xml:space="preserve"> </w:t>
+      </w:r>
+      <w:r>
+        <w:rPr>
+          <w:rFonts w:cs="Times New Roman"/>
+        </w:rPr>
+        <w:t>https://www.alura.com.br/artigos/metodo-kanban?srsltid=AfmBOoqXs8ZR7FRiXSvuqvRYjSzDeclTIAkJQk7MOzde2wdNUjwFH8m8</w:t>
+      </w:r>
+      <w:r>
+        <w:rPr>
+          <w:rFonts w:cs="Times New Roman"/>
+        </w:rPr>
+        <w:t>&gt;.</w:t>
       </w:r>
     </w:p>
     <w:p>
@@ -2884,59 +3604,103 @@
         <w:rPr>
           <w:rFonts w:cs="Times New Roman"/>
         </w:rPr>
-        <w:t xml:space="preserve">BACKES, A. </w:t>
+        <w:t>NEXT.JS</w:t>
       </w:r>
       <w:r>
         <w:rPr>
           <w:rFonts w:cs="Times New Roman"/>
         </w:rPr>
-        <w:t xml:space="preserve">Vídeo </w:t>
+        <w:t>:</w:t>
       </w:r>
       <w:r>
         <w:rPr>
           <w:rFonts w:cs="Times New Roman"/>
         </w:rPr>
-        <w:t xml:space="preserve">[ED] Aula 52 - Ordenação - </w:t>
+        <w:t xml:space="preserve"> </w:t>
+      </w:r>
+      <w:r>
+        <w:rPr>
+          <w:rFonts w:cs="Times New Roman"/>
+        </w:rPr>
+        <w:t xml:space="preserve">Next.js </w:t>
       </w:r>
       <w:proofErr w:type="spellStart"/>
       <w:r>
         <w:rPr>
           <w:rFonts w:cs="Times New Roman"/>
         </w:rPr>
-        <w:t>QuickSort</w:t>
+        <w:t>by</w:t>
       </w:r>
       <w:proofErr w:type="spellEnd"/>
       <w:r>
         <w:rPr>
           <w:rFonts w:cs="Times New Roman"/>
         </w:rPr>
-        <w:t>. Disponível em: &lt;https://www.youtube.com/</w:t>
+        <w:t xml:space="preserve"> </w:t>
       </w:r>
       <w:proofErr w:type="spellStart"/>
       <w:r>
         <w:rPr>
           <w:rFonts w:cs="Times New Roman"/>
         </w:rPr>
-        <w:t>watch?v</w:t>
+        <w:t>Vercel</w:t>
       </w:r>
       <w:proofErr w:type="spellEnd"/>
       <w:r>
         <w:rPr>
           <w:rFonts w:cs="Times New Roman"/>
         </w:rPr>
-        <w:t>=RZbg5oT5Fgw&gt;. Acesso em: 22 mai. 202</w:t>
-      </w:r>
+        <w:t xml:space="preserve"> – The </w:t>
+      </w:r>
+      <w:proofErr w:type="spellStart"/>
       <w:r>
         <w:rPr>
           <w:rFonts w:cs="Times New Roman"/>
         </w:rPr>
-        <w:t>4</w:t>
-      </w:r>
+        <w:t>React</w:t>
+      </w:r>
+      <w:proofErr w:type="spellEnd"/>
       <w:r>
         <w:rPr>
           <w:rFonts w:cs="Times New Roman"/>
         </w:rPr>
+        <w:t xml:space="preserve"> Framework</w:t>
+      </w:r>
+      <w:r>
+        <w:rPr>
+          <w:rFonts w:cs="Times New Roman"/>
+        </w:rPr>
         <w:t>.</w:t>
+      </w:r>
+      <w:r>
+        <w:rPr>
+          <w:rFonts w:cs="Times New Roman"/>
+        </w:rPr>
+        <w:t xml:space="preserve"> Disponível em:</w:t>
+      </w:r>
+      <w:r>
+        <w:rPr>
+          <w:rFonts w:cs="Times New Roman"/>
+        </w:rPr>
+        <w:t xml:space="preserve"> </w:t>
+      </w:r>
+      <w:r>
+        <w:rPr>
+          <w:rFonts w:cs="Times New Roman"/>
+        </w:rPr>
+        <w:t>&lt;</w:t>
+      </w:r>
+      <w:r>
+        <w:rPr>
+          <w:rFonts w:cs="Times New Roman"/>
+        </w:rPr>
+        <w:t>https://nextjs.org/</w:t>
+      </w:r>
+      <w:r>
+        <w:rPr>
+          <w:rFonts w:cs="Times New Roman"/>
+        </w:rPr>
+        <w:t>/&gt;</w:t>
       </w:r>
     </w:p>
     <w:p>
@@ -2964,113 +3728,77 @@
         <w:rPr>
           <w:rFonts w:cs="Times New Roman"/>
         </w:rPr>
-        <w:t xml:space="preserve">BLOODSHED </w:t>
-      </w:r>
+        <w:t xml:space="preserve">FLASK: </w:t>
+      </w:r>
+      <w:proofErr w:type="spellStart"/>
       <w:r>
         <w:rPr>
           <w:rFonts w:cs="Times New Roman"/>
         </w:rPr>
-        <w:t>DEV C++</w:t>
-      </w:r>
+        <w:t>Welcome</w:t>
+      </w:r>
+      <w:proofErr w:type="spellEnd"/>
       <w:r>
         <w:rPr>
           <w:rFonts w:cs="Times New Roman"/>
         </w:rPr>
-        <w:t>:</w:t>
-      </w:r>
+        <w:t xml:space="preserve"> </w:t>
+      </w:r>
+      <w:proofErr w:type="spellStart"/>
       <w:r>
         <w:rPr>
           <w:rFonts w:cs="Times New Roman"/>
         </w:rPr>
+        <w:t>to</w:t>
+      </w:r>
+      <w:proofErr w:type="spellEnd"/>
+      <w:r>
+        <w:rPr>
+          <w:rFonts w:cs="Times New Roman"/>
+        </w:rPr>
         <w:t xml:space="preserve"> </w:t>
       </w:r>
+      <w:proofErr w:type="spellStart"/>
       <w:r>
         <w:rPr>
           <w:rFonts w:cs="Times New Roman"/>
         </w:rPr>
-        <w:t>Download</w:t>
-      </w:r>
+        <w:t>Flask</w:t>
+      </w:r>
+      <w:proofErr w:type="spellEnd"/>
       <w:r>
         <w:rPr>
           <w:rFonts w:cs="Times New Roman"/>
         </w:rPr>
-        <w:t xml:space="preserve"> do software</w:t>
-      </w:r>
+        <w:t xml:space="preserve"> – </w:t>
+      </w:r>
+      <w:proofErr w:type="spellStart"/>
       <w:r>
         <w:rPr>
           <w:rFonts w:cs="Times New Roman"/>
         </w:rPr>
-        <w:t>.</w:t>
-      </w:r>
+        <w:t>Flask</w:t>
+      </w:r>
+      <w:proofErr w:type="spellEnd"/>
       <w:r>
         <w:rPr>
           <w:rFonts w:cs="Times New Roman"/>
         </w:rPr>
-        <w:t xml:space="preserve"> Disponível em: &lt;https://sourceforge.net/</w:t>
+        <w:t xml:space="preserve"> </w:t>
       </w:r>
       <w:proofErr w:type="spellStart"/>
       <w:r>
         <w:rPr>
           <w:rFonts w:cs="Times New Roman"/>
         </w:rPr>
-        <w:t>projects</w:t>
+        <w:t>Documentation</w:t>
       </w:r>
       <w:proofErr w:type="spellEnd"/>
       <w:r>
         <w:rPr>
           <w:rFonts w:cs="Times New Roman"/>
         </w:rPr>
-        <w:t>/</w:t>
-      </w:r>
-      <w:proofErr w:type="spellStart"/>
-      <w:r>
-        <w:rPr>
-          <w:rFonts w:cs="Times New Roman"/>
-        </w:rPr>
-        <w:t>orwelldevcpp</w:t>
-      </w:r>
-      <w:proofErr w:type="spellEnd"/>
-      <w:r>
-        <w:rPr>
-          <w:rFonts w:cs="Times New Roman"/>
-        </w:rPr>
-        <w:t>/&gt;</w:t>
-      </w:r>
-      <w:r>
-        <w:rPr>
-          <w:rFonts w:cs="Times New Roman"/>
-        </w:rPr>
-        <w:t>.</w:t>
-      </w:r>
-      <w:r>
-        <w:rPr>
-          <w:rFonts w:cs="Times New Roman"/>
-        </w:rPr>
-        <w:t xml:space="preserve"> Acesso em: </w:t>
-      </w:r>
-      <w:r>
-        <w:rPr>
-          <w:rFonts w:cs="Times New Roman"/>
-        </w:rPr>
-        <w:t>28</w:t>
-      </w:r>
-      <w:r>
-        <w:rPr>
-          <w:rFonts w:cs="Times New Roman"/>
-        </w:rPr>
-        <w:t xml:space="preserve"> mai. 202</w:t>
-      </w:r>
-      <w:r>
-        <w:rPr>
-          <w:rFonts w:cs="Times New Roman"/>
-        </w:rPr>
-        <w:t>4</w:t>
-      </w:r>
-      <w:r>
-        <w:rPr>
-          <w:rFonts w:cs="Times New Roman"/>
-        </w:rPr>
-        <w:t>.</w:t>
+        <w:t xml:space="preserve"> (3.0.x). Disponível em:</w:t>
       </w:r>
     </w:p>
     <w:p>
@@ -3083,6 +3811,37 @@
           <w:rFonts w:cs="Times New Roman"/>
         </w:rPr>
       </w:pPr>
+      <w:r>
+        <w:rPr>
+          <w:rFonts w:cs="Times New Roman"/>
+        </w:rPr>
+        <w:t>&lt;</w:t>
+      </w:r>
+      <w:r>
+        <w:t>https://flask.palletsprojects.com/</w:t>
+      </w:r>
+      <w:proofErr w:type="spellStart"/>
+      <w:r>
+        <w:t>en</w:t>
+      </w:r>
+      <w:proofErr w:type="spellEnd"/>
+      <w:r>
+        <w:t>/</w:t>
+      </w:r>
+      <w:proofErr w:type="spellStart"/>
+      <w:r>
+        <w:t>stable</w:t>
+      </w:r>
+      <w:proofErr w:type="spellEnd"/>
+      <w:r>
+        <w:t>/</w:t>
+      </w:r>
+      <w:r>
+        <w:rPr>
+          <w:rFonts w:cs="Times New Roman"/>
+        </w:rPr>
+        <w:t>&gt;</w:t>
+      </w:r>
     </w:p>
     <w:p>
       <w:pPr>
@@ -3094,60 +3853,6 @@
           <w:rFonts w:cs="Times New Roman"/>
         </w:rPr>
       </w:pPr>
-      <w:r>
-        <w:rPr>
-          <w:rFonts w:cs="Times New Roman"/>
-        </w:rPr>
-        <w:t>CORMEN, T. Desmistificando algoritmos. Rio de Janeiro: Elsevier, 2014.</w:t>
-      </w:r>
-      <w:r>
-        <w:rPr>
-          <w:rFonts w:cs="Times New Roman"/>
-        </w:rPr>
-        <w:t xml:space="preserve"> </w:t>
-      </w:r>
-      <w:r>
-        <w:rPr>
-          <w:rFonts w:cs="Times New Roman"/>
-        </w:rPr>
-        <w:t>Capítulo 3: Algoritmos para ordenar e buscar</w:t>
-      </w:r>
-      <w:r>
-        <w:rPr>
-          <w:rFonts w:cs="Times New Roman"/>
-        </w:rPr>
-        <w:t>. P</w:t>
-      </w:r>
-      <w:r>
-        <w:rPr>
-          <w:rFonts w:cs="Times New Roman"/>
-        </w:rPr>
-        <w:t>ágina</w:t>
-      </w:r>
-      <w:r>
-        <w:rPr>
-          <w:rFonts w:cs="Times New Roman"/>
-        </w:rPr>
-        <w:t>s</w:t>
-      </w:r>
-      <w:r>
-        <w:rPr>
-          <w:rFonts w:cs="Times New Roman"/>
-        </w:rPr>
-        <w:t xml:space="preserve"> 20</w:t>
-      </w:r>
-      <w:r>
-        <w:rPr>
-          <w:rFonts w:cs="Times New Roman"/>
-        </w:rPr>
-        <w:t>-49</w:t>
-      </w:r>
-      <w:r>
-        <w:rPr>
-          <w:rFonts w:cs="Times New Roman"/>
-        </w:rPr>
-        <w:t>.</w:t>
-      </w:r>
     </w:p>
     <w:p>
       <w:pPr>
@@ -3159,6 +3864,12 @@
           <w:rFonts w:cs="Times New Roman"/>
         </w:rPr>
       </w:pPr>
+      <w:r>
+        <w:rPr>
+          <w:rFonts w:cs="Times New Roman"/>
+        </w:rPr>
+        <w:t>W3Schools: SQL Tutorial. Disponível em</w:t>
+      </w:r>
     </w:p>
     <w:p>
       <w:pPr>
@@ -3174,19 +3885,33 @@
         <w:rPr>
           <w:rFonts w:cs="Times New Roman"/>
         </w:rPr>
-        <w:t>KOFFMAN, E. B.; WOLFGANG, P. A. T. Abstração, Estruturas de Dados e Projeto Usando C++. Rio de Janeiro: LTC, 2008.</w:t>
+        <w:t>&lt;</w:t>
       </w:r>
       <w:r>
         <w:rPr>
           <w:rFonts w:cs="Times New Roman"/>
         </w:rPr>
-        <w:t xml:space="preserve"> Capítulo 10: Ordenação.</w:t>
-      </w:r>
+        <w:t>https://www.w3schools.com/</w:t>
+      </w:r>
+      <w:proofErr w:type="spellStart"/>
       <w:r>
         <w:rPr>
           <w:rFonts w:cs="Times New Roman"/>
         </w:rPr>
-        <w:t xml:space="preserve"> </w:t>
+        <w:t>sql</w:t>
+      </w:r>
+      <w:proofErr w:type="spellEnd"/>
+      <w:r>
+        <w:rPr>
+          <w:rFonts w:cs="Times New Roman"/>
+        </w:rPr>
+        <w:t>/</w:t>
+      </w:r>
+      <w:r>
+        <w:rPr>
+          <w:rFonts w:cs="Times New Roman"/>
+        </w:rPr>
+        <w:t>&gt;</w:t>
       </w:r>
     </w:p>
     <w:p>
@@ -3214,67 +3939,39 @@
         <w:rPr>
           <w:rFonts w:cs="Times New Roman"/>
         </w:rPr>
-        <w:t>NORMAS ABNT. Normas para elaboração de trabalhos acadêmicos. Disponível em</w:t>
-      </w:r>
-      <w:r>
+        <w:t>CHATGPT: OpenAI. Disponível em:</w:t>
+      </w:r>
+    </w:p>
+    <w:p>
+      <w:pPr>
+        <w:pStyle w:val="Corpodetexto"/>
+        <w:spacing w:before="0"/>
+        <w:ind w:left="0" w:right="113"/>
+        <w:jc w:val="both"/>
         <w:rPr>
           <w:rFonts w:cs="Times New Roman"/>
         </w:rPr>
-        <w:t>:</w:t>
-      </w:r>
+      </w:pPr>
       <w:r>
         <w:rPr>
           <w:rFonts w:cs="Times New Roman"/>
         </w:rPr>
-        <w:t xml:space="preserve"> &lt;https://www.normasabnt.org/&gt;. Acesso em</w:t>
+        <w:t>&lt;</w:t>
+      </w:r>
+      <w:r>
+        <w:t xml:space="preserve"> </w:t>
       </w:r>
       <w:r>
         <w:rPr>
           <w:rFonts w:cs="Times New Roman"/>
         </w:rPr>
-        <w:t>:</w:t>
+        <w:t>https://chatgpt.com/</w:t>
       </w:r>
       <w:r>
         <w:rPr>
           <w:rFonts w:cs="Times New Roman"/>
         </w:rPr>
-        <w:t xml:space="preserve"> 2</w:t>
-      </w:r>
-      <w:r>
-        <w:rPr>
-          <w:rFonts w:cs="Times New Roman"/>
-        </w:rPr>
-        <w:t>8</w:t>
-      </w:r>
-      <w:r>
-        <w:rPr>
-          <w:rFonts w:cs="Times New Roman"/>
-        </w:rPr>
-        <w:t xml:space="preserve"> ma</w:t>
-      </w:r>
-      <w:r>
-        <w:rPr>
-          <w:rFonts w:cs="Times New Roman"/>
-        </w:rPr>
-        <w:t>i</w:t>
-      </w:r>
-      <w:r>
-        <w:rPr>
-          <w:rFonts w:cs="Times New Roman"/>
-        </w:rPr>
-        <w:t>. 202</w:t>
-      </w:r>
-      <w:r>
-        <w:rPr>
-          <w:rFonts w:cs="Times New Roman"/>
-        </w:rPr>
-        <w:t>4</w:t>
-      </w:r>
-      <w:r>
-        <w:rPr>
-          <w:rFonts w:cs="Times New Roman"/>
-        </w:rPr>
-        <w:t>.</w:t>
+        <w:t>&gt;</w:t>
       </w:r>
     </w:p>
     <w:p>
@@ -3466,6 +4163,7 @@
         <w:docPartUnique/>
       </w:docPartObj>
     </w:sdtPr>
+    <w:sdtEndPr/>
     <w:sdtContent>
       <w:p>
         <w:pPr>
@@ -3687,6 +4385,127 @@
     </w:lvl>
   </w:abstractNum>
   <w:abstractNum w:abstractNumId="1" w15:restartNumberingAfterBreak="0">
+    <w:nsid w:val="03B60FE7"/>
+    <w:multiLevelType w:val="multilevel"/>
+    <w:tmpl w:val="B5CCCCE2"/>
+    <w:lvl w:ilvl="0">
+      <w:start w:val="2"/>
+      <w:numFmt w:val="decimal"/>
+      <w:lvlText w:val="%1"/>
+      <w:lvlJc w:val="left"/>
+      <w:pPr>
+        <w:ind w:left="521" w:hanging="420"/>
+      </w:pPr>
+      <w:rPr>
+        <w:rFonts w:hint="default"/>
+        <w:b w:val="0"/>
+        <w:bCs/>
+      </w:rPr>
+    </w:lvl>
+    <w:lvl w:ilvl="1">
+      <w:start w:val="1"/>
+      <w:numFmt w:val="decimal"/>
+      <w:lvlText w:val="%1.%2"/>
+      <w:lvlJc w:val="left"/>
+      <w:pPr>
+        <w:ind w:left="521" w:hanging="420"/>
+      </w:pPr>
+      <w:rPr>
+        <w:rFonts w:ascii="Times New Roman" w:eastAsia="Times New Roman" w:hAnsi="Times New Roman" w:hint="default"/>
+        <w:b w:val="0"/>
+        <w:bCs/>
+        <w:w w:val="100"/>
+      </w:rPr>
+    </w:lvl>
+    <w:lvl w:ilvl="2">
+      <w:start w:val="1"/>
+      <w:numFmt w:val="bullet"/>
+      <w:lvlText w:val=""/>
+      <w:lvlJc w:val="left"/>
+      <w:pPr>
+        <w:ind w:left="1530" w:hanging="360"/>
+      </w:pPr>
+      <w:rPr>
+        <w:rFonts w:ascii="Symbol" w:eastAsia="Symbol" w:hAnsi="Symbol" w:hint="default"/>
+        <w:w w:val="100"/>
+        <w:sz w:val="24"/>
+        <w:szCs w:val="24"/>
+      </w:rPr>
+    </w:lvl>
+    <w:lvl w:ilvl="3">
+      <w:start w:val="1"/>
+      <w:numFmt w:val="bullet"/>
+      <w:lvlText w:val="•"/>
+      <w:lvlJc w:val="left"/>
+      <w:pPr>
+        <w:ind w:left="3261" w:hanging="360"/>
+      </w:pPr>
+      <w:rPr>
+        <w:rFonts w:hint="default"/>
+      </w:rPr>
+    </w:lvl>
+    <w:lvl w:ilvl="4">
+      <w:start w:val="1"/>
+      <w:numFmt w:val="bullet"/>
+      <w:lvlText w:val="•"/>
+      <w:lvlJc w:val="left"/>
+      <w:pPr>
+        <w:ind w:left="4122" w:hanging="360"/>
+      </w:pPr>
+      <w:rPr>
+        <w:rFonts w:hint="default"/>
+      </w:rPr>
+    </w:lvl>
+    <w:lvl w:ilvl="5">
+      <w:start w:val="1"/>
+      <w:numFmt w:val="bullet"/>
+      <w:lvlText w:val="•"/>
+      <w:lvlJc w:val="left"/>
+      <w:pPr>
+        <w:ind w:left="4982" w:hanging="360"/>
+      </w:pPr>
+      <w:rPr>
+        <w:rFonts w:hint="default"/>
+      </w:rPr>
+    </w:lvl>
+    <w:lvl w:ilvl="6">
+      <w:start w:val="1"/>
+      <w:numFmt w:val="bullet"/>
+      <w:lvlText w:val="•"/>
+      <w:lvlJc w:val="left"/>
+      <w:pPr>
+        <w:ind w:left="5843" w:hanging="360"/>
+      </w:pPr>
+      <w:rPr>
+        <w:rFonts w:hint="default"/>
+      </w:rPr>
+    </w:lvl>
+    <w:lvl w:ilvl="7">
+      <w:start w:val="1"/>
+      <w:numFmt w:val="bullet"/>
+      <w:lvlText w:val="•"/>
+      <w:lvlJc w:val="left"/>
+      <w:pPr>
+        <w:ind w:left="6704" w:hanging="360"/>
+      </w:pPr>
+      <w:rPr>
+        <w:rFonts w:hint="default"/>
+      </w:rPr>
+    </w:lvl>
+    <w:lvl w:ilvl="8">
+      <w:start w:val="1"/>
+      <w:numFmt w:val="bullet"/>
+      <w:lvlText w:val="•"/>
+      <w:lvlJc w:val="left"/>
+      <w:pPr>
+        <w:ind w:left="7564" w:hanging="360"/>
+      </w:pPr>
+      <w:rPr>
+        <w:rFonts w:hint="default"/>
+      </w:rPr>
+    </w:lvl>
+  </w:abstractNum>
+  <w:abstractNum w:abstractNumId="2" w15:restartNumberingAfterBreak="0">
     <w:nsid w:val="03D400C3"/>
     <w:multiLevelType w:val="multilevel"/>
     <w:tmpl w:val="59AC8470"/>
@@ -3814,7 +4633,7 @@
       </w:rPr>
     </w:lvl>
   </w:abstractNum>
-  <w:abstractNum w:abstractNumId="2" w15:restartNumberingAfterBreak="0">
+  <w:abstractNum w:abstractNumId="3" w15:restartNumberingAfterBreak="0">
     <w:nsid w:val="16E7608E"/>
     <w:multiLevelType w:val="multilevel"/>
     <w:tmpl w:val="FC0CEDF4"/>
@@ -3941,7 +4760,277 @@
       </w:rPr>
     </w:lvl>
   </w:abstractNum>
-  <w:abstractNum w:abstractNumId="3" w15:restartNumberingAfterBreak="0">
+  <w:abstractNum w:abstractNumId="4" w15:restartNumberingAfterBreak="0">
+    <w:nsid w:val="17B82C36"/>
+    <w:multiLevelType w:val="multilevel"/>
+    <w:tmpl w:val="B5CCCCE2"/>
+    <w:lvl w:ilvl="0">
+      <w:start w:val="2"/>
+      <w:numFmt w:val="decimal"/>
+      <w:lvlText w:val="%1"/>
+      <w:lvlJc w:val="left"/>
+      <w:pPr>
+        <w:ind w:left="521" w:hanging="420"/>
+      </w:pPr>
+      <w:rPr>
+        <w:rFonts w:hint="default"/>
+        <w:b w:val="0"/>
+        <w:bCs/>
+      </w:rPr>
+    </w:lvl>
+    <w:lvl w:ilvl="1">
+      <w:start w:val="1"/>
+      <w:numFmt w:val="decimal"/>
+      <w:lvlText w:val="%1.%2"/>
+      <w:lvlJc w:val="left"/>
+      <w:pPr>
+        <w:ind w:left="521" w:hanging="420"/>
+      </w:pPr>
+      <w:rPr>
+        <w:rFonts w:ascii="Times New Roman" w:eastAsia="Times New Roman" w:hAnsi="Times New Roman" w:hint="default"/>
+        <w:b w:val="0"/>
+        <w:bCs/>
+        <w:w w:val="100"/>
+      </w:rPr>
+    </w:lvl>
+    <w:lvl w:ilvl="2">
+      <w:start w:val="1"/>
+      <w:numFmt w:val="bullet"/>
+      <w:lvlText w:val=""/>
+      <w:lvlJc w:val="left"/>
+      <w:pPr>
+        <w:ind w:left="1530" w:hanging="360"/>
+      </w:pPr>
+      <w:rPr>
+        <w:rFonts w:ascii="Symbol" w:eastAsia="Symbol" w:hAnsi="Symbol" w:hint="default"/>
+        <w:w w:val="100"/>
+        <w:sz w:val="24"/>
+        <w:szCs w:val="24"/>
+      </w:rPr>
+    </w:lvl>
+    <w:lvl w:ilvl="3">
+      <w:start w:val="1"/>
+      <w:numFmt w:val="bullet"/>
+      <w:lvlText w:val="•"/>
+      <w:lvlJc w:val="left"/>
+      <w:pPr>
+        <w:ind w:left="3261" w:hanging="360"/>
+      </w:pPr>
+      <w:rPr>
+        <w:rFonts w:hint="default"/>
+      </w:rPr>
+    </w:lvl>
+    <w:lvl w:ilvl="4">
+      <w:start w:val="1"/>
+      <w:numFmt w:val="bullet"/>
+      <w:lvlText w:val="•"/>
+      <w:lvlJc w:val="left"/>
+      <w:pPr>
+        <w:ind w:left="4122" w:hanging="360"/>
+      </w:pPr>
+      <w:rPr>
+        <w:rFonts w:hint="default"/>
+      </w:rPr>
+    </w:lvl>
+    <w:lvl w:ilvl="5">
+      <w:start w:val="1"/>
+      <w:numFmt w:val="bullet"/>
+      <w:lvlText w:val="•"/>
+      <w:lvlJc w:val="left"/>
+      <w:pPr>
+        <w:ind w:left="4982" w:hanging="360"/>
+      </w:pPr>
+      <w:rPr>
+        <w:rFonts w:hint="default"/>
+      </w:rPr>
+    </w:lvl>
+    <w:lvl w:ilvl="6">
+      <w:start w:val="1"/>
+      <w:numFmt w:val="bullet"/>
+      <w:lvlText w:val="•"/>
+      <w:lvlJc w:val="left"/>
+      <w:pPr>
+        <w:ind w:left="5843" w:hanging="360"/>
+      </w:pPr>
+      <w:rPr>
+        <w:rFonts w:hint="default"/>
+      </w:rPr>
+    </w:lvl>
+    <w:lvl w:ilvl="7">
+      <w:start w:val="1"/>
+      <w:numFmt w:val="bullet"/>
+      <w:lvlText w:val="•"/>
+      <w:lvlJc w:val="left"/>
+      <w:pPr>
+        <w:ind w:left="6704" w:hanging="360"/>
+      </w:pPr>
+      <w:rPr>
+        <w:rFonts w:hint="default"/>
+      </w:rPr>
+    </w:lvl>
+    <w:lvl w:ilvl="8">
+      <w:start w:val="1"/>
+      <w:numFmt w:val="bullet"/>
+      <w:lvlText w:val="•"/>
+      <w:lvlJc w:val="left"/>
+      <w:pPr>
+        <w:ind w:left="7564" w:hanging="360"/>
+      </w:pPr>
+      <w:rPr>
+        <w:rFonts w:hint="default"/>
+      </w:rPr>
+    </w:lvl>
+  </w:abstractNum>
+  <w:abstractNum w:abstractNumId="5" w15:restartNumberingAfterBreak="0">
+    <w:nsid w:val="19B44AE6"/>
+    <w:multiLevelType w:val="multilevel"/>
+    <w:tmpl w:val="3366264E"/>
+    <w:lvl w:ilvl="0">
+      <w:start w:val="1"/>
+      <w:numFmt w:val="bullet"/>
+      <w:lvlText w:val=""/>
+      <w:lvlJc w:val="left"/>
+      <w:pPr>
+        <w:tabs>
+          <w:tab w:val="num" w:pos="720"/>
+        </w:tabs>
+        <w:ind w:left="720" w:hanging="360"/>
+      </w:pPr>
+      <w:rPr>
+        <w:rFonts w:ascii="Symbol" w:hAnsi="Symbol" w:hint="default"/>
+        <w:sz w:val="20"/>
+      </w:rPr>
+    </w:lvl>
+    <w:lvl w:ilvl="1" w:tentative="1">
+      <w:start w:val="1"/>
+      <w:numFmt w:val="bullet"/>
+      <w:lvlText w:val="o"/>
+      <w:lvlJc w:val="left"/>
+      <w:pPr>
+        <w:tabs>
+          <w:tab w:val="num" w:pos="1440"/>
+        </w:tabs>
+        <w:ind w:left="1440" w:hanging="360"/>
+      </w:pPr>
+      <w:rPr>
+        <w:rFonts w:ascii="Courier New" w:hAnsi="Courier New" w:hint="default"/>
+        <w:sz w:val="20"/>
+      </w:rPr>
+    </w:lvl>
+    <w:lvl w:ilvl="2" w:tentative="1">
+      <w:start w:val="1"/>
+      <w:numFmt w:val="bullet"/>
+      <w:lvlText w:val=""/>
+      <w:lvlJc w:val="left"/>
+      <w:pPr>
+        <w:tabs>
+          <w:tab w:val="num" w:pos="2160"/>
+        </w:tabs>
+        <w:ind w:left="2160" w:hanging="360"/>
+      </w:pPr>
+      <w:rPr>
+        <w:rFonts w:ascii="Wingdings" w:hAnsi="Wingdings" w:hint="default"/>
+        <w:sz w:val="20"/>
+      </w:rPr>
+    </w:lvl>
+    <w:lvl w:ilvl="3" w:tentative="1">
+      <w:start w:val="1"/>
+      <w:numFmt w:val="bullet"/>
+      <w:lvlText w:val=""/>
+      <w:lvlJc w:val="left"/>
+      <w:pPr>
+        <w:tabs>
+          <w:tab w:val="num" w:pos="2880"/>
+        </w:tabs>
+        <w:ind w:left="2880" w:hanging="360"/>
+      </w:pPr>
+      <w:rPr>
+        <w:rFonts w:ascii="Wingdings" w:hAnsi="Wingdings" w:hint="default"/>
+        <w:sz w:val="20"/>
+      </w:rPr>
+    </w:lvl>
+    <w:lvl w:ilvl="4" w:tentative="1">
+      <w:start w:val="1"/>
+      <w:numFmt w:val="bullet"/>
+      <w:lvlText w:val=""/>
+      <w:lvlJc w:val="left"/>
+      <w:pPr>
+        <w:tabs>
+          <w:tab w:val="num" w:pos="3600"/>
+        </w:tabs>
+        <w:ind w:left="3600" w:hanging="360"/>
+      </w:pPr>
+      <w:rPr>
+        <w:rFonts w:ascii="Wingdings" w:hAnsi="Wingdings" w:hint="default"/>
+        <w:sz w:val="20"/>
+      </w:rPr>
+    </w:lvl>
+    <w:lvl w:ilvl="5" w:tentative="1">
+      <w:start w:val="1"/>
+      <w:numFmt w:val="bullet"/>
+      <w:lvlText w:val=""/>
+      <w:lvlJc w:val="left"/>
+      <w:pPr>
+        <w:tabs>
+          <w:tab w:val="num" w:pos="4320"/>
+        </w:tabs>
+        <w:ind w:left="4320" w:hanging="360"/>
+      </w:pPr>
+      <w:rPr>
+        <w:rFonts w:ascii="Wingdings" w:hAnsi="Wingdings" w:hint="default"/>
+        <w:sz w:val="20"/>
+      </w:rPr>
+    </w:lvl>
+    <w:lvl w:ilvl="6" w:tentative="1">
+      <w:start w:val="1"/>
+      <w:numFmt w:val="bullet"/>
+      <w:lvlText w:val=""/>
+      <w:lvlJc w:val="left"/>
+      <w:pPr>
+        <w:tabs>
+          <w:tab w:val="num" w:pos="5040"/>
+        </w:tabs>
+        <w:ind w:left="5040" w:hanging="360"/>
+      </w:pPr>
+      <w:rPr>
+        <w:rFonts w:ascii="Wingdings" w:hAnsi="Wingdings" w:hint="default"/>
+        <w:sz w:val="20"/>
+      </w:rPr>
+    </w:lvl>
+    <w:lvl w:ilvl="7" w:tentative="1">
+      <w:start w:val="1"/>
+      <w:numFmt w:val="bullet"/>
+      <w:lvlText w:val=""/>
+      <w:lvlJc w:val="left"/>
+      <w:pPr>
+        <w:tabs>
+          <w:tab w:val="num" w:pos="5760"/>
+        </w:tabs>
+        <w:ind w:left="5760" w:hanging="360"/>
+      </w:pPr>
+      <w:rPr>
+        <w:rFonts w:ascii="Wingdings" w:hAnsi="Wingdings" w:hint="default"/>
+        <w:sz w:val="20"/>
+      </w:rPr>
+    </w:lvl>
+    <w:lvl w:ilvl="8" w:tentative="1">
+      <w:start w:val="1"/>
+      <w:numFmt w:val="bullet"/>
+      <w:lvlText w:val=""/>
+      <w:lvlJc w:val="left"/>
+      <w:pPr>
+        <w:tabs>
+          <w:tab w:val="num" w:pos="6480"/>
+        </w:tabs>
+        <w:ind w:left="6480" w:hanging="360"/>
+      </w:pPr>
+      <w:rPr>
+        <w:rFonts w:ascii="Wingdings" w:hAnsi="Wingdings" w:hint="default"/>
+        <w:sz w:val="20"/>
+      </w:rPr>
+    </w:lvl>
+  </w:abstractNum>
+  <w:abstractNum w:abstractNumId="6" w15:restartNumberingAfterBreak="0">
     <w:nsid w:val="202F5789"/>
     <w:multiLevelType w:val="multilevel"/>
     <w:tmpl w:val="BC14F684"/>
@@ -4068,7 +5157,7 @@
       </w:rPr>
     </w:lvl>
   </w:abstractNum>
-  <w:abstractNum w:abstractNumId="4" w15:restartNumberingAfterBreak="0">
+  <w:abstractNum w:abstractNumId="7" w15:restartNumberingAfterBreak="0">
     <w:nsid w:val="29C774BD"/>
     <w:multiLevelType w:val="multilevel"/>
     <w:tmpl w:val="4350BB2E"/>
@@ -4187,7 +5276,156 @@
       </w:rPr>
     </w:lvl>
   </w:abstractNum>
-  <w:abstractNum w:abstractNumId="5" w15:restartNumberingAfterBreak="0">
+  <w:abstractNum w:abstractNumId="8" w15:restartNumberingAfterBreak="0">
+    <w:nsid w:val="2AA65710"/>
+    <w:multiLevelType w:val="multilevel"/>
+    <w:tmpl w:val="914C7C3C"/>
+    <w:lvl w:ilvl="0">
+      <w:start w:val="1"/>
+      <w:numFmt w:val="bullet"/>
+      <w:lvlText w:val=""/>
+      <w:lvlJc w:val="left"/>
+      <w:pPr>
+        <w:tabs>
+          <w:tab w:val="num" w:pos="720"/>
+        </w:tabs>
+        <w:ind w:left="720" w:hanging="360"/>
+      </w:pPr>
+      <w:rPr>
+        <w:rFonts w:ascii="Symbol" w:hAnsi="Symbol" w:hint="default"/>
+        <w:sz w:val="20"/>
+      </w:rPr>
+    </w:lvl>
+    <w:lvl w:ilvl="1" w:tentative="1">
+      <w:start w:val="1"/>
+      <w:numFmt w:val="bullet"/>
+      <w:lvlText w:val="o"/>
+      <w:lvlJc w:val="left"/>
+      <w:pPr>
+        <w:tabs>
+          <w:tab w:val="num" w:pos="1440"/>
+        </w:tabs>
+        <w:ind w:left="1440" w:hanging="360"/>
+      </w:pPr>
+      <w:rPr>
+        <w:rFonts w:ascii="Courier New" w:hAnsi="Courier New" w:hint="default"/>
+        <w:sz w:val="20"/>
+      </w:rPr>
+    </w:lvl>
+    <w:lvl w:ilvl="2" w:tentative="1">
+      <w:start w:val="1"/>
+      <w:numFmt w:val="bullet"/>
+      <w:lvlText w:val=""/>
+      <w:lvlJc w:val="left"/>
+      <w:pPr>
+        <w:tabs>
+          <w:tab w:val="num" w:pos="2160"/>
+        </w:tabs>
+        <w:ind w:left="2160" w:hanging="360"/>
+      </w:pPr>
+      <w:rPr>
+        <w:rFonts w:ascii="Wingdings" w:hAnsi="Wingdings" w:hint="default"/>
+        <w:sz w:val="20"/>
+      </w:rPr>
+    </w:lvl>
+    <w:lvl w:ilvl="3" w:tentative="1">
+      <w:start w:val="1"/>
+      <w:numFmt w:val="bullet"/>
+      <w:lvlText w:val=""/>
+      <w:lvlJc w:val="left"/>
+      <w:pPr>
+        <w:tabs>
+          <w:tab w:val="num" w:pos="2880"/>
+        </w:tabs>
+        <w:ind w:left="2880" w:hanging="360"/>
+      </w:pPr>
+      <w:rPr>
+        <w:rFonts w:ascii="Wingdings" w:hAnsi="Wingdings" w:hint="default"/>
+        <w:sz w:val="20"/>
+      </w:rPr>
+    </w:lvl>
+    <w:lvl w:ilvl="4" w:tentative="1">
+      <w:start w:val="1"/>
+      <w:numFmt w:val="bullet"/>
+      <w:lvlText w:val=""/>
+      <w:lvlJc w:val="left"/>
+      <w:pPr>
+        <w:tabs>
+          <w:tab w:val="num" w:pos="3600"/>
+        </w:tabs>
+        <w:ind w:left="3600" w:hanging="360"/>
+      </w:pPr>
+      <w:rPr>
+        <w:rFonts w:ascii="Wingdings" w:hAnsi="Wingdings" w:hint="default"/>
+        <w:sz w:val="20"/>
+      </w:rPr>
+    </w:lvl>
+    <w:lvl w:ilvl="5" w:tentative="1">
+      <w:start w:val="1"/>
+      <w:numFmt w:val="bullet"/>
+      <w:lvlText w:val=""/>
+      <w:lvlJc w:val="left"/>
+      <w:pPr>
+        <w:tabs>
+          <w:tab w:val="num" w:pos="4320"/>
+        </w:tabs>
+        <w:ind w:left="4320" w:hanging="360"/>
+      </w:pPr>
+      <w:rPr>
+        <w:rFonts w:ascii="Wingdings" w:hAnsi="Wingdings" w:hint="default"/>
+        <w:sz w:val="20"/>
+      </w:rPr>
+    </w:lvl>
+    <w:lvl w:ilvl="6" w:tentative="1">
+      <w:start w:val="1"/>
+      <w:numFmt w:val="bullet"/>
+      <w:lvlText w:val=""/>
+      <w:lvlJc w:val="left"/>
+      <w:pPr>
+        <w:tabs>
+          <w:tab w:val="num" w:pos="5040"/>
+        </w:tabs>
+        <w:ind w:left="5040" w:hanging="360"/>
+      </w:pPr>
+      <w:rPr>
+        <w:rFonts w:ascii="Wingdings" w:hAnsi="Wingdings" w:hint="default"/>
+        <w:sz w:val="20"/>
+      </w:rPr>
+    </w:lvl>
+    <w:lvl w:ilvl="7" w:tentative="1">
+      <w:start w:val="1"/>
+      <w:numFmt w:val="bullet"/>
+      <w:lvlText w:val=""/>
+      <w:lvlJc w:val="left"/>
+      <w:pPr>
+        <w:tabs>
+          <w:tab w:val="num" w:pos="5760"/>
+        </w:tabs>
+        <w:ind w:left="5760" w:hanging="360"/>
+      </w:pPr>
+      <w:rPr>
+        <w:rFonts w:ascii="Wingdings" w:hAnsi="Wingdings" w:hint="default"/>
+        <w:sz w:val="20"/>
+      </w:rPr>
+    </w:lvl>
+    <w:lvl w:ilvl="8" w:tentative="1">
+      <w:start w:val="1"/>
+      <w:numFmt w:val="bullet"/>
+      <w:lvlText w:val=""/>
+      <w:lvlJc w:val="left"/>
+      <w:pPr>
+        <w:tabs>
+          <w:tab w:val="num" w:pos="6480"/>
+        </w:tabs>
+        <w:ind w:left="6480" w:hanging="360"/>
+      </w:pPr>
+      <w:rPr>
+        <w:rFonts w:ascii="Wingdings" w:hAnsi="Wingdings" w:hint="default"/>
+        <w:sz w:val="20"/>
+      </w:rPr>
+    </w:lvl>
+  </w:abstractNum>
+  <w:abstractNum w:abstractNumId="9" w15:restartNumberingAfterBreak="0">
     <w:nsid w:val="2E000055"/>
     <w:multiLevelType w:val="hybridMultilevel"/>
     <w:tmpl w:val="B08C89AA"/>
@@ -4307,7 +5545,7 @@
       </w:rPr>
     </w:lvl>
   </w:abstractNum>
-  <w:abstractNum w:abstractNumId="6" w15:restartNumberingAfterBreak="0">
+  <w:abstractNum w:abstractNumId="10" w15:restartNumberingAfterBreak="0">
     <w:nsid w:val="373F2D99"/>
     <w:multiLevelType w:val="multilevel"/>
     <w:tmpl w:val="8BCC8DE6"/>
@@ -4434,7 +5672,7 @@
       </w:rPr>
     </w:lvl>
   </w:abstractNum>
-  <w:abstractNum w:abstractNumId="7" w15:restartNumberingAfterBreak="0">
+  <w:abstractNum w:abstractNumId="11" w15:restartNumberingAfterBreak="0">
     <w:nsid w:val="384856E1"/>
     <w:multiLevelType w:val="multilevel"/>
     <w:tmpl w:val="1736EAC6"/>
@@ -4555,7 +5793,7 @@
       </w:rPr>
     </w:lvl>
   </w:abstractNum>
-  <w:abstractNum w:abstractNumId="8" w15:restartNumberingAfterBreak="0">
+  <w:abstractNum w:abstractNumId="12" w15:restartNumberingAfterBreak="0">
     <w:nsid w:val="39E0050A"/>
     <w:multiLevelType w:val="multilevel"/>
     <w:tmpl w:val="09A69B42"/>
@@ -4668,7 +5906,156 @@
       </w:rPr>
     </w:lvl>
   </w:abstractNum>
-  <w:abstractNum w:abstractNumId="9" w15:restartNumberingAfterBreak="0">
+  <w:abstractNum w:abstractNumId="13" w15:restartNumberingAfterBreak="0">
+    <w:nsid w:val="3C4B5A90"/>
+    <w:multiLevelType w:val="multilevel"/>
+    <w:tmpl w:val="30EE9BE0"/>
+    <w:lvl w:ilvl="0">
+      <w:start w:val="1"/>
+      <w:numFmt w:val="bullet"/>
+      <w:lvlText w:val=""/>
+      <w:lvlJc w:val="left"/>
+      <w:pPr>
+        <w:tabs>
+          <w:tab w:val="num" w:pos="720"/>
+        </w:tabs>
+        <w:ind w:left="720" w:hanging="360"/>
+      </w:pPr>
+      <w:rPr>
+        <w:rFonts w:ascii="Symbol" w:hAnsi="Symbol" w:hint="default"/>
+        <w:sz w:val="20"/>
+      </w:rPr>
+    </w:lvl>
+    <w:lvl w:ilvl="1" w:tentative="1">
+      <w:start w:val="1"/>
+      <w:numFmt w:val="bullet"/>
+      <w:lvlText w:val="o"/>
+      <w:lvlJc w:val="left"/>
+      <w:pPr>
+        <w:tabs>
+          <w:tab w:val="num" w:pos="1440"/>
+        </w:tabs>
+        <w:ind w:left="1440" w:hanging="360"/>
+      </w:pPr>
+      <w:rPr>
+        <w:rFonts w:ascii="Courier New" w:hAnsi="Courier New" w:hint="default"/>
+        <w:sz w:val="20"/>
+      </w:rPr>
+    </w:lvl>
+    <w:lvl w:ilvl="2" w:tentative="1">
+      <w:start w:val="1"/>
+      <w:numFmt w:val="bullet"/>
+      <w:lvlText w:val=""/>
+      <w:lvlJc w:val="left"/>
+      <w:pPr>
+        <w:tabs>
+          <w:tab w:val="num" w:pos="2160"/>
+        </w:tabs>
+        <w:ind w:left="2160" w:hanging="360"/>
+      </w:pPr>
+      <w:rPr>
+        <w:rFonts w:ascii="Wingdings" w:hAnsi="Wingdings" w:hint="default"/>
+        <w:sz w:val="20"/>
+      </w:rPr>
+    </w:lvl>
+    <w:lvl w:ilvl="3" w:tentative="1">
+      <w:start w:val="1"/>
+      <w:numFmt w:val="bullet"/>
+      <w:lvlText w:val=""/>
+      <w:lvlJc w:val="left"/>
+      <w:pPr>
+        <w:tabs>
+          <w:tab w:val="num" w:pos="2880"/>
+        </w:tabs>
+        <w:ind w:left="2880" w:hanging="360"/>
+      </w:pPr>
+      <w:rPr>
+        <w:rFonts w:ascii="Wingdings" w:hAnsi="Wingdings" w:hint="default"/>
+        <w:sz w:val="20"/>
+      </w:rPr>
+    </w:lvl>
+    <w:lvl w:ilvl="4" w:tentative="1">
+      <w:start w:val="1"/>
+      <w:numFmt w:val="bullet"/>
+      <w:lvlText w:val=""/>
+      <w:lvlJc w:val="left"/>
+      <w:pPr>
+        <w:tabs>
+          <w:tab w:val="num" w:pos="3600"/>
+        </w:tabs>
+        <w:ind w:left="3600" w:hanging="360"/>
+      </w:pPr>
+      <w:rPr>
+        <w:rFonts w:ascii="Wingdings" w:hAnsi="Wingdings" w:hint="default"/>
+        <w:sz w:val="20"/>
+      </w:rPr>
+    </w:lvl>
+    <w:lvl w:ilvl="5" w:tentative="1">
+      <w:start w:val="1"/>
+      <w:numFmt w:val="bullet"/>
+      <w:lvlText w:val=""/>
+      <w:lvlJc w:val="left"/>
+      <w:pPr>
+        <w:tabs>
+          <w:tab w:val="num" w:pos="4320"/>
+        </w:tabs>
+        <w:ind w:left="4320" w:hanging="360"/>
+      </w:pPr>
+      <w:rPr>
+        <w:rFonts w:ascii="Wingdings" w:hAnsi="Wingdings" w:hint="default"/>
+        <w:sz w:val="20"/>
+      </w:rPr>
+    </w:lvl>
+    <w:lvl w:ilvl="6" w:tentative="1">
+      <w:start w:val="1"/>
+      <w:numFmt w:val="bullet"/>
+      <w:lvlText w:val=""/>
+      <w:lvlJc w:val="left"/>
+      <w:pPr>
+        <w:tabs>
+          <w:tab w:val="num" w:pos="5040"/>
+        </w:tabs>
+        <w:ind w:left="5040" w:hanging="360"/>
+      </w:pPr>
+      <w:rPr>
+        <w:rFonts w:ascii="Wingdings" w:hAnsi="Wingdings" w:hint="default"/>
+        <w:sz w:val="20"/>
+      </w:rPr>
+    </w:lvl>
+    <w:lvl w:ilvl="7" w:tentative="1">
+      <w:start w:val="1"/>
+      <w:numFmt w:val="bullet"/>
+      <w:lvlText w:val=""/>
+      <w:lvlJc w:val="left"/>
+      <w:pPr>
+        <w:tabs>
+          <w:tab w:val="num" w:pos="5760"/>
+        </w:tabs>
+        <w:ind w:left="5760" w:hanging="360"/>
+      </w:pPr>
+      <w:rPr>
+        <w:rFonts w:ascii="Wingdings" w:hAnsi="Wingdings" w:hint="default"/>
+        <w:sz w:val="20"/>
+      </w:rPr>
+    </w:lvl>
+    <w:lvl w:ilvl="8" w:tentative="1">
+      <w:start w:val="1"/>
+      <w:numFmt w:val="bullet"/>
+      <w:lvlText w:val=""/>
+      <w:lvlJc w:val="left"/>
+      <w:pPr>
+        <w:tabs>
+          <w:tab w:val="num" w:pos="6480"/>
+        </w:tabs>
+        <w:ind w:left="6480" w:hanging="360"/>
+      </w:pPr>
+      <w:rPr>
+        <w:rFonts w:ascii="Wingdings" w:hAnsi="Wingdings" w:hint="default"/>
+        <w:sz w:val="20"/>
+      </w:rPr>
+    </w:lvl>
+  </w:abstractNum>
+  <w:abstractNum w:abstractNumId="14" w15:restartNumberingAfterBreak="0">
     <w:nsid w:val="463512C1"/>
     <w:multiLevelType w:val="hybridMultilevel"/>
     <w:tmpl w:val="6E845F04"/>
@@ -4785,7 +6172,156 @@
       </w:rPr>
     </w:lvl>
   </w:abstractNum>
-  <w:abstractNum w:abstractNumId="10" w15:restartNumberingAfterBreak="0">
+  <w:abstractNum w:abstractNumId="15" w15:restartNumberingAfterBreak="0">
+    <w:nsid w:val="47B41603"/>
+    <w:multiLevelType w:val="multilevel"/>
+    <w:tmpl w:val="407E8BF0"/>
+    <w:lvl w:ilvl="0">
+      <w:start w:val="1"/>
+      <w:numFmt w:val="bullet"/>
+      <w:lvlText w:val=""/>
+      <w:lvlJc w:val="left"/>
+      <w:pPr>
+        <w:tabs>
+          <w:tab w:val="num" w:pos="720"/>
+        </w:tabs>
+        <w:ind w:left="720" w:hanging="360"/>
+      </w:pPr>
+      <w:rPr>
+        <w:rFonts w:ascii="Symbol" w:hAnsi="Symbol" w:hint="default"/>
+        <w:sz w:val="20"/>
+      </w:rPr>
+    </w:lvl>
+    <w:lvl w:ilvl="1" w:tentative="1">
+      <w:start w:val="1"/>
+      <w:numFmt w:val="bullet"/>
+      <w:lvlText w:val="o"/>
+      <w:lvlJc w:val="left"/>
+      <w:pPr>
+        <w:tabs>
+          <w:tab w:val="num" w:pos="1440"/>
+        </w:tabs>
+        <w:ind w:left="1440" w:hanging="360"/>
+      </w:pPr>
+      <w:rPr>
+        <w:rFonts w:ascii="Courier New" w:hAnsi="Courier New" w:hint="default"/>
+        <w:sz w:val="20"/>
+      </w:rPr>
+    </w:lvl>
+    <w:lvl w:ilvl="2" w:tentative="1">
+      <w:start w:val="1"/>
+      <w:numFmt w:val="bullet"/>
+      <w:lvlText w:val=""/>
+      <w:lvlJc w:val="left"/>
+      <w:pPr>
+        <w:tabs>
+          <w:tab w:val="num" w:pos="2160"/>
+        </w:tabs>
+        <w:ind w:left="2160" w:hanging="360"/>
+      </w:pPr>
+      <w:rPr>
+        <w:rFonts w:ascii="Wingdings" w:hAnsi="Wingdings" w:hint="default"/>
+        <w:sz w:val="20"/>
+      </w:rPr>
+    </w:lvl>
+    <w:lvl w:ilvl="3" w:tentative="1">
+      <w:start w:val="1"/>
+      <w:numFmt w:val="bullet"/>
+      <w:lvlText w:val=""/>
+      <w:lvlJc w:val="left"/>
+      <w:pPr>
+        <w:tabs>
+          <w:tab w:val="num" w:pos="2880"/>
+        </w:tabs>
+        <w:ind w:left="2880" w:hanging="360"/>
+      </w:pPr>
+      <w:rPr>
+        <w:rFonts w:ascii="Wingdings" w:hAnsi="Wingdings" w:hint="default"/>
+        <w:sz w:val="20"/>
+      </w:rPr>
+    </w:lvl>
+    <w:lvl w:ilvl="4" w:tentative="1">
+      <w:start w:val="1"/>
+      <w:numFmt w:val="bullet"/>
+      <w:lvlText w:val=""/>
+      <w:lvlJc w:val="left"/>
+      <w:pPr>
+        <w:tabs>
+          <w:tab w:val="num" w:pos="3600"/>
+        </w:tabs>
+        <w:ind w:left="3600" w:hanging="360"/>
+      </w:pPr>
+      <w:rPr>
+        <w:rFonts w:ascii="Wingdings" w:hAnsi="Wingdings" w:hint="default"/>
+        <w:sz w:val="20"/>
+      </w:rPr>
+    </w:lvl>
+    <w:lvl w:ilvl="5" w:tentative="1">
+      <w:start w:val="1"/>
+      <w:numFmt w:val="bullet"/>
+      <w:lvlText w:val=""/>
+      <w:lvlJc w:val="left"/>
+      <w:pPr>
+        <w:tabs>
+          <w:tab w:val="num" w:pos="4320"/>
+        </w:tabs>
+        <w:ind w:left="4320" w:hanging="360"/>
+      </w:pPr>
+      <w:rPr>
+        <w:rFonts w:ascii="Wingdings" w:hAnsi="Wingdings" w:hint="default"/>
+        <w:sz w:val="20"/>
+      </w:rPr>
+    </w:lvl>
+    <w:lvl w:ilvl="6" w:tentative="1">
+      <w:start w:val="1"/>
+      <w:numFmt w:val="bullet"/>
+      <w:lvlText w:val=""/>
+      <w:lvlJc w:val="left"/>
+      <w:pPr>
+        <w:tabs>
+          <w:tab w:val="num" w:pos="5040"/>
+        </w:tabs>
+        <w:ind w:left="5040" w:hanging="360"/>
+      </w:pPr>
+      <w:rPr>
+        <w:rFonts w:ascii="Wingdings" w:hAnsi="Wingdings" w:hint="default"/>
+        <w:sz w:val="20"/>
+      </w:rPr>
+    </w:lvl>
+    <w:lvl w:ilvl="7" w:tentative="1">
+      <w:start w:val="1"/>
+      <w:numFmt w:val="bullet"/>
+      <w:lvlText w:val=""/>
+      <w:lvlJc w:val="left"/>
+      <w:pPr>
+        <w:tabs>
+          <w:tab w:val="num" w:pos="5760"/>
+        </w:tabs>
+        <w:ind w:left="5760" w:hanging="360"/>
+      </w:pPr>
+      <w:rPr>
+        <w:rFonts w:ascii="Wingdings" w:hAnsi="Wingdings" w:hint="default"/>
+        <w:sz w:val="20"/>
+      </w:rPr>
+    </w:lvl>
+    <w:lvl w:ilvl="8" w:tentative="1">
+      <w:start w:val="1"/>
+      <w:numFmt w:val="bullet"/>
+      <w:lvlText w:val=""/>
+      <w:lvlJc w:val="left"/>
+      <w:pPr>
+        <w:tabs>
+          <w:tab w:val="num" w:pos="6480"/>
+        </w:tabs>
+        <w:ind w:left="6480" w:hanging="360"/>
+      </w:pPr>
+      <w:rPr>
+        <w:rFonts w:ascii="Wingdings" w:hAnsi="Wingdings" w:hint="default"/>
+        <w:sz w:val="20"/>
+      </w:rPr>
+    </w:lvl>
+  </w:abstractNum>
+  <w:abstractNum w:abstractNumId="16" w15:restartNumberingAfterBreak="0">
     <w:nsid w:val="4A4E587F"/>
     <w:multiLevelType w:val="multilevel"/>
     <w:tmpl w:val="2732F6A0"/>
@@ -4912,7 +6448,7 @@
       </w:rPr>
     </w:lvl>
   </w:abstractNum>
-  <w:abstractNum w:abstractNumId="11" w15:restartNumberingAfterBreak="0">
+  <w:abstractNum w:abstractNumId="17" w15:restartNumberingAfterBreak="0">
     <w:nsid w:val="5AE12A12"/>
     <w:multiLevelType w:val="multilevel"/>
     <w:tmpl w:val="4350BB2E"/>
@@ -5031,7 +6567,7 @@
       </w:rPr>
     </w:lvl>
   </w:abstractNum>
-  <w:abstractNum w:abstractNumId="12" w15:restartNumberingAfterBreak="0">
+  <w:abstractNum w:abstractNumId="18" w15:restartNumberingAfterBreak="0">
     <w:nsid w:val="5C881F46"/>
     <w:multiLevelType w:val="hybridMultilevel"/>
     <w:tmpl w:val="C9C62434"/>
@@ -5148,7 +6684,156 @@
       </w:rPr>
     </w:lvl>
   </w:abstractNum>
-  <w:abstractNum w:abstractNumId="13" w15:restartNumberingAfterBreak="0">
+  <w:abstractNum w:abstractNumId="19" w15:restartNumberingAfterBreak="0">
+    <w:nsid w:val="5D4432AB"/>
+    <w:multiLevelType w:val="multilevel"/>
+    <w:tmpl w:val="2488D4B0"/>
+    <w:lvl w:ilvl="0">
+      <w:start w:val="1"/>
+      <w:numFmt w:val="bullet"/>
+      <w:lvlText w:val=""/>
+      <w:lvlJc w:val="left"/>
+      <w:pPr>
+        <w:tabs>
+          <w:tab w:val="num" w:pos="720"/>
+        </w:tabs>
+        <w:ind w:left="720" w:hanging="360"/>
+      </w:pPr>
+      <w:rPr>
+        <w:rFonts w:ascii="Symbol" w:hAnsi="Symbol" w:hint="default"/>
+        <w:sz w:val="20"/>
+      </w:rPr>
+    </w:lvl>
+    <w:lvl w:ilvl="1" w:tentative="1">
+      <w:start w:val="1"/>
+      <w:numFmt w:val="bullet"/>
+      <w:lvlText w:val="o"/>
+      <w:lvlJc w:val="left"/>
+      <w:pPr>
+        <w:tabs>
+          <w:tab w:val="num" w:pos="1440"/>
+        </w:tabs>
+        <w:ind w:left="1440" w:hanging="360"/>
+      </w:pPr>
+      <w:rPr>
+        <w:rFonts w:ascii="Courier New" w:hAnsi="Courier New" w:hint="default"/>
+        <w:sz w:val="20"/>
+      </w:rPr>
+    </w:lvl>
+    <w:lvl w:ilvl="2" w:tentative="1">
+      <w:start w:val="1"/>
+      <w:numFmt w:val="bullet"/>
+      <w:lvlText w:val=""/>
+      <w:lvlJc w:val="left"/>
+      <w:pPr>
+        <w:tabs>
+          <w:tab w:val="num" w:pos="2160"/>
+        </w:tabs>
+        <w:ind w:left="2160" w:hanging="360"/>
+      </w:pPr>
+      <w:rPr>
+        <w:rFonts w:ascii="Wingdings" w:hAnsi="Wingdings" w:hint="default"/>
+        <w:sz w:val="20"/>
+      </w:rPr>
+    </w:lvl>
+    <w:lvl w:ilvl="3" w:tentative="1">
+      <w:start w:val="1"/>
+      <w:numFmt w:val="bullet"/>
+      <w:lvlText w:val=""/>
+      <w:lvlJc w:val="left"/>
+      <w:pPr>
+        <w:tabs>
+          <w:tab w:val="num" w:pos="2880"/>
+        </w:tabs>
+        <w:ind w:left="2880" w:hanging="360"/>
+      </w:pPr>
+      <w:rPr>
+        <w:rFonts w:ascii="Wingdings" w:hAnsi="Wingdings" w:hint="default"/>
+        <w:sz w:val="20"/>
+      </w:rPr>
+    </w:lvl>
+    <w:lvl w:ilvl="4" w:tentative="1">
+      <w:start w:val="1"/>
+      <w:numFmt w:val="bullet"/>
+      <w:lvlText w:val=""/>
+      <w:lvlJc w:val="left"/>
+      <w:pPr>
+        <w:tabs>
+          <w:tab w:val="num" w:pos="3600"/>
+        </w:tabs>
+        <w:ind w:left="3600" w:hanging="360"/>
+      </w:pPr>
+      <w:rPr>
+        <w:rFonts w:ascii="Wingdings" w:hAnsi="Wingdings" w:hint="default"/>
+        <w:sz w:val="20"/>
+      </w:rPr>
+    </w:lvl>
+    <w:lvl w:ilvl="5" w:tentative="1">
+      <w:start w:val="1"/>
+      <w:numFmt w:val="bullet"/>
+      <w:lvlText w:val=""/>
+      <w:lvlJc w:val="left"/>
+      <w:pPr>
+        <w:tabs>
+          <w:tab w:val="num" w:pos="4320"/>
+        </w:tabs>
+        <w:ind w:left="4320" w:hanging="360"/>
+      </w:pPr>
+      <w:rPr>
+        <w:rFonts w:ascii="Wingdings" w:hAnsi="Wingdings" w:hint="default"/>
+        <w:sz w:val="20"/>
+      </w:rPr>
+    </w:lvl>
+    <w:lvl w:ilvl="6" w:tentative="1">
+      <w:start w:val="1"/>
+      <w:numFmt w:val="bullet"/>
+      <w:lvlText w:val=""/>
+      <w:lvlJc w:val="left"/>
+      <w:pPr>
+        <w:tabs>
+          <w:tab w:val="num" w:pos="5040"/>
+        </w:tabs>
+        <w:ind w:left="5040" w:hanging="360"/>
+      </w:pPr>
+      <w:rPr>
+        <w:rFonts w:ascii="Wingdings" w:hAnsi="Wingdings" w:hint="default"/>
+        <w:sz w:val="20"/>
+      </w:rPr>
+    </w:lvl>
+    <w:lvl w:ilvl="7" w:tentative="1">
+      <w:start w:val="1"/>
+      <w:numFmt w:val="bullet"/>
+      <w:lvlText w:val=""/>
+      <w:lvlJc w:val="left"/>
+      <w:pPr>
+        <w:tabs>
+          <w:tab w:val="num" w:pos="5760"/>
+        </w:tabs>
+        <w:ind w:left="5760" w:hanging="360"/>
+      </w:pPr>
+      <w:rPr>
+        <w:rFonts w:ascii="Wingdings" w:hAnsi="Wingdings" w:hint="default"/>
+        <w:sz w:val="20"/>
+      </w:rPr>
+    </w:lvl>
+    <w:lvl w:ilvl="8" w:tentative="1">
+      <w:start w:val="1"/>
+      <w:numFmt w:val="bullet"/>
+      <w:lvlText w:val=""/>
+      <w:lvlJc w:val="left"/>
+      <w:pPr>
+        <w:tabs>
+          <w:tab w:val="num" w:pos="6480"/>
+        </w:tabs>
+        <w:ind w:left="6480" w:hanging="360"/>
+      </w:pPr>
+      <w:rPr>
+        <w:rFonts w:ascii="Wingdings" w:hAnsi="Wingdings" w:hint="default"/>
+        <w:sz w:val="20"/>
+      </w:rPr>
+    </w:lvl>
+  </w:abstractNum>
+  <w:abstractNum w:abstractNumId="20" w15:restartNumberingAfterBreak="0">
     <w:nsid w:val="60E8752B"/>
     <w:multiLevelType w:val="multilevel"/>
     <w:tmpl w:val="10FE5D32"/>
@@ -5283,7 +6968,7 @@
       </w:rPr>
     </w:lvl>
   </w:abstractNum>
-  <w:abstractNum w:abstractNumId="14" w15:restartNumberingAfterBreak="0">
+  <w:abstractNum w:abstractNumId="21" w15:restartNumberingAfterBreak="0">
     <w:nsid w:val="61F24772"/>
     <w:multiLevelType w:val="multilevel"/>
     <w:tmpl w:val="C9C28F22"/>
@@ -5402,7 +7087,7 @@
       </w:rPr>
     </w:lvl>
   </w:abstractNum>
-  <w:abstractNum w:abstractNumId="15" w15:restartNumberingAfterBreak="0">
+  <w:abstractNum w:abstractNumId="22" w15:restartNumberingAfterBreak="0">
     <w:nsid w:val="63DE7649"/>
     <w:multiLevelType w:val="hybridMultilevel"/>
     <w:tmpl w:val="43C403CA"/>
@@ -5522,7 +7207,7 @@
       </w:rPr>
     </w:lvl>
   </w:abstractNum>
-  <w:abstractNum w:abstractNumId="16" w15:restartNumberingAfterBreak="0">
+  <w:abstractNum w:abstractNumId="23" w15:restartNumberingAfterBreak="0">
     <w:nsid w:val="64111E3A"/>
     <w:multiLevelType w:val="multilevel"/>
     <w:tmpl w:val="1736EAC6"/>
@@ -5643,7 +7328,7 @@
       </w:rPr>
     </w:lvl>
   </w:abstractNum>
-  <w:abstractNum w:abstractNumId="17" w15:restartNumberingAfterBreak="0">
+  <w:abstractNum w:abstractNumId="24" w15:restartNumberingAfterBreak="0">
     <w:nsid w:val="65A11DF4"/>
     <w:multiLevelType w:val="hybridMultilevel"/>
     <w:tmpl w:val="84C27882"/>
@@ -5764,7 +7449,7 @@
       </w:rPr>
     </w:lvl>
   </w:abstractNum>
-  <w:abstractNum w:abstractNumId="18" w15:restartNumberingAfterBreak="0">
+  <w:abstractNum w:abstractNumId="25" w15:restartNumberingAfterBreak="0">
     <w:nsid w:val="6A2B4019"/>
     <w:multiLevelType w:val="multilevel"/>
     <w:tmpl w:val="88DABA20"/>
@@ -5906,7 +7591,7 @@
       </w:rPr>
     </w:lvl>
   </w:abstractNum>
-  <w:abstractNum w:abstractNumId="19" w15:restartNumberingAfterBreak="0">
+  <w:abstractNum w:abstractNumId="26" w15:restartNumberingAfterBreak="0">
     <w:nsid w:val="6A917A69"/>
     <w:multiLevelType w:val="hybridMultilevel"/>
     <w:tmpl w:val="D384E5EC"/>
@@ -6023,7 +7708,7 @@
       </w:rPr>
     </w:lvl>
   </w:abstractNum>
-  <w:abstractNum w:abstractNumId="20" w15:restartNumberingAfterBreak="0">
+  <w:abstractNum w:abstractNumId="27" w15:restartNumberingAfterBreak="0">
     <w:nsid w:val="6B544794"/>
     <w:multiLevelType w:val="hybridMultilevel"/>
     <w:tmpl w:val="84F42024"/>
@@ -6140,7 +7825,7 @@
       </w:rPr>
     </w:lvl>
   </w:abstractNum>
-  <w:abstractNum w:abstractNumId="21" w15:restartNumberingAfterBreak="0">
+  <w:abstractNum w:abstractNumId="28" w15:restartNumberingAfterBreak="0">
     <w:nsid w:val="6CBF1AA2"/>
     <w:multiLevelType w:val="hybridMultilevel"/>
     <w:tmpl w:val="5DB0C50E"/>
@@ -6229,7 +7914,7 @@
       </w:pPr>
     </w:lvl>
   </w:abstractNum>
-  <w:abstractNum w:abstractNumId="22" w15:restartNumberingAfterBreak="0">
+  <w:abstractNum w:abstractNumId="29" w15:restartNumberingAfterBreak="0">
     <w:nsid w:val="71120F4E"/>
     <w:multiLevelType w:val="multilevel"/>
     <w:tmpl w:val="88DABA20"/>
@@ -6371,7 +8056,7 @@
       </w:rPr>
     </w:lvl>
   </w:abstractNum>
-  <w:abstractNum w:abstractNumId="23" w15:restartNumberingAfterBreak="0">
+  <w:abstractNum w:abstractNumId="30" w15:restartNumberingAfterBreak="0">
     <w:nsid w:val="72F860AC"/>
     <w:multiLevelType w:val="multilevel"/>
     <w:tmpl w:val="B5CCCCE2"/>
@@ -6492,7 +8177,129 @@
       </w:rPr>
     </w:lvl>
   </w:abstractNum>
-  <w:abstractNum w:abstractNumId="24" w15:restartNumberingAfterBreak="0">
+  <w:abstractNum w:abstractNumId="31" w15:restartNumberingAfterBreak="0">
+    <w:nsid w:val="795C056F"/>
+    <w:multiLevelType w:val="multilevel"/>
+    <w:tmpl w:val="5AA4D190"/>
+    <w:lvl w:ilvl="0">
+      <w:start w:val="3"/>
+      <w:numFmt w:val="decimal"/>
+      <w:lvlText w:val="%1"/>
+      <w:lvlJc w:val="left"/>
+      <w:pPr>
+        <w:ind w:left="360" w:hanging="360"/>
+      </w:pPr>
+      <w:rPr>
+        <w:rFonts w:hint="default"/>
+        <w:b/>
+      </w:rPr>
+    </w:lvl>
+    <w:lvl w:ilvl="1">
+      <w:start w:val="2"/>
+      <w:numFmt w:val="decimal"/>
+      <w:lvlText w:val="%1.%2"/>
+      <w:lvlJc w:val="left"/>
+      <w:pPr>
+        <w:ind w:left="881" w:hanging="360"/>
+      </w:pPr>
+      <w:rPr>
+        <w:rFonts w:hint="default"/>
+        <w:b/>
+      </w:rPr>
+    </w:lvl>
+    <w:lvl w:ilvl="2">
+      <w:start w:val="1"/>
+      <w:numFmt w:val="decimal"/>
+      <w:lvlText w:val="%1.%2.%3"/>
+      <w:lvlJc w:val="left"/>
+      <w:pPr>
+        <w:ind w:left="1762" w:hanging="720"/>
+      </w:pPr>
+      <w:rPr>
+        <w:rFonts w:hint="default"/>
+        <w:b/>
+      </w:rPr>
+    </w:lvl>
+    <w:lvl w:ilvl="3">
+      <w:start w:val="1"/>
+      <w:numFmt w:val="decimal"/>
+      <w:lvlText w:val="%1.%2.%3.%4"/>
+      <w:lvlJc w:val="left"/>
+      <w:pPr>
+        <w:ind w:left="2283" w:hanging="720"/>
+      </w:pPr>
+      <w:rPr>
+        <w:rFonts w:hint="default"/>
+        <w:b/>
+      </w:rPr>
+    </w:lvl>
+    <w:lvl w:ilvl="4">
+      <w:start w:val="1"/>
+      <w:numFmt w:val="decimal"/>
+      <w:lvlText w:val="%1.%2.%3.%4.%5"/>
+      <w:lvlJc w:val="left"/>
+      <w:pPr>
+        <w:ind w:left="3164" w:hanging="1080"/>
+      </w:pPr>
+      <w:rPr>
+        <w:rFonts w:hint="default"/>
+        <w:b/>
+      </w:rPr>
+    </w:lvl>
+    <w:lvl w:ilvl="5">
+      <w:start w:val="1"/>
+      <w:numFmt w:val="decimal"/>
+      <w:lvlText w:val="%1.%2.%3.%4.%5.%6"/>
+      <w:lvlJc w:val="left"/>
+      <w:pPr>
+        <w:ind w:left="3685" w:hanging="1080"/>
+      </w:pPr>
+      <w:rPr>
+        <w:rFonts w:hint="default"/>
+        <w:b/>
+      </w:rPr>
+    </w:lvl>
+    <w:lvl w:ilvl="6">
+      <w:start w:val="1"/>
+      <w:numFmt w:val="decimal"/>
+      <w:lvlText w:val="%1.%2.%3.%4.%5.%6.%7"/>
+      <w:lvlJc w:val="left"/>
+      <w:pPr>
+        <w:ind w:left="4566" w:hanging="1440"/>
+      </w:pPr>
+      <w:rPr>
+        <w:rFonts w:hint="default"/>
+        <w:b/>
+      </w:rPr>
+    </w:lvl>
+    <w:lvl w:ilvl="7">
+      <w:start w:val="1"/>
+      <w:numFmt w:val="decimal"/>
+      <w:lvlText w:val="%1.%2.%3.%4.%5.%6.%7.%8"/>
+      <w:lvlJc w:val="left"/>
+      <w:pPr>
+        <w:ind w:left="5087" w:hanging="1440"/>
+      </w:pPr>
+      <w:rPr>
+        <w:rFonts w:hint="default"/>
+        <w:b/>
+      </w:rPr>
+    </w:lvl>
+    <w:lvl w:ilvl="8">
+      <w:start w:val="1"/>
+      <w:numFmt w:val="decimal"/>
+      <w:lvlText w:val="%1.%2.%3.%4.%5.%6.%7.%8.%9"/>
+      <w:lvlJc w:val="left"/>
+      <w:pPr>
+        <w:ind w:left="5968" w:hanging="1800"/>
+      </w:pPr>
+      <w:rPr>
+        <w:rFonts w:hint="default"/>
+        <w:b/>
+      </w:rPr>
+    </w:lvl>
+  </w:abstractNum>
+  <w:abstractNum w:abstractNumId="32" w15:restartNumberingAfterBreak="0">
     <w:nsid w:val="7D58640A"/>
     <w:multiLevelType w:val="hybridMultilevel"/>
     <w:tmpl w:val="484015CE"/>
@@ -6609,7 +8416,7 @@
       </w:rPr>
     </w:lvl>
   </w:abstractNum>
-  <w:abstractNum w:abstractNumId="25" w15:restartNumberingAfterBreak="0">
+  <w:abstractNum w:abstractNumId="33" w15:restartNumberingAfterBreak="0">
     <w:nsid w:val="7E6E0749"/>
     <w:multiLevelType w:val="multilevel"/>
     <w:tmpl w:val="3758B09E"/>
@@ -6723,34 +8530,34 @@
     </w:lvl>
   </w:abstractNum>
   <w:num w:numId="1" w16cid:durableId="1208563294">
-    <w:abstractNumId w:val="10"/>
+    <w:abstractNumId w:val="16"/>
   </w:num>
   <w:num w:numId="2" w16cid:durableId="207449810">
-    <w:abstractNumId w:val="16"/>
+    <w:abstractNumId w:val="23"/>
   </w:num>
   <w:num w:numId="3" w16cid:durableId="1072580481">
-    <w:abstractNumId w:val="14"/>
+    <w:abstractNumId w:val="21"/>
   </w:num>
   <w:num w:numId="4" w16cid:durableId="1989430905">
-    <w:abstractNumId w:val="11"/>
+    <w:abstractNumId w:val="17"/>
   </w:num>
   <w:num w:numId="5" w16cid:durableId="1027368959">
-    <w:abstractNumId w:val="23"/>
+    <w:abstractNumId w:val="30"/>
   </w:num>
   <w:num w:numId="6" w16cid:durableId="957376972">
-    <w:abstractNumId w:val="13"/>
+    <w:abstractNumId w:val="20"/>
   </w:num>
   <w:num w:numId="7" w16cid:durableId="279261520">
-    <w:abstractNumId w:val="22"/>
+    <w:abstractNumId w:val="29"/>
   </w:num>
   <w:num w:numId="8" w16cid:durableId="1968974685">
-    <w:abstractNumId w:val="18"/>
+    <w:abstractNumId w:val="25"/>
   </w:num>
   <w:num w:numId="9" w16cid:durableId="1119302784">
-    <w:abstractNumId w:val="4"/>
+    <w:abstractNumId w:val="7"/>
   </w:num>
   <w:num w:numId="10" w16cid:durableId="1571454267">
-    <w:abstractNumId w:val="4"/>
+    <w:abstractNumId w:val="7"/>
     <w:lvlOverride w:ilvl="0">
       <w:lvl w:ilvl="0">
         <w:start w:val="2"/>
@@ -6885,7 +8692,7 @@
     </w:lvlOverride>
   </w:num>
   <w:num w:numId="11" w16cid:durableId="1751082174">
-    <w:abstractNumId w:val="4"/>
+    <w:abstractNumId w:val="7"/>
     <w:lvlOverride w:ilvl="0">
       <w:lvl w:ilvl="0">
         <w:start w:val="2"/>
@@ -7020,55 +8827,79 @@
     </w:lvlOverride>
   </w:num>
   <w:num w:numId="12" w16cid:durableId="2014261501">
-    <w:abstractNumId w:val="7"/>
+    <w:abstractNumId w:val="11"/>
   </w:num>
   <w:num w:numId="13" w16cid:durableId="939290251">
-    <w:abstractNumId w:val="1"/>
+    <w:abstractNumId w:val="2"/>
   </w:num>
   <w:num w:numId="14" w16cid:durableId="1705983841">
-    <w:abstractNumId w:val="17"/>
+    <w:abstractNumId w:val="24"/>
   </w:num>
   <w:num w:numId="15" w16cid:durableId="723483827">
-    <w:abstractNumId w:val="20"/>
+    <w:abstractNumId w:val="27"/>
   </w:num>
   <w:num w:numId="16" w16cid:durableId="329329748">
-    <w:abstractNumId w:val="12"/>
+    <w:abstractNumId w:val="18"/>
   </w:num>
   <w:num w:numId="17" w16cid:durableId="1686520483">
+    <w:abstractNumId w:val="14"/>
+  </w:num>
+  <w:num w:numId="18" w16cid:durableId="1568107277">
     <w:abstractNumId w:val="9"/>
   </w:num>
-  <w:num w:numId="18" w16cid:durableId="1568107277">
-    <w:abstractNumId w:val="5"/>
-  </w:num>
   <w:num w:numId="19" w16cid:durableId="1869905038">
-    <w:abstractNumId w:val="24"/>
+    <w:abstractNumId w:val="32"/>
   </w:num>
   <w:num w:numId="20" w16cid:durableId="1001934383">
-    <w:abstractNumId w:val="19"/>
+    <w:abstractNumId w:val="26"/>
   </w:num>
   <w:num w:numId="21" w16cid:durableId="1863979824">
-    <w:abstractNumId w:val="15"/>
+    <w:abstractNumId w:val="22"/>
   </w:num>
   <w:num w:numId="22" w16cid:durableId="2116707908">
     <w:abstractNumId w:val="0"/>
   </w:num>
   <w:num w:numId="23" w16cid:durableId="1895122782">
+    <w:abstractNumId w:val="12"/>
+  </w:num>
+  <w:num w:numId="24" w16cid:durableId="1922984677">
+    <w:abstractNumId w:val="3"/>
+  </w:num>
+  <w:num w:numId="25" w16cid:durableId="79762184">
+    <w:abstractNumId w:val="6"/>
+  </w:num>
+  <w:num w:numId="26" w16cid:durableId="82530611">
+    <w:abstractNumId w:val="33"/>
+  </w:num>
+  <w:num w:numId="27" w16cid:durableId="1780449120">
+    <w:abstractNumId w:val="10"/>
+  </w:num>
+  <w:num w:numId="28" w16cid:durableId="2096895164">
+    <w:abstractNumId w:val="28"/>
+  </w:num>
+  <w:num w:numId="29" w16cid:durableId="1172263114">
+    <w:abstractNumId w:val="13"/>
+  </w:num>
+  <w:num w:numId="30" w16cid:durableId="1892036763">
+    <w:abstractNumId w:val="5"/>
+  </w:num>
+  <w:num w:numId="31" w16cid:durableId="139928468">
+    <w:abstractNumId w:val="19"/>
+  </w:num>
+  <w:num w:numId="32" w16cid:durableId="1097481868">
     <w:abstractNumId w:val="8"/>
   </w:num>
-  <w:num w:numId="24" w16cid:durableId="1922984677">
-    <w:abstractNumId w:val="2"/>
+  <w:num w:numId="33" w16cid:durableId="2084720071">
+    <w:abstractNumId w:val="15"/>
   </w:num>
-  <w:num w:numId="25" w16cid:durableId="79762184">
-    <w:abstractNumId w:val="3"/>
+  <w:num w:numId="34" w16cid:durableId="704528315">
+    <w:abstractNumId w:val="4"/>
   </w:num>
-  <w:num w:numId="26" w16cid:durableId="82530611">
-    <w:abstractNumId w:val="25"/>
+  <w:num w:numId="35" w16cid:durableId="1710956742">
+    <w:abstractNumId w:val="1"/>
   </w:num>
-  <w:num w:numId="27" w16cid:durableId="1780449120">
-    <w:abstractNumId w:val="6"/>
-  </w:num>
-  <w:num w:numId="28" w16cid:durableId="2096895164">
-    <w:abstractNumId w:val="21"/>
+  <w:num w:numId="36" w16cid:durableId="96408642">
+    <w:abstractNumId w:val="31"/>
   </w:num>
 </w:numbering>
 </file>
@@ -7543,6 +9374,7 @@
   <w:style w:type="character" w:default="1" w:styleId="Fontepargpadro">
     <w:name w:val="Default Paragraph Font"/>
     <w:uiPriority w:val="1"/>
+    <w:semiHidden/>
     <w:unhideWhenUsed/>
   </w:style>
   <w:style w:type="table" w:default="1" w:styleId="Tabelanormal">

</xml_diff>

<commit_message>
feat: Atualizando status do projeto, tela de edição de usuário concluída
</commit_message>
<xml_diff>
--- a/Renato Carvalho - 202202173321 - Desenvolvimento Web Python.docx
+++ b/Renato Carvalho - 202202173321 - Desenvolvimento Web Python.docx
@@ -1704,25 +1704,7 @@
           <w:sz w:val="24"/>
           <w:szCs w:val="24"/>
         </w:rPr>
-        <w:t>O desenvolvimento de aplicações web é essencial em um mundo digitalizado, e Python foi escolhido para este projeto por sua versatilidade e eficiência. O objetivo deste trabalho é construir uma aplicação web de lista de tarefas (</w:t>
-      </w:r>
-      <w:proofErr w:type="spellStart"/>
-      <w:r>
-        <w:rPr>
-          <w:rFonts w:ascii="Times New Roman" w:eastAsia="Times New Roman" w:hAnsi="Times New Roman"/>
-          <w:sz w:val="24"/>
-          <w:szCs w:val="24"/>
-        </w:rPr>
-        <w:t>to-do</w:t>
-      </w:r>
-      <w:proofErr w:type="spellEnd"/>
-      <w:r>
-        <w:rPr>
-          <w:rFonts w:ascii="Times New Roman" w:eastAsia="Times New Roman" w:hAnsi="Times New Roman"/>
-          <w:sz w:val="24"/>
-          <w:szCs w:val="24"/>
-        </w:rPr>
-        <w:t>), que permite aos usuários organizarem suas atividades de maneira prática. A escolha do tema se justifica pela necessidade crescente de ferramentas simples e funcionais para gerenciamento pessoal de tarefas. A pesquisa abrange desde a concepção da ideia até a implementação e deploy da aplicação.</w:t>
+        <w:t>O desenvolvimento de aplicações web é essencial em um mundo digitalizado, e Python foi escolhido para este projeto por sua versatilidade e eficiência. O objetivo deste trabalho é construir uma aplicação web de lista de tarefas (to-do), que permite aos usuários organizarem suas atividades de maneira prática. A escolha do tema se justifica pela necessidade crescente de ferramentas simples e funcionais para gerenciamento pessoal de tarefas. A pesquisa abrange desde a concepção da ideia até a implementação e deploy da aplicação.</w:t>
       </w:r>
     </w:p>
     <w:p>
@@ -1875,25 +1857,7 @@
           <w:sz w:val="24"/>
           <w:szCs w:val="24"/>
         </w:rPr>
-        <w:t xml:space="preserve">O principal resultado esperado deste trabalho é a criação de um ambiente funcional para o gerenciamento de tarefas pessoais e profissionais. A aplicação permitirá que os usuários criem, organizem e acompanhem suas atividades por meio de um sistema de cards, facilitando a visualização do status de cada tarefa. Além disso, os usuários poderão organizar suas tarefas em grupos de trabalho, semelhante ao </w:t>
-      </w:r>
-      <w:proofErr w:type="spellStart"/>
-      <w:r>
-        <w:rPr>
-          <w:rFonts w:ascii="Times New Roman" w:eastAsia="Times New Roman" w:hAnsi="Times New Roman"/>
-          <w:sz w:val="24"/>
-          <w:szCs w:val="24"/>
-        </w:rPr>
-        <w:t>Trello</w:t>
-      </w:r>
-      <w:proofErr w:type="spellEnd"/>
-      <w:r>
-        <w:rPr>
-          <w:rFonts w:ascii="Times New Roman" w:eastAsia="Times New Roman" w:hAnsi="Times New Roman"/>
-          <w:sz w:val="24"/>
-          <w:szCs w:val="24"/>
-        </w:rPr>
-        <w:t>, permitindo a gestão tanto de projetos individuais quanto colaborativos. A aplicação contará também com um sistema de autenticação web, garantindo que cada usuário tenha acesso seguro às suas tarefas e projetos.</w:t>
+        <w:t>O principal resultado esperado deste trabalho é a criação de um ambiente funcional para o gerenciamento de tarefas pessoais e profissionais. A aplicação permitirá que os usuários criem, organizem e acompanhem suas atividades por meio de um sistema de cards, facilitando a visualização do status de cada tarefa. Além disso, os usuários poderão organizar suas tarefas em grupos de trabalho, semelhante ao Trello, permitindo a gestão tanto de projetos individuais quanto colaborativos. A aplicação contará também com um sistema de autenticação web, garantindo que cada usuário tenha acesso seguro às suas tarefas e projetos.</w:t>
       </w:r>
     </w:p>
     <w:p>
@@ -2012,25 +1976,7 @@
           <w:sz w:val="24"/>
           <w:szCs w:val="24"/>
         </w:rPr>
-        <w:t xml:space="preserve">Gerenciar tarefas de forma eficiente é essencial para aumentar a produtividade, tanto em atividades pessoais quanto em equipes. Ferramentas populares como o </w:t>
-      </w:r>
-      <w:proofErr w:type="spellStart"/>
-      <w:r>
-        <w:rPr>
-          <w:rFonts w:ascii="Times New Roman" w:eastAsia="Times New Roman" w:hAnsi="Times New Roman"/>
-          <w:sz w:val="24"/>
-          <w:szCs w:val="24"/>
-        </w:rPr>
-        <w:t>Trello</w:t>
-      </w:r>
-      <w:proofErr w:type="spellEnd"/>
-      <w:r>
-        <w:rPr>
-          <w:rFonts w:ascii="Times New Roman" w:eastAsia="Times New Roman" w:hAnsi="Times New Roman"/>
-          <w:sz w:val="24"/>
-          <w:szCs w:val="24"/>
-        </w:rPr>
-        <w:t xml:space="preserve"> podem ser complexas para quem busca algo mais simples. Este projeto visa desenvolver uma aplicação web de gerenciamento de tarefas, intuitiva e funcional, que permita a organização de atividades pessoais e profissionais de maneira clara e eficiente.</w:t>
+        <w:t>Gerenciar tarefas de forma eficiente é essencial para aumentar a produtividade, tanto em atividades pessoais quanto em equipes. Ferramentas populares como o Trello podem ser complexas para quem busca algo mais simples. Este projeto visa desenvolver uma aplicação web de gerenciamento de tarefas, intuitiva e funcional, que permita a organização de atividades pessoais e profissionais de maneira clara e eficiente.</w:t>
       </w:r>
     </w:p>
     <w:p>
@@ -2100,97 +2046,7 @@
           <w:sz w:val="24"/>
           <w:szCs w:val="24"/>
         </w:rPr>
-        <w:t xml:space="preserve">Com base nas metodologias de gestão de projetos, como o </w:t>
-      </w:r>
-      <w:proofErr w:type="spellStart"/>
-      <w:r>
-        <w:rPr>
-          <w:rFonts w:ascii="Times New Roman" w:eastAsia="Times New Roman" w:hAnsi="Times New Roman"/>
-          <w:sz w:val="24"/>
-          <w:szCs w:val="24"/>
-        </w:rPr>
-        <w:t>Kanban</w:t>
-      </w:r>
-      <w:proofErr w:type="spellEnd"/>
-      <w:r>
-        <w:rPr>
-          <w:rFonts w:ascii="Times New Roman" w:eastAsia="Times New Roman" w:hAnsi="Times New Roman"/>
-          <w:sz w:val="24"/>
-          <w:szCs w:val="24"/>
-        </w:rPr>
-        <w:t xml:space="preserve">, a aplicação utiliza cards para facilitar o acompanhamento do status das tarefas. A combinação de Next.js no </w:t>
-      </w:r>
-      <w:proofErr w:type="spellStart"/>
-      <w:r>
-        <w:rPr>
-          <w:rFonts w:ascii="Times New Roman" w:eastAsia="Times New Roman" w:hAnsi="Times New Roman"/>
-          <w:sz w:val="24"/>
-          <w:szCs w:val="24"/>
-        </w:rPr>
-        <w:t>frontend</w:t>
-      </w:r>
-      <w:proofErr w:type="spellEnd"/>
-      <w:r>
-        <w:rPr>
-          <w:rFonts w:ascii="Times New Roman" w:eastAsia="Times New Roman" w:hAnsi="Times New Roman"/>
-          <w:sz w:val="24"/>
-          <w:szCs w:val="24"/>
-        </w:rPr>
-        <w:t xml:space="preserve">, </w:t>
-      </w:r>
-      <w:proofErr w:type="spellStart"/>
-      <w:r>
-        <w:rPr>
-          <w:rFonts w:ascii="Times New Roman" w:eastAsia="Times New Roman" w:hAnsi="Times New Roman"/>
-          <w:sz w:val="24"/>
-          <w:szCs w:val="24"/>
-        </w:rPr>
-        <w:t>Flask</w:t>
-      </w:r>
-      <w:proofErr w:type="spellEnd"/>
-      <w:r>
-        <w:rPr>
-          <w:rFonts w:ascii="Times New Roman" w:eastAsia="Times New Roman" w:hAnsi="Times New Roman"/>
-          <w:sz w:val="24"/>
-          <w:szCs w:val="24"/>
-        </w:rPr>
-        <w:t xml:space="preserve"> no </w:t>
-      </w:r>
-      <w:proofErr w:type="spellStart"/>
-      <w:r>
-        <w:rPr>
-          <w:rFonts w:ascii="Times New Roman" w:eastAsia="Times New Roman" w:hAnsi="Times New Roman"/>
-          <w:sz w:val="24"/>
-          <w:szCs w:val="24"/>
-        </w:rPr>
-        <w:t>backend</w:t>
-      </w:r>
-      <w:proofErr w:type="spellEnd"/>
-      <w:r>
-        <w:rPr>
-          <w:rFonts w:ascii="Times New Roman" w:eastAsia="Times New Roman" w:hAnsi="Times New Roman"/>
-          <w:sz w:val="24"/>
-          <w:szCs w:val="24"/>
-        </w:rPr>
-        <w:t xml:space="preserve"> e um banco de dados SQL garante que a aplicação seja estruturada e responsiva. A abordagem visual do </w:t>
-      </w:r>
-      <w:proofErr w:type="spellStart"/>
-      <w:r>
-        <w:rPr>
-          <w:rFonts w:ascii="Times New Roman" w:eastAsia="Times New Roman" w:hAnsi="Times New Roman"/>
-          <w:sz w:val="24"/>
-          <w:szCs w:val="24"/>
-        </w:rPr>
-        <w:t>Kanban</w:t>
-      </w:r>
-      <w:proofErr w:type="spellEnd"/>
-      <w:r>
-        <w:rPr>
-          <w:rFonts w:ascii="Times New Roman" w:eastAsia="Times New Roman" w:hAnsi="Times New Roman"/>
-          <w:sz w:val="24"/>
-          <w:szCs w:val="24"/>
-        </w:rPr>
-        <w:t xml:space="preserve"> permite um acompanhamento eficiente das atividades, tanto para o usuário individual quanto para equipes.</w:t>
+        <w:t>Com base nas metodologias de gestão de projetos, como o Kanban, a aplicação utiliza cards para facilitar o acompanhamento do status das tarefas. A combinação de Next.js no frontend, Flask no backend e um banco de dados SQL garante que a aplicação seja estruturada e responsiva. A abordagem visual do Kanban permite um acompanhamento eficiente das atividades, tanto para o usuário individual quanto para equipes.</w:t>
       </w:r>
     </w:p>
     <w:p>
@@ -2256,79 +2112,23 @@
           <w:sz w:val="24"/>
           <w:szCs w:val="24"/>
         </w:rPr>
-        <w:t xml:space="preserve">O projeto está dividido em três partes principais: o </w:t>
-      </w:r>
-      <w:proofErr w:type="spellStart"/>
-      <w:r>
-        <w:rPr>
-          <w:rFonts w:ascii="Times New Roman" w:eastAsia="Times New Roman" w:hAnsi="Times New Roman"/>
-          <w:sz w:val="24"/>
-          <w:szCs w:val="24"/>
-        </w:rPr>
-        <w:t>frontend</w:t>
-      </w:r>
-      <w:proofErr w:type="spellEnd"/>
-      <w:r>
-        <w:rPr>
-          <w:rFonts w:ascii="Times New Roman" w:eastAsia="Times New Roman" w:hAnsi="Times New Roman"/>
-          <w:sz w:val="24"/>
-          <w:szCs w:val="24"/>
-        </w:rPr>
-        <w:t xml:space="preserve">, construído com Next.js, que oferece uma interface moderna e responsiva; o </w:t>
-      </w:r>
-      <w:proofErr w:type="spellStart"/>
-      <w:r>
-        <w:rPr>
-          <w:rFonts w:ascii="Times New Roman" w:eastAsia="Times New Roman" w:hAnsi="Times New Roman"/>
-          <w:sz w:val="24"/>
-          <w:szCs w:val="24"/>
-        </w:rPr>
-        <w:t>backend</w:t>
-      </w:r>
-      <w:proofErr w:type="spellEnd"/>
-      <w:r>
-        <w:rPr>
-          <w:rFonts w:ascii="Times New Roman" w:eastAsia="Times New Roman" w:hAnsi="Times New Roman"/>
-          <w:sz w:val="24"/>
-          <w:szCs w:val="24"/>
-        </w:rPr>
-        <w:t xml:space="preserve">, implementado em </w:t>
-      </w:r>
-      <w:proofErr w:type="spellStart"/>
-      <w:r>
-        <w:rPr>
-          <w:rFonts w:ascii="Times New Roman" w:eastAsia="Times New Roman" w:hAnsi="Times New Roman"/>
-          <w:sz w:val="24"/>
-          <w:szCs w:val="24"/>
-        </w:rPr>
-        <w:t>Flask</w:t>
-      </w:r>
-      <w:proofErr w:type="spellEnd"/>
-      <w:r>
-        <w:rPr>
-          <w:rFonts w:ascii="Times New Roman" w:eastAsia="Times New Roman" w:hAnsi="Times New Roman"/>
-          <w:sz w:val="24"/>
-          <w:szCs w:val="24"/>
-        </w:rPr>
-        <w:t xml:space="preserve">, responsável pela lógica de negócios e gerenciamento de rotas e </w:t>
-      </w:r>
-      <w:proofErr w:type="spellStart"/>
-      <w:r>
-        <w:rPr>
-          <w:rFonts w:ascii="Times New Roman" w:eastAsia="Times New Roman" w:hAnsi="Times New Roman"/>
-          <w:sz w:val="24"/>
-          <w:szCs w:val="24"/>
-        </w:rPr>
-        <w:t>controllers</w:t>
-      </w:r>
-      <w:proofErr w:type="spellEnd"/>
-      <w:r>
-        <w:rPr>
-          <w:rFonts w:ascii="Times New Roman" w:eastAsia="Times New Roman" w:hAnsi="Times New Roman"/>
-          <w:sz w:val="24"/>
-          <w:szCs w:val="24"/>
-        </w:rPr>
-        <w:t>; e um banco de dados SQL, que armazena as informações de maneira segura e organizada.</w:t>
+        <w:t>O projeto está dividido em três partes principais: o frontend, construído com Next.js, que oferece uma interface moderna e responsiva; o backend, implementado em Flask, responsável pela lógica de negócios e gerenciamento de rotas e controllers; um banco de dados SQL, que armazena as informações de maneira segura e organizada</w:t>
+      </w:r>
+      <w:r>
+        <w:rPr>
+          <w:rFonts w:ascii="Times New Roman" w:eastAsia="Times New Roman" w:hAnsi="Times New Roman"/>
+          <w:sz w:val="24"/>
+          <w:szCs w:val="24"/>
+        </w:rPr>
+        <w:t xml:space="preserve"> e para realizar a estilização de nosso site, utilizamos TailwindCSS</w:t>
+      </w:r>
+      <w:r>
+        <w:rPr>
+          <w:rFonts w:ascii="Times New Roman" w:eastAsia="Times New Roman" w:hAnsi="Times New Roman"/>
+          <w:sz w:val="24"/>
+          <w:szCs w:val="24"/>
+        </w:rPr>
+        <w:t>.</w:t>
       </w:r>
       <w:r>
         <w:t xml:space="preserve"> </w:t>
@@ -2427,79 +2227,7 @@
           <w:sz w:val="24"/>
           <w:szCs w:val="24"/>
         </w:rPr>
-        <w:t xml:space="preserve">, o foco do desenvolvimento está no </w:t>
-      </w:r>
-      <w:proofErr w:type="spellStart"/>
-      <w:r>
-        <w:rPr>
-          <w:rFonts w:ascii="Times New Roman" w:eastAsia="Times New Roman" w:hAnsi="Times New Roman"/>
-          <w:sz w:val="24"/>
-          <w:szCs w:val="24"/>
-        </w:rPr>
-        <w:t>backend</w:t>
-      </w:r>
-      <w:proofErr w:type="spellEnd"/>
-      <w:r>
-        <w:rPr>
-          <w:rFonts w:ascii="Times New Roman" w:eastAsia="Times New Roman" w:hAnsi="Times New Roman"/>
-          <w:sz w:val="24"/>
-          <w:szCs w:val="24"/>
-        </w:rPr>
-        <w:t xml:space="preserve">, onde estamos estruturando as rotas e </w:t>
-      </w:r>
-      <w:proofErr w:type="spellStart"/>
-      <w:r>
-        <w:rPr>
-          <w:rFonts w:ascii="Times New Roman" w:eastAsia="Times New Roman" w:hAnsi="Times New Roman"/>
-          <w:sz w:val="24"/>
-          <w:szCs w:val="24"/>
-        </w:rPr>
-        <w:t>controllers</w:t>
-      </w:r>
-      <w:proofErr w:type="spellEnd"/>
-      <w:r>
-        <w:rPr>
-          <w:rFonts w:ascii="Times New Roman" w:eastAsia="Times New Roman" w:hAnsi="Times New Roman"/>
-          <w:sz w:val="24"/>
-          <w:szCs w:val="24"/>
-        </w:rPr>
-        <w:t xml:space="preserve"> para garantir a funcionalidade de criação e gerenciamento de tarefas. O </w:t>
-      </w:r>
-      <w:proofErr w:type="spellStart"/>
-      <w:r>
-        <w:rPr>
-          <w:rFonts w:ascii="Times New Roman" w:eastAsia="Times New Roman" w:hAnsi="Times New Roman"/>
-          <w:sz w:val="24"/>
-          <w:szCs w:val="24"/>
-        </w:rPr>
-        <w:t>frontend</w:t>
-      </w:r>
-      <w:proofErr w:type="spellEnd"/>
-      <w:r>
-        <w:rPr>
-          <w:rFonts w:ascii="Times New Roman" w:eastAsia="Times New Roman" w:hAnsi="Times New Roman"/>
-          <w:sz w:val="24"/>
-          <w:szCs w:val="24"/>
-        </w:rPr>
-        <w:t xml:space="preserve">, implementado em Next.js, ainda está em desenvolvimento, com o objetivo de garantir uma experiência fluida e responsiva. Para gerenciar o desenvolvimento do projeto, estamos utilizando um quadro </w:t>
-      </w:r>
-      <w:proofErr w:type="spellStart"/>
-      <w:r>
-        <w:rPr>
-          <w:rFonts w:ascii="Times New Roman" w:eastAsia="Times New Roman" w:hAnsi="Times New Roman"/>
-          <w:sz w:val="24"/>
-          <w:szCs w:val="24"/>
-        </w:rPr>
-        <w:t>Kanban</w:t>
-      </w:r>
-      <w:proofErr w:type="spellEnd"/>
-      <w:r>
-        <w:rPr>
-          <w:rFonts w:ascii="Times New Roman" w:eastAsia="Times New Roman" w:hAnsi="Times New Roman"/>
-          <w:sz w:val="24"/>
-          <w:szCs w:val="24"/>
-        </w:rPr>
-        <w:t xml:space="preserve"> disponibilizado no GitHub, que nos permite acompanhar e distribuir as tarefas entre os membros da equipe de maneira eficiente.</w:t>
+        <w:t>, o foco do desenvolvimento está no backend, onde estamos estruturando as rotas e controllers para garantir a funcionalidade de criação e gerenciamento de tarefas. O frontend, implementado em Next.js, ainda está em desenvolvimento, com o objetivo de garantir uma experiência fluida e responsiva. Para gerenciar o desenvolvimento do projeto, estamos utilizando um quadro Kanban disponibilizado no GitHub, que nos permite acompanhar e distribuir as tarefas entre os membros da equipe de maneira eficiente.</w:t>
       </w:r>
     </w:p>
     <w:p>
@@ -2539,7 +2267,6 @@
         </w:rPr>
         <w:t xml:space="preserve">implementamos a estrutura de nossas tabelas. A tabela </w:t>
       </w:r>
-      <w:proofErr w:type="spellStart"/>
       <w:r>
         <w:rPr>
           <w:rFonts w:ascii="Times New Roman" w:eastAsia="Times New Roman" w:hAnsi="Times New Roman"/>
@@ -2550,7 +2277,6 @@
         </w:rPr>
         <w:t>Users</w:t>
       </w:r>
-      <w:proofErr w:type="spellEnd"/>
       <w:r>
         <w:rPr>
           <w:rFonts w:ascii="Times New Roman" w:eastAsia="Times New Roman" w:hAnsi="Times New Roman"/>
@@ -2559,7 +2285,6 @@
         </w:rPr>
         <w:t xml:space="preserve"> é responsável pela autenticação dos usuários em nosso site, enquanto a tabela </w:t>
       </w:r>
-      <w:proofErr w:type="spellStart"/>
       <w:r>
         <w:rPr>
           <w:rFonts w:ascii="Times New Roman" w:eastAsia="Times New Roman" w:hAnsi="Times New Roman"/>
@@ -2570,7 +2295,6 @@
         </w:rPr>
         <w:t>Workareas</w:t>
       </w:r>
-      <w:proofErr w:type="spellEnd"/>
       <w:r>
         <w:rPr>
           <w:rFonts w:ascii="Times New Roman" w:eastAsia="Times New Roman" w:hAnsi="Times New Roman"/>
@@ -2579,7 +2303,6 @@
         </w:rPr>
         <w:t xml:space="preserve"> destina-se à criação de áreas de trabalho para facilitar a colaboração em equipe. A tabela </w:t>
       </w:r>
-      <w:proofErr w:type="spellStart"/>
       <w:r>
         <w:rPr>
           <w:rFonts w:ascii="Times New Roman" w:eastAsia="Times New Roman" w:hAnsi="Times New Roman"/>
@@ -2590,7 +2313,6 @@
         </w:rPr>
         <w:t>Tasks</w:t>
       </w:r>
-      <w:proofErr w:type="spellEnd"/>
       <w:r>
         <w:rPr>
           <w:rFonts w:ascii="Times New Roman" w:eastAsia="Times New Roman" w:hAnsi="Times New Roman"/>
@@ -2599,7 +2321,6 @@
         </w:rPr>
         <w:t xml:space="preserve"> é utilizada para a criação de tarefas, estabelecendo o relacionamento entre usuários e áreas de trabalho. Por fim, a tabela </w:t>
       </w:r>
-      <w:proofErr w:type="spellStart"/>
       <w:r>
         <w:rPr>
           <w:rFonts w:ascii="Times New Roman" w:eastAsia="Times New Roman" w:hAnsi="Times New Roman"/>
@@ -2610,7 +2331,6 @@
         </w:rPr>
         <w:t>User_workarea</w:t>
       </w:r>
-      <w:proofErr w:type="spellEnd"/>
       <w:r>
         <w:rPr>
           <w:rFonts w:ascii="Times New Roman" w:eastAsia="Times New Roman" w:hAnsi="Times New Roman"/>
@@ -2655,25 +2375,7 @@
           <w:sz w:val="24"/>
           <w:szCs w:val="24"/>
         </w:rPr>
-        <w:t xml:space="preserve"> 05/10/2024, o </w:t>
-      </w:r>
-      <w:proofErr w:type="spellStart"/>
-      <w:r>
-        <w:rPr>
-          <w:rFonts w:ascii="Times New Roman" w:eastAsia="Times New Roman" w:hAnsi="Times New Roman"/>
-          <w:sz w:val="24"/>
-          <w:szCs w:val="24"/>
-        </w:rPr>
-        <w:t>backend</w:t>
-      </w:r>
-      <w:proofErr w:type="spellEnd"/>
-      <w:r>
-        <w:rPr>
-          <w:rFonts w:ascii="Times New Roman" w:eastAsia="Times New Roman" w:hAnsi="Times New Roman"/>
-          <w:sz w:val="24"/>
-          <w:szCs w:val="24"/>
-        </w:rPr>
-        <w:t xml:space="preserve"> do projeto foi </w:t>
+        <w:t xml:space="preserve"> 05/10/2024, o backend do projeto foi </w:t>
       </w:r>
       <w:r>
         <w:rPr>
@@ -2705,25 +2407,7 @@
           <w:sz w:val="24"/>
           <w:szCs w:val="24"/>
         </w:rPr>
-        <w:t xml:space="preserve">. Atualmente, estamos dedicados à estilização do </w:t>
-      </w:r>
-      <w:proofErr w:type="spellStart"/>
-      <w:r>
-        <w:rPr>
-          <w:rFonts w:ascii="Times New Roman" w:eastAsia="Times New Roman" w:hAnsi="Times New Roman"/>
-          <w:sz w:val="24"/>
-          <w:szCs w:val="24"/>
-        </w:rPr>
-        <w:t>frontend</w:t>
-      </w:r>
-      <w:proofErr w:type="spellEnd"/>
-      <w:r>
-        <w:rPr>
-          <w:rFonts w:ascii="Times New Roman" w:eastAsia="Times New Roman" w:hAnsi="Times New Roman"/>
-          <w:sz w:val="24"/>
-          <w:szCs w:val="24"/>
-        </w:rPr>
-        <w:t xml:space="preserve">, com foco, no momento, na tela de </w:t>
+        <w:t xml:space="preserve">. Atualmente, estamos dedicados à estilização do frontend, com foco, no momento, na tela de </w:t>
       </w:r>
       <w:r>
         <w:rPr>
@@ -2788,61 +2472,7 @@
           <w:sz w:val="24"/>
           <w:szCs w:val="24"/>
         </w:rPr>
-        <w:t xml:space="preserve"> 07/10/2024, conduzimos diversos testes no </w:t>
-      </w:r>
-      <w:proofErr w:type="spellStart"/>
-      <w:r>
-        <w:rPr>
-          <w:rFonts w:ascii="Times New Roman" w:eastAsia="Times New Roman" w:hAnsi="Times New Roman"/>
-          <w:sz w:val="24"/>
-          <w:szCs w:val="24"/>
-        </w:rPr>
-        <w:t>backend</w:t>
-      </w:r>
-      <w:proofErr w:type="spellEnd"/>
-      <w:r>
-        <w:rPr>
-          <w:rFonts w:ascii="Times New Roman" w:eastAsia="Times New Roman" w:hAnsi="Times New Roman"/>
-          <w:sz w:val="24"/>
-          <w:szCs w:val="24"/>
-        </w:rPr>
-        <w:t xml:space="preserve"> utilizando aplicativos como </w:t>
-      </w:r>
-      <w:proofErr w:type="spellStart"/>
-      <w:r>
-        <w:rPr>
-          <w:rFonts w:ascii="Times New Roman" w:eastAsia="Times New Roman" w:hAnsi="Times New Roman"/>
-          <w:sz w:val="24"/>
-          <w:szCs w:val="24"/>
-        </w:rPr>
-        <w:t>Postman</w:t>
-      </w:r>
-      <w:proofErr w:type="spellEnd"/>
-      <w:r>
-        <w:rPr>
-          <w:rFonts w:ascii="Times New Roman" w:eastAsia="Times New Roman" w:hAnsi="Times New Roman"/>
-          <w:sz w:val="24"/>
-          <w:szCs w:val="24"/>
-        </w:rPr>
-        <w:t xml:space="preserve"> e </w:t>
-      </w:r>
-      <w:proofErr w:type="spellStart"/>
-      <w:r>
-        <w:rPr>
-          <w:rFonts w:ascii="Times New Roman" w:eastAsia="Times New Roman" w:hAnsi="Times New Roman"/>
-          <w:sz w:val="24"/>
-          <w:szCs w:val="24"/>
-        </w:rPr>
-        <w:t>Insomnia</w:t>
-      </w:r>
-      <w:proofErr w:type="spellEnd"/>
-      <w:r>
-        <w:rPr>
-          <w:rFonts w:ascii="Times New Roman" w:eastAsia="Times New Roman" w:hAnsi="Times New Roman"/>
-          <w:sz w:val="24"/>
-          <w:szCs w:val="24"/>
-        </w:rPr>
-        <w:t xml:space="preserve"> para testar as chamadas de API e assegurar que tudo está funcionando conforme o planejado.</w:t>
+        <w:t xml:space="preserve"> 07/10/2024, conduzimos diversos testes no backend utilizando aplicativos como Postman e Insomnia para testar as chamadas de API e assegurar que tudo está funcionando conforme o planejado.</w:t>
       </w:r>
     </w:p>
     <w:p>
@@ -2895,25 +2525,7 @@
           <w:sz w:val="24"/>
           <w:szCs w:val="24"/>
         </w:rPr>
-        <w:t xml:space="preserve">. Nosso objetivo foi garantir que o </w:t>
-      </w:r>
-      <w:proofErr w:type="spellStart"/>
-      <w:r>
-        <w:rPr>
-          <w:rFonts w:ascii="Times New Roman" w:eastAsia="Times New Roman" w:hAnsi="Times New Roman"/>
-          <w:sz w:val="24"/>
-          <w:szCs w:val="24"/>
-        </w:rPr>
-        <w:t>frontend</w:t>
-      </w:r>
-      <w:proofErr w:type="spellEnd"/>
-      <w:r>
-        <w:rPr>
-          <w:rFonts w:ascii="Times New Roman" w:eastAsia="Times New Roman" w:hAnsi="Times New Roman"/>
-          <w:sz w:val="24"/>
-          <w:szCs w:val="24"/>
-        </w:rPr>
-        <w:t xml:space="preserve"> fosse responsivo e pudesse ser acessado adequadamente em dispositivos móveis.</w:t>
+        <w:t>. Nosso objetivo foi garantir que o frontend fosse responsivo e pudesse ser acessado adequadamente em dispositivos móveis.</w:t>
       </w:r>
     </w:p>
     <w:p>
@@ -2973,65 +2585,20 @@
           <w:sz w:val="24"/>
           <w:szCs w:val="24"/>
         </w:rPr>
-        <w:t xml:space="preserve">Atualmente (27/10/2024), o </w:t>
-      </w:r>
-      <w:proofErr w:type="spellStart"/>
-      <w:r>
-        <w:rPr>
-          <w:rFonts w:ascii="Times New Roman" w:eastAsia="Times New Roman" w:hAnsi="Times New Roman"/>
-          <w:sz w:val="24"/>
-          <w:szCs w:val="24"/>
-        </w:rPr>
-        <w:t>backend</w:t>
-      </w:r>
-      <w:proofErr w:type="spellEnd"/>
-      <w:r>
-        <w:rPr>
-          <w:rFonts w:ascii="Times New Roman" w:eastAsia="Times New Roman" w:hAnsi="Times New Roman"/>
-          <w:sz w:val="24"/>
-          <w:szCs w:val="24"/>
-        </w:rPr>
-        <w:t xml:space="preserve"> do projeto está totalmente concluído. Já desenvolvemos a tela principal, que exibirá todas as tarefas, assim como a tela de login. No momento, estamos dedicados à estilização da tela de edição de informações do usuário e da tela de edição das áreas de trabalho, com especial atenção à responsividade para </w:t>
-      </w:r>
-      <w:r>
-        <w:rPr>
-          <w:rFonts w:ascii="Times New Roman" w:eastAsia="Times New Roman" w:hAnsi="Times New Roman"/>
-          <w:sz w:val="24"/>
-          <w:szCs w:val="24"/>
-        </w:rPr>
-        <w:t>Smartphones</w:t>
-      </w:r>
-      <w:r>
-        <w:rPr>
-          <w:rFonts w:ascii="Times New Roman" w:eastAsia="Times New Roman" w:hAnsi="Times New Roman"/>
-          <w:sz w:val="24"/>
-          <w:szCs w:val="24"/>
-        </w:rPr>
-        <w:t>.</w:t>
+        <w:t xml:space="preserve">Atualmente (27/10/2024), o backend do projeto está totalmente concluído. Já desenvolvemos a tela principal, que exibirá todas as tarefas, assim como a tela de login. </w:t>
       </w:r>
       <w:bookmarkStart w:id="7" w:name="_bookmark7"/>
       <w:bookmarkStart w:id="8" w:name="_bookmark8"/>
       <w:bookmarkEnd w:id="7"/>
       <w:bookmarkEnd w:id="8"/>
-    </w:p>
-    <w:p>
-      <w:pPr>
-        <w:spacing w:before="2"/>
-        <w:rPr>
-          <w:rFonts w:ascii="Times New Roman" w:eastAsia="Times New Roman" w:hAnsi="Times New Roman"/>
-          <w:sz w:val="24"/>
-          <w:szCs w:val="24"/>
-        </w:rPr>
-      </w:pPr>
-    </w:p>
-    <w:p>
-      <w:pPr>
-        <w:rPr>
-          <w:rFonts w:ascii="Times New Roman" w:eastAsia="Times New Roman" w:hAnsi="Times New Roman"/>
-          <w:sz w:val="24"/>
-          <w:szCs w:val="24"/>
-        </w:rPr>
-      </w:pPr>
+      <w:r>
+        <w:rPr>
+          <w:rFonts w:ascii="Times New Roman" w:eastAsia="Times New Roman" w:hAnsi="Times New Roman"/>
+          <w:sz w:val="24"/>
+          <w:szCs w:val="24"/>
+        </w:rPr>
+        <w:t>Além disso, a tela de edição de informações do usuário está concluída com sucesso. No momento, só está faltando a tela de edição de WorkArea e um botão para adicionar.</w:t>
+      </w:r>
     </w:p>
     <w:p>
       <w:pPr>
@@ -3091,17 +2658,8 @@
           <w:b/>
           <w:bCs/>
         </w:rPr>
-        <w:t xml:space="preserve">Conclusão do </w:t>
-      </w:r>
-      <w:proofErr w:type="spellStart"/>
-      <w:r>
-        <w:rPr>
-          <w:b/>
-          <w:bCs/>
-        </w:rPr>
-        <w:t>Backend</w:t>
-      </w:r>
-      <w:proofErr w:type="spellEnd"/>
+        <w:t>Conclusão do Backend</w:t>
+      </w:r>
     </w:p>
     <w:p>
       <w:pPr>
@@ -3119,25 +2677,7 @@
           <w:sz w:val="24"/>
           <w:szCs w:val="24"/>
         </w:rPr>
-        <w:t xml:space="preserve">O </w:t>
-      </w:r>
-      <w:proofErr w:type="spellStart"/>
-      <w:r>
-        <w:rPr>
-          <w:rFonts w:ascii="Times New Roman" w:eastAsia="Times New Roman" w:hAnsi="Times New Roman"/>
-          <w:sz w:val="24"/>
-          <w:szCs w:val="24"/>
-        </w:rPr>
-        <w:t>backend</w:t>
-      </w:r>
-      <w:proofErr w:type="spellEnd"/>
-      <w:r>
-        <w:rPr>
-          <w:rFonts w:ascii="Times New Roman" w:eastAsia="Times New Roman" w:hAnsi="Times New Roman"/>
-          <w:sz w:val="24"/>
-          <w:szCs w:val="24"/>
-        </w:rPr>
-        <w:t xml:space="preserve"> foi totalmente desenvolvido e testado, garantindo confiabilidade nas operações e segurança no sistema de autenticação.</w:t>
+        <w:t>O backend foi totalmente desenvolvido e testado, garantindo confiabilidade nas operações e segurança no sistema de autenticação.</w:t>
       </w:r>
     </w:p>
     <w:p>
@@ -3170,17 +2710,8 @@
           <w:b/>
           <w:bCs/>
         </w:rPr>
-        <w:t xml:space="preserve">Implementação do </w:t>
-      </w:r>
-      <w:proofErr w:type="spellStart"/>
-      <w:r>
-        <w:rPr>
-          <w:b/>
-          <w:bCs/>
-        </w:rPr>
-        <w:t>Frontend</w:t>
-      </w:r>
-      <w:proofErr w:type="spellEnd"/>
+        <w:t>Implementação do Frontend</w:t>
+      </w:r>
     </w:p>
     <w:p>
       <w:pPr>
@@ -3397,104 +2928,13 @@
     <w:p>
       <w:pPr>
         <w:pStyle w:val="Corpodetexto"/>
-        <w:spacing w:line="360" w:lineRule="auto"/>
-        <w:ind w:right="111"/>
+        <w:spacing w:before="0"/>
+        <w:ind w:left="0" w:right="113"/>
         <w:jc w:val="both"/>
         <w:rPr>
           <w:rFonts w:cs="Times New Roman"/>
         </w:rPr>
       </w:pPr>
-      <w:r>
-        <w:rPr>
-          <w:rFonts w:cs="Times New Roman"/>
-        </w:rPr>
-        <w:t>(El</w:t>
-      </w:r>
-      <w:r>
-        <w:rPr>
-          <w:rFonts w:cs="Times New Roman"/>
-        </w:rPr>
-        <w:t xml:space="preserve">emento obrigatório constituído por uma lista </w:t>
-      </w:r>
-      <w:r>
-        <w:rPr>
-          <w:rFonts w:cs="Times New Roman"/>
-          <w:u w:val="single"/>
-        </w:rPr>
-        <w:t>ordenada</w:t>
-      </w:r>
-      <w:r>
-        <w:rPr>
-          <w:rFonts w:cs="Times New Roman"/>
-        </w:rPr>
-        <w:t xml:space="preserve"> dos</w:t>
-      </w:r>
-      <w:r>
-        <w:rPr>
-          <w:rFonts w:cs="Times New Roman"/>
-        </w:rPr>
-        <w:t xml:space="preserve"> </w:t>
-      </w:r>
-      <w:r>
-        <w:rPr>
-          <w:rFonts w:cs="Times New Roman"/>
-        </w:rPr>
-        <w:t>documentos efetivamente citados no texto. Não devem ser</w:t>
-      </w:r>
-      <w:r>
-        <w:rPr>
-          <w:rFonts w:cs="Times New Roman"/>
-        </w:rPr>
-        <w:t xml:space="preserve"> </w:t>
-      </w:r>
-      <w:r>
-        <w:rPr>
-          <w:rFonts w:cs="Times New Roman"/>
-        </w:rPr>
-        <w:t>referenciadas fontes bibliográficas que não foram citadas no texto. Indicar todos os</w:t>
-      </w:r>
-      <w:r>
-        <w:rPr>
-          <w:rFonts w:cs="Times New Roman"/>
-        </w:rPr>
-        <w:t xml:space="preserve"> </w:t>
-      </w:r>
-      <w:r>
-        <w:rPr>
-          <w:rFonts w:cs="Times New Roman"/>
-        </w:rPr>
-        <w:t>artigos</w:t>
-      </w:r>
-      <w:r>
-        <w:rPr>
-          <w:rFonts w:cs="Times New Roman"/>
-        </w:rPr>
-        <w:t>,</w:t>
-      </w:r>
-      <w:r>
-        <w:rPr>
-          <w:rFonts w:cs="Times New Roman"/>
-        </w:rPr>
-        <w:t xml:space="preserve"> livros</w:t>
-      </w:r>
-      <w:r>
-        <w:rPr>
-          <w:rFonts w:cs="Times New Roman"/>
-        </w:rPr>
-        <w:t>, sites</w:t>
-      </w:r>
-      <w:r>
-        <w:rPr>
-          <w:rFonts w:cs="Times New Roman"/>
-        </w:rPr>
-        <w:t xml:space="preserve"> consultados e utilizados para o desenvolvimento deste trabalho.</w:t>
-      </w:r>
-      <w:r>
-        <w:rPr>
-          <w:rFonts w:cs="Times New Roman"/>
-        </w:rPr>
-        <w:t xml:space="preserve"> Exemplos:)</w:t>
-      </w:r>
     </w:p>
     <w:p>
       <w:pPr>
@@ -3506,6 +2946,45 @@
           <w:rFonts w:cs="Times New Roman"/>
         </w:rPr>
       </w:pPr>
+      <w:r>
+        <w:rPr>
+          <w:rFonts w:cs="Times New Roman"/>
+        </w:rPr>
+        <w:t>ALURA</w:t>
+      </w:r>
+      <w:r>
+        <w:rPr>
+          <w:rFonts w:cs="Times New Roman"/>
+        </w:rPr>
+        <w:t xml:space="preserve">, </w:t>
+      </w:r>
+      <w:r>
+        <w:rPr>
+          <w:rFonts w:cs="Times New Roman"/>
+        </w:rPr>
+        <w:t>Kanban: O que é, Método Kanban e como funciona</w:t>
+      </w:r>
+      <w:r>
+        <w:rPr>
+          <w:rFonts w:cs="Times New Roman"/>
+        </w:rPr>
+        <w:t>. Disponível em: &lt;</w:t>
+      </w:r>
+      <w:r>
+        <w:t xml:space="preserve"> </w:t>
+      </w:r>
+      <w:r>
+        <w:rPr>
+          <w:rFonts w:cs="Times New Roman"/>
+        </w:rPr>
+        <w:t>https://www.alura.com.br/artigos/metodo-kanban?srsltid=AfmBOoqXs8ZR7FRiXSvuqvRYjSzDeclTIAkJQk7MOzde2wdNUjwFH8m8</w:t>
+      </w:r>
+      <w:r>
+        <w:rPr>
+          <w:rFonts w:cs="Times New Roman"/>
+        </w:rPr>
+        <w:t>&gt;.</w:t>
+      </w:r>
     </w:p>
     <w:p>
       <w:pPr>
@@ -3517,67 +2996,6 @@
           <w:rFonts w:cs="Times New Roman"/>
         </w:rPr>
       </w:pPr>
-      <w:r>
-        <w:rPr>
-          <w:rFonts w:cs="Times New Roman"/>
-        </w:rPr>
-        <w:t>ALURA</w:t>
-      </w:r>
-      <w:r>
-        <w:rPr>
-          <w:rFonts w:cs="Times New Roman"/>
-        </w:rPr>
-        <w:t xml:space="preserve">, </w:t>
-      </w:r>
-      <w:proofErr w:type="spellStart"/>
-      <w:r>
-        <w:rPr>
-          <w:rFonts w:cs="Times New Roman"/>
-        </w:rPr>
-        <w:t>Kanban</w:t>
-      </w:r>
-      <w:proofErr w:type="spellEnd"/>
-      <w:r>
-        <w:rPr>
-          <w:rFonts w:cs="Times New Roman"/>
-        </w:rPr>
-        <w:t xml:space="preserve">: O que é, Método </w:t>
-      </w:r>
-      <w:proofErr w:type="spellStart"/>
-      <w:r>
-        <w:rPr>
-          <w:rFonts w:cs="Times New Roman"/>
-        </w:rPr>
-        <w:t>Kanban</w:t>
-      </w:r>
-      <w:proofErr w:type="spellEnd"/>
-      <w:r>
-        <w:rPr>
-          <w:rFonts w:cs="Times New Roman"/>
-        </w:rPr>
-        <w:t xml:space="preserve"> e como funciona</w:t>
-      </w:r>
-      <w:r>
-        <w:rPr>
-          <w:rFonts w:cs="Times New Roman"/>
-        </w:rPr>
-        <w:t>. Disponível em: &lt;</w:t>
-      </w:r>
-      <w:r>
-        <w:t xml:space="preserve"> </w:t>
-      </w:r>
-      <w:r>
-        <w:rPr>
-          <w:rFonts w:cs="Times New Roman"/>
-        </w:rPr>
-        <w:t>https://www.alura.com.br/artigos/metodo-kanban?srsltid=AfmBOoqXs8ZR7FRiXSvuqvRYjSzDeclTIAkJQk7MOzde2wdNUjwFH8m8</w:t>
-      </w:r>
-      <w:r>
-        <w:rPr>
-          <w:rFonts w:cs="Times New Roman"/>
-        </w:rPr>
-        <w:t>&gt;.</w:t>
-      </w:r>
     </w:p>
     <w:p>
       <w:pPr>
@@ -3589,6 +3007,66 @@
           <w:rFonts w:cs="Times New Roman"/>
         </w:rPr>
       </w:pPr>
+      <w:r>
+        <w:rPr>
+          <w:rFonts w:cs="Times New Roman"/>
+        </w:rPr>
+        <w:t>NEXT.JS</w:t>
+      </w:r>
+      <w:r>
+        <w:rPr>
+          <w:rFonts w:cs="Times New Roman"/>
+        </w:rPr>
+        <w:t>:</w:t>
+      </w:r>
+      <w:r>
+        <w:rPr>
+          <w:rFonts w:cs="Times New Roman"/>
+        </w:rPr>
+        <w:t xml:space="preserve"> </w:t>
+      </w:r>
+      <w:r>
+        <w:rPr>
+          <w:rFonts w:cs="Times New Roman"/>
+        </w:rPr>
+        <w:t>Next.js by Vercel – The React Framework</w:t>
+      </w:r>
+      <w:r>
+        <w:rPr>
+          <w:rFonts w:cs="Times New Roman"/>
+        </w:rPr>
+        <w:t>.</w:t>
+      </w:r>
+      <w:r>
+        <w:rPr>
+          <w:rFonts w:cs="Times New Roman"/>
+        </w:rPr>
+        <w:t xml:space="preserve"> Disponível em:</w:t>
+      </w:r>
+      <w:r>
+        <w:rPr>
+          <w:rFonts w:cs="Times New Roman"/>
+        </w:rPr>
+        <w:t xml:space="preserve"> </w:t>
+      </w:r>
+      <w:r>
+        <w:rPr>
+          <w:rFonts w:cs="Times New Roman"/>
+        </w:rPr>
+        <w:t>&lt;</w:t>
+      </w:r>
+      <w:r>
+        <w:rPr>
+          <w:rFonts w:cs="Times New Roman"/>
+        </w:rPr>
+        <w:t>https://nextjs.org/</w:t>
+      </w:r>
+      <w:r>
+        <w:rPr>
+          <w:rFonts w:cs="Times New Roman"/>
+        </w:rPr>
+        <w:t>/&gt;</w:t>
+      </w:r>
     </w:p>
     <w:p>
       <w:pPr>
@@ -3600,108 +3078,6 @@
           <w:rFonts w:cs="Times New Roman"/>
         </w:rPr>
       </w:pPr>
-      <w:r>
-        <w:rPr>
-          <w:rFonts w:cs="Times New Roman"/>
-        </w:rPr>
-        <w:t>NEXT.JS</w:t>
-      </w:r>
-      <w:r>
-        <w:rPr>
-          <w:rFonts w:cs="Times New Roman"/>
-        </w:rPr>
-        <w:t>:</w:t>
-      </w:r>
-      <w:r>
-        <w:rPr>
-          <w:rFonts w:cs="Times New Roman"/>
-        </w:rPr>
-        <w:t xml:space="preserve"> </w:t>
-      </w:r>
-      <w:r>
-        <w:rPr>
-          <w:rFonts w:cs="Times New Roman"/>
-        </w:rPr>
-        <w:t xml:space="preserve">Next.js </w:t>
-      </w:r>
-      <w:proofErr w:type="spellStart"/>
-      <w:r>
-        <w:rPr>
-          <w:rFonts w:cs="Times New Roman"/>
-        </w:rPr>
-        <w:t>by</w:t>
-      </w:r>
-      <w:proofErr w:type="spellEnd"/>
-      <w:r>
-        <w:rPr>
-          <w:rFonts w:cs="Times New Roman"/>
-        </w:rPr>
-        <w:t xml:space="preserve"> </w:t>
-      </w:r>
-      <w:proofErr w:type="spellStart"/>
-      <w:r>
-        <w:rPr>
-          <w:rFonts w:cs="Times New Roman"/>
-        </w:rPr>
-        <w:t>Vercel</w:t>
-      </w:r>
-      <w:proofErr w:type="spellEnd"/>
-      <w:r>
-        <w:rPr>
-          <w:rFonts w:cs="Times New Roman"/>
-        </w:rPr>
-        <w:t xml:space="preserve"> – The </w:t>
-      </w:r>
-      <w:proofErr w:type="spellStart"/>
-      <w:r>
-        <w:rPr>
-          <w:rFonts w:cs="Times New Roman"/>
-        </w:rPr>
-        <w:t>React</w:t>
-      </w:r>
-      <w:proofErr w:type="spellEnd"/>
-      <w:r>
-        <w:rPr>
-          <w:rFonts w:cs="Times New Roman"/>
-        </w:rPr>
-        <w:t xml:space="preserve"> Framework</w:t>
-      </w:r>
-      <w:r>
-        <w:rPr>
-          <w:rFonts w:cs="Times New Roman"/>
-        </w:rPr>
-        <w:t>.</w:t>
-      </w:r>
-      <w:r>
-        <w:rPr>
-          <w:rFonts w:cs="Times New Roman"/>
-        </w:rPr>
-        <w:t xml:space="preserve"> Disponível em:</w:t>
-      </w:r>
-      <w:r>
-        <w:rPr>
-          <w:rFonts w:cs="Times New Roman"/>
-        </w:rPr>
-        <w:t xml:space="preserve"> </w:t>
-      </w:r>
-      <w:r>
-        <w:rPr>
-          <w:rFonts w:cs="Times New Roman"/>
-        </w:rPr>
-        <w:t>&lt;</w:t>
-      </w:r>
-      <w:r>
-        <w:rPr>
-          <w:rFonts w:cs="Times New Roman"/>
-        </w:rPr>
-        <w:t>https://nextjs.org/</w:t>
-      </w:r>
-      <w:r>
-        <w:rPr>
-          <w:rFonts w:cs="Times New Roman"/>
-        </w:rPr>
-        <w:t>/&gt;</w:t>
-      </w:r>
     </w:p>
     <w:p>
       <w:pPr>
@@ -3713,6 +3089,12 @@
           <w:rFonts w:cs="Times New Roman"/>
         </w:rPr>
       </w:pPr>
+      <w:r>
+        <w:rPr>
+          <w:rFonts w:cs="Times New Roman"/>
+        </w:rPr>
+        <w:t>FLASK: Welcome to Flask – Flask Documentation (3.0.x). Disponível em:</w:t>
+      </w:r>
     </w:p>
     <w:p>
       <w:pPr>
@@ -3728,77 +3110,16 @@
         <w:rPr>
           <w:rFonts w:cs="Times New Roman"/>
         </w:rPr>
-        <w:t xml:space="preserve">FLASK: </w:t>
-      </w:r>
-      <w:proofErr w:type="spellStart"/>
+        <w:t>&lt;</w:t>
+      </w:r>
+      <w:r>
+        <w:t>https://flask.palletsprojects.com/en/stable/</w:t>
+      </w:r>
       <w:r>
         <w:rPr>
           <w:rFonts w:cs="Times New Roman"/>
         </w:rPr>
-        <w:t>Welcome</w:t>
-      </w:r>
-      <w:proofErr w:type="spellEnd"/>
-      <w:r>
-        <w:rPr>
-          <w:rFonts w:cs="Times New Roman"/>
-        </w:rPr>
-        <w:t xml:space="preserve"> </w:t>
-      </w:r>
-      <w:proofErr w:type="spellStart"/>
-      <w:r>
-        <w:rPr>
-          <w:rFonts w:cs="Times New Roman"/>
-        </w:rPr>
-        <w:t>to</w:t>
-      </w:r>
-      <w:proofErr w:type="spellEnd"/>
-      <w:r>
-        <w:rPr>
-          <w:rFonts w:cs="Times New Roman"/>
-        </w:rPr>
-        <w:t xml:space="preserve"> </w:t>
-      </w:r>
-      <w:proofErr w:type="spellStart"/>
-      <w:r>
-        <w:rPr>
-          <w:rFonts w:cs="Times New Roman"/>
-        </w:rPr>
-        <w:t>Flask</w:t>
-      </w:r>
-      <w:proofErr w:type="spellEnd"/>
-      <w:r>
-        <w:rPr>
-          <w:rFonts w:cs="Times New Roman"/>
-        </w:rPr>
-        <w:t xml:space="preserve"> – </w:t>
-      </w:r>
-      <w:proofErr w:type="spellStart"/>
-      <w:r>
-        <w:rPr>
-          <w:rFonts w:cs="Times New Roman"/>
-        </w:rPr>
-        <w:t>Flask</w:t>
-      </w:r>
-      <w:proofErr w:type="spellEnd"/>
-      <w:r>
-        <w:rPr>
-          <w:rFonts w:cs="Times New Roman"/>
-        </w:rPr>
-        <w:t xml:space="preserve"> </w:t>
-      </w:r>
-      <w:proofErr w:type="spellStart"/>
-      <w:r>
-        <w:rPr>
-          <w:rFonts w:cs="Times New Roman"/>
-        </w:rPr>
-        <w:t>Documentation</w:t>
-      </w:r>
-      <w:proofErr w:type="spellEnd"/>
-      <w:r>
-        <w:rPr>
-          <w:rFonts w:cs="Times New Roman"/>
-        </w:rPr>
-        <w:t xml:space="preserve"> (3.0.x). Disponível em:</w:t>
+        <w:t>&gt;</w:t>
       </w:r>
     </w:p>
     <w:p>
@@ -3811,37 +3132,6 @@
           <w:rFonts w:cs="Times New Roman"/>
         </w:rPr>
       </w:pPr>
-      <w:r>
-        <w:rPr>
-          <w:rFonts w:cs="Times New Roman"/>
-        </w:rPr>
-        <w:t>&lt;</w:t>
-      </w:r>
-      <w:r>
-        <w:t>https://flask.palletsprojects.com/</w:t>
-      </w:r>
-      <w:proofErr w:type="spellStart"/>
-      <w:r>
-        <w:t>en</w:t>
-      </w:r>
-      <w:proofErr w:type="spellEnd"/>
-      <w:r>
-        <w:t>/</w:t>
-      </w:r>
-      <w:proofErr w:type="spellStart"/>
-      <w:r>
-        <w:t>stable</w:t>
-      </w:r>
-      <w:proofErr w:type="spellEnd"/>
-      <w:r>
-        <w:t>/</w:t>
-      </w:r>
-      <w:r>
-        <w:rPr>
-          <w:rFonts w:cs="Times New Roman"/>
-        </w:rPr>
-        <w:t>&gt;</w:t>
-      </w:r>
     </w:p>
     <w:p>
       <w:pPr>
@@ -3853,6 +3143,12 @@
           <w:rFonts w:cs="Times New Roman"/>
         </w:rPr>
       </w:pPr>
+      <w:r>
+        <w:rPr>
+          <w:rFonts w:cs="Times New Roman"/>
+        </w:rPr>
+        <w:t>W3Schools: SQL Tutorial. Disponível em</w:t>
+      </w:r>
     </w:p>
     <w:p>
       <w:pPr>
@@ -3868,7 +3164,19 @@
         <w:rPr>
           <w:rFonts w:cs="Times New Roman"/>
         </w:rPr>
-        <w:t>W3Schools: SQL Tutorial. Disponível em</w:t>
+        <w:t>&lt;</w:t>
+      </w:r>
+      <w:r>
+        <w:rPr>
+          <w:rFonts w:cs="Times New Roman"/>
+        </w:rPr>
+        <w:t>https://www.w3schools.com/sql/</w:t>
+      </w:r>
+      <w:r>
+        <w:rPr>
+          <w:rFonts w:cs="Times New Roman"/>
+        </w:rPr>
+        <w:t>&gt;</w:t>
       </w:r>
     </w:p>
     <w:p>
@@ -3881,31 +3189,57 @@
           <w:rFonts w:cs="Times New Roman"/>
         </w:rPr>
       </w:pPr>
-      <w:r>
+    </w:p>
+    <w:p>
+      <w:pPr>
+        <w:pStyle w:val="Corpodetexto"/>
+        <w:spacing w:before="0"/>
+        <w:ind w:left="0" w:right="113"/>
+        <w:jc w:val="both"/>
         <w:rPr>
           <w:rFonts w:cs="Times New Roman"/>
         </w:rPr>
+      </w:pPr>
+      <w:r>
+        <w:rPr>
+          <w:rFonts w:cs="Times New Roman"/>
+        </w:rPr>
+        <w:t xml:space="preserve">Tailwind CSS: </w:t>
+      </w:r>
+      <w:r>
+        <w:rPr>
+          <w:rFonts w:cs="Times New Roman"/>
+        </w:rPr>
+        <w:t>Tailwind CSS - Rapidly build modern websites without ever leaving</w:t>
+      </w:r>
+      <w:r>
+        <w:rPr>
+          <w:rFonts w:cs="Times New Roman"/>
+        </w:rPr>
+        <w:t>. Disponível em:</w:t>
+      </w:r>
+    </w:p>
+    <w:p>
+      <w:pPr>
+        <w:pStyle w:val="Corpodetexto"/>
+        <w:spacing w:before="0"/>
+        <w:ind w:left="0" w:right="113"/>
+        <w:jc w:val="both"/>
+        <w:rPr>
+          <w:rFonts w:cs="Times New Roman"/>
+        </w:rPr>
+      </w:pPr>
+      <w:r>
+        <w:rPr>
+          <w:rFonts w:cs="Times New Roman"/>
+        </w:rPr>
         <w:t>&lt;</w:t>
       </w:r>
       <w:r>
         <w:rPr>
           <w:rFonts w:cs="Times New Roman"/>
         </w:rPr>
-        <w:t>https://www.w3schools.com/</w:t>
-      </w:r>
-      <w:proofErr w:type="spellStart"/>
-      <w:r>
-        <w:rPr>
-          <w:rFonts w:cs="Times New Roman"/>
-        </w:rPr>
-        <w:t>sql</w:t>
-      </w:r>
-      <w:proofErr w:type="spellEnd"/>
-      <w:r>
-        <w:rPr>
-          <w:rFonts w:cs="Times New Roman"/>
-        </w:rPr>
-        <w:t>/</w:t>
+        <w:t>https://tailwindcss.com/</w:t>
       </w:r>
       <w:r>
         <w:rPr>
@@ -4163,7 +3497,6 @@
         <w:docPartUnique/>
       </w:docPartObj>
     </w:sdtPr>
-    <w:sdtEndPr/>
     <w:sdtContent>
       <w:p>
         <w:pPr>
@@ -9374,7 +8707,6 @@
   <w:style w:type="character" w:default="1" w:styleId="Fontepargpadro">
     <w:name w:val="Default Paragraph Font"/>
     <w:uiPriority w:val="1"/>
-    <w:semiHidden/>
     <w:unhideWhenUsed/>
   </w:style>
   <w:style w:type="table" w:default="1" w:styleId="Tabelanormal">

</xml_diff>

<commit_message>
feat: atualizando ações que realizamos dia 29/10/2024
</commit_message>
<xml_diff>
--- a/Renato Carvalho - 202202173321 - Desenvolvimento Web Python.docx
+++ b/Renato Carvalho - 202202173321 - Desenvolvimento Web Python.docx
@@ -1704,7 +1704,43 @@
           <w:sz w:val="24"/>
           <w:szCs w:val="24"/>
         </w:rPr>
-        <w:t>O desenvolvimento de aplicações web é essencial em um mundo digitalizado, e Python foi escolhido para este projeto por sua versatilidade e eficiência. O objetivo deste trabalho é construir uma aplicação web de lista de tarefas (to-do), que permite aos usuários organizarem suas atividades de maneira prática. A escolha do tema se justifica pela necessidade crescente de ferramentas simples e funcionais para gerenciamento pessoal de tarefas. A pesquisa abrange desde a concepção da ideia até a implementação e deploy da aplicação.</w:t>
+        <w:t>O desenvolvimento de aplicações web é essencial em um mundo digitalizado, e Python foi escolhido para este projeto por sua versatilidade e eficiência. O objetivo deste trabalho é construir uma aplicação web de lista de tarefas (</w:t>
+      </w:r>
+      <w:proofErr w:type="spellStart"/>
+      <w:r>
+        <w:rPr>
+          <w:rFonts w:ascii="Times New Roman" w:eastAsia="Times New Roman" w:hAnsi="Times New Roman"/>
+          <w:sz w:val="24"/>
+          <w:szCs w:val="24"/>
+        </w:rPr>
+        <w:t>to-do</w:t>
+      </w:r>
+      <w:proofErr w:type="spellEnd"/>
+      <w:r>
+        <w:rPr>
+          <w:rFonts w:ascii="Times New Roman" w:eastAsia="Times New Roman" w:hAnsi="Times New Roman"/>
+          <w:sz w:val="24"/>
+          <w:szCs w:val="24"/>
+        </w:rPr>
+        <w:t xml:space="preserve">), que permite aos usuários organizarem suas atividades de maneira prática. A escolha do tema se justifica pela necessidade crescente de ferramentas simples e funcionais para gerenciamento pessoal de tarefas. A pesquisa abrange desde a concepção da ideia até a implementação e </w:t>
+      </w:r>
+      <w:proofErr w:type="spellStart"/>
+      <w:r>
+        <w:rPr>
+          <w:rFonts w:ascii="Times New Roman" w:eastAsia="Times New Roman" w:hAnsi="Times New Roman"/>
+          <w:sz w:val="24"/>
+          <w:szCs w:val="24"/>
+        </w:rPr>
+        <w:t>deploy</w:t>
+      </w:r>
+      <w:proofErr w:type="spellEnd"/>
+      <w:r>
+        <w:rPr>
+          <w:rFonts w:ascii="Times New Roman" w:eastAsia="Times New Roman" w:hAnsi="Times New Roman"/>
+          <w:sz w:val="24"/>
+          <w:szCs w:val="24"/>
+        </w:rPr>
+        <w:t xml:space="preserve"> da aplicação.</w:t>
       </w:r>
     </w:p>
     <w:p>
@@ -1857,7 +1893,25 @@
           <w:sz w:val="24"/>
           <w:szCs w:val="24"/>
         </w:rPr>
-        <w:t>O principal resultado esperado deste trabalho é a criação de um ambiente funcional para o gerenciamento de tarefas pessoais e profissionais. A aplicação permitirá que os usuários criem, organizem e acompanhem suas atividades por meio de um sistema de cards, facilitando a visualização do status de cada tarefa. Além disso, os usuários poderão organizar suas tarefas em grupos de trabalho, semelhante ao Trello, permitindo a gestão tanto de projetos individuais quanto colaborativos. A aplicação contará também com um sistema de autenticação web, garantindo que cada usuário tenha acesso seguro às suas tarefas e projetos.</w:t>
+        <w:t xml:space="preserve">O principal resultado esperado deste trabalho é a criação de um ambiente funcional para o gerenciamento de tarefas pessoais e profissionais. A aplicação permitirá que os usuários criem, organizem e acompanhem suas atividades por meio de um sistema de cards, facilitando a visualização do status de cada tarefa. Além disso, os usuários poderão organizar suas tarefas em grupos de trabalho, semelhante ao </w:t>
+      </w:r>
+      <w:proofErr w:type="spellStart"/>
+      <w:r>
+        <w:rPr>
+          <w:rFonts w:ascii="Times New Roman" w:eastAsia="Times New Roman" w:hAnsi="Times New Roman"/>
+          <w:sz w:val="24"/>
+          <w:szCs w:val="24"/>
+        </w:rPr>
+        <w:t>Trello</w:t>
+      </w:r>
+      <w:proofErr w:type="spellEnd"/>
+      <w:r>
+        <w:rPr>
+          <w:rFonts w:ascii="Times New Roman" w:eastAsia="Times New Roman" w:hAnsi="Times New Roman"/>
+          <w:sz w:val="24"/>
+          <w:szCs w:val="24"/>
+        </w:rPr>
+        <w:t>, permitindo a gestão tanto de projetos individuais quanto colaborativos. A aplicação contará também com um sistema de autenticação web, garantindo que cada usuário tenha acesso seguro às suas tarefas e projetos.</w:t>
       </w:r>
     </w:p>
     <w:p>
@@ -1976,7 +2030,25 @@
           <w:sz w:val="24"/>
           <w:szCs w:val="24"/>
         </w:rPr>
-        <w:t>Gerenciar tarefas de forma eficiente é essencial para aumentar a produtividade, tanto em atividades pessoais quanto em equipes. Ferramentas populares como o Trello podem ser complexas para quem busca algo mais simples. Este projeto visa desenvolver uma aplicação web de gerenciamento de tarefas, intuitiva e funcional, que permita a organização de atividades pessoais e profissionais de maneira clara e eficiente.</w:t>
+        <w:t xml:space="preserve">Gerenciar tarefas de forma eficiente é essencial para aumentar a produtividade, tanto em atividades pessoais quanto em equipes. Ferramentas populares como o </w:t>
+      </w:r>
+      <w:proofErr w:type="spellStart"/>
+      <w:r>
+        <w:rPr>
+          <w:rFonts w:ascii="Times New Roman" w:eastAsia="Times New Roman" w:hAnsi="Times New Roman"/>
+          <w:sz w:val="24"/>
+          <w:szCs w:val="24"/>
+        </w:rPr>
+        <w:t>Trello</w:t>
+      </w:r>
+      <w:proofErr w:type="spellEnd"/>
+      <w:r>
+        <w:rPr>
+          <w:rFonts w:ascii="Times New Roman" w:eastAsia="Times New Roman" w:hAnsi="Times New Roman"/>
+          <w:sz w:val="24"/>
+          <w:szCs w:val="24"/>
+        </w:rPr>
+        <w:t xml:space="preserve"> podem ser complexas para quem busca algo mais simples. Este projeto visa desenvolver uma aplicação web de gerenciamento de tarefas, intuitiva e funcional, que permita a organização de atividades pessoais e profissionais de maneira clara e eficiente.</w:t>
       </w:r>
     </w:p>
     <w:p>
@@ -2046,7 +2118,97 @@
           <w:sz w:val="24"/>
           <w:szCs w:val="24"/>
         </w:rPr>
-        <w:t>Com base nas metodologias de gestão de projetos, como o Kanban, a aplicação utiliza cards para facilitar o acompanhamento do status das tarefas. A combinação de Next.js no frontend, Flask no backend e um banco de dados SQL garante que a aplicação seja estruturada e responsiva. A abordagem visual do Kanban permite um acompanhamento eficiente das atividades, tanto para o usuário individual quanto para equipes.</w:t>
+        <w:t xml:space="preserve">Com base nas metodologias de gestão de projetos, como o </w:t>
+      </w:r>
+      <w:proofErr w:type="spellStart"/>
+      <w:r>
+        <w:rPr>
+          <w:rFonts w:ascii="Times New Roman" w:eastAsia="Times New Roman" w:hAnsi="Times New Roman"/>
+          <w:sz w:val="24"/>
+          <w:szCs w:val="24"/>
+        </w:rPr>
+        <w:t>Kanban</w:t>
+      </w:r>
+      <w:proofErr w:type="spellEnd"/>
+      <w:r>
+        <w:rPr>
+          <w:rFonts w:ascii="Times New Roman" w:eastAsia="Times New Roman" w:hAnsi="Times New Roman"/>
+          <w:sz w:val="24"/>
+          <w:szCs w:val="24"/>
+        </w:rPr>
+        <w:t xml:space="preserve">, a aplicação utiliza cards para facilitar o acompanhamento do status das tarefas. A combinação de Next.js no </w:t>
+      </w:r>
+      <w:proofErr w:type="spellStart"/>
+      <w:r>
+        <w:rPr>
+          <w:rFonts w:ascii="Times New Roman" w:eastAsia="Times New Roman" w:hAnsi="Times New Roman"/>
+          <w:sz w:val="24"/>
+          <w:szCs w:val="24"/>
+        </w:rPr>
+        <w:t>frontend</w:t>
+      </w:r>
+      <w:proofErr w:type="spellEnd"/>
+      <w:r>
+        <w:rPr>
+          <w:rFonts w:ascii="Times New Roman" w:eastAsia="Times New Roman" w:hAnsi="Times New Roman"/>
+          <w:sz w:val="24"/>
+          <w:szCs w:val="24"/>
+        </w:rPr>
+        <w:t xml:space="preserve">, </w:t>
+      </w:r>
+      <w:proofErr w:type="spellStart"/>
+      <w:r>
+        <w:rPr>
+          <w:rFonts w:ascii="Times New Roman" w:eastAsia="Times New Roman" w:hAnsi="Times New Roman"/>
+          <w:sz w:val="24"/>
+          <w:szCs w:val="24"/>
+        </w:rPr>
+        <w:t>Flask</w:t>
+      </w:r>
+      <w:proofErr w:type="spellEnd"/>
+      <w:r>
+        <w:rPr>
+          <w:rFonts w:ascii="Times New Roman" w:eastAsia="Times New Roman" w:hAnsi="Times New Roman"/>
+          <w:sz w:val="24"/>
+          <w:szCs w:val="24"/>
+        </w:rPr>
+        <w:t xml:space="preserve"> no </w:t>
+      </w:r>
+      <w:proofErr w:type="spellStart"/>
+      <w:r>
+        <w:rPr>
+          <w:rFonts w:ascii="Times New Roman" w:eastAsia="Times New Roman" w:hAnsi="Times New Roman"/>
+          <w:sz w:val="24"/>
+          <w:szCs w:val="24"/>
+        </w:rPr>
+        <w:t>backend</w:t>
+      </w:r>
+      <w:proofErr w:type="spellEnd"/>
+      <w:r>
+        <w:rPr>
+          <w:rFonts w:ascii="Times New Roman" w:eastAsia="Times New Roman" w:hAnsi="Times New Roman"/>
+          <w:sz w:val="24"/>
+          <w:szCs w:val="24"/>
+        </w:rPr>
+        <w:t xml:space="preserve"> e um banco de dados SQL garante que a aplicação seja estruturada e responsiva. A abordagem visual do </w:t>
+      </w:r>
+      <w:proofErr w:type="spellStart"/>
+      <w:r>
+        <w:rPr>
+          <w:rFonts w:ascii="Times New Roman" w:eastAsia="Times New Roman" w:hAnsi="Times New Roman"/>
+          <w:sz w:val="24"/>
+          <w:szCs w:val="24"/>
+        </w:rPr>
+        <w:t>Kanban</w:t>
+      </w:r>
+      <w:proofErr w:type="spellEnd"/>
+      <w:r>
+        <w:rPr>
+          <w:rFonts w:ascii="Times New Roman" w:eastAsia="Times New Roman" w:hAnsi="Times New Roman"/>
+          <w:sz w:val="24"/>
+          <w:szCs w:val="24"/>
+        </w:rPr>
+        <w:t xml:space="preserve"> permite um acompanhamento eficiente das atividades, tanto para o usuário individual quanto para equipes.</w:t>
       </w:r>
     </w:p>
     <w:p>
@@ -2112,16 +2274,98 @@
           <w:sz w:val="24"/>
           <w:szCs w:val="24"/>
         </w:rPr>
-        <w:t>O projeto está dividido em três partes principais: o frontend, construído com Next.js, que oferece uma interface moderna e responsiva; o backend, implementado em Flask, responsável pela lógica de negócios e gerenciamento de rotas e controllers; um banco de dados SQL, que armazena as informações de maneira segura e organizada</w:t>
-      </w:r>
-      <w:r>
-        <w:rPr>
-          <w:rFonts w:ascii="Times New Roman" w:eastAsia="Times New Roman" w:hAnsi="Times New Roman"/>
-          <w:sz w:val="24"/>
-          <w:szCs w:val="24"/>
-        </w:rPr>
-        <w:t xml:space="preserve"> e para realizar a estilização de nosso site, utilizamos TailwindCSS</w:t>
-      </w:r>
+        <w:t xml:space="preserve">O projeto está dividido em três partes principais: o </w:t>
+      </w:r>
+      <w:proofErr w:type="spellStart"/>
+      <w:r>
+        <w:rPr>
+          <w:rFonts w:ascii="Times New Roman" w:eastAsia="Times New Roman" w:hAnsi="Times New Roman"/>
+          <w:sz w:val="24"/>
+          <w:szCs w:val="24"/>
+        </w:rPr>
+        <w:t>frontend</w:t>
+      </w:r>
+      <w:proofErr w:type="spellEnd"/>
+      <w:r>
+        <w:rPr>
+          <w:rFonts w:ascii="Times New Roman" w:eastAsia="Times New Roman" w:hAnsi="Times New Roman"/>
+          <w:sz w:val="24"/>
+          <w:szCs w:val="24"/>
+        </w:rPr>
+        <w:t xml:space="preserve">, construído com Next.js, que oferece uma interface moderna e responsiva; o </w:t>
+      </w:r>
+      <w:proofErr w:type="spellStart"/>
+      <w:r>
+        <w:rPr>
+          <w:rFonts w:ascii="Times New Roman" w:eastAsia="Times New Roman" w:hAnsi="Times New Roman"/>
+          <w:sz w:val="24"/>
+          <w:szCs w:val="24"/>
+        </w:rPr>
+        <w:t>backend</w:t>
+      </w:r>
+      <w:proofErr w:type="spellEnd"/>
+      <w:r>
+        <w:rPr>
+          <w:rFonts w:ascii="Times New Roman" w:eastAsia="Times New Roman" w:hAnsi="Times New Roman"/>
+          <w:sz w:val="24"/>
+          <w:szCs w:val="24"/>
+        </w:rPr>
+        <w:t xml:space="preserve">, implementado em </w:t>
+      </w:r>
+      <w:proofErr w:type="spellStart"/>
+      <w:r>
+        <w:rPr>
+          <w:rFonts w:ascii="Times New Roman" w:eastAsia="Times New Roman" w:hAnsi="Times New Roman"/>
+          <w:sz w:val="24"/>
+          <w:szCs w:val="24"/>
+        </w:rPr>
+        <w:t>Flask</w:t>
+      </w:r>
+      <w:proofErr w:type="spellEnd"/>
+      <w:r>
+        <w:rPr>
+          <w:rFonts w:ascii="Times New Roman" w:eastAsia="Times New Roman" w:hAnsi="Times New Roman"/>
+          <w:sz w:val="24"/>
+          <w:szCs w:val="24"/>
+        </w:rPr>
+        <w:t xml:space="preserve">, responsável pela lógica de negócios e gerenciamento de rotas e </w:t>
+      </w:r>
+      <w:proofErr w:type="spellStart"/>
+      <w:r>
+        <w:rPr>
+          <w:rFonts w:ascii="Times New Roman" w:eastAsia="Times New Roman" w:hAnsi="Times New Roman"/>
+          <w:sz w:val="24"/>
+          <w:szCs w:val="24"/>
+        </w:rPr>
+        <w:t>controllers</w:t>
+      </w:r>
+      <w:proofErr w:type="spellEnd"/>
+      <w:r>
+        <w:rPr>
+          <w:rFonts w:ascii="Times New Roman" w:eastAsia="Times New Roman" w:hAnsi="Times New Roman"/>
+          <w:sz w:val="24"/>
+          <w:szCs w:val="24"/>
+        </w:rPr>
+        <w:t>; um banco de dados SQL, que armazena as informações de maneira segura e organizada</w:t>
+      </w:r>
+      <w:r>
+        <w:rPr>
+          <w:rFonts w:ascii="Times New Roman" w:eastAsia="Times New Roman" w:hAnsi="Times New Roman"/>
+          <w:sz w:val="24"/>
+          <w:szCs w:val="24"/>
+        </w:rPr>
+        <w:t xml:space="preserve"> e para realizar a estilização de nosso site, utilizamos </w:t>
+      </w:r>
+      <w:proofErr w:type="spellStart"/>
+      <w:r>
+        <w:rPr>
+          <w:rFonts w:ascii="Times New Roman" w:eastAsia="Times New Roman" w:hAnsi="Times New Roman"/>
+          <w:sz w:val="24"/>
+          <w:szCs w:val="24"/>
+        </w:rPr>
+        <w:t>TailwindCSS</w:t>
+      </w:r>
+      <w:proofErr w:type="spellEnd"/>
       <w:r>
         <w:rPr>
           <w:rFonts w:ascii="Times New Roman" w:eastAsia="Times New Roman" w:hAnsi="Times New Roman"/>
@@ -2227,7 +2471,79 @@
           <w:sz w:val="24"/>
           <w:szCs w:val="24"/>
         </w:rPr>
-        <w:t>, o foco do desenvolvimento está no backend, onde estamos estruturando as rotas e controllers para garantir a funcionalidade de criação e gerenciamento de tarefas. O frontend, implementado em Next.js, ainda está em desenvolvimento, com o objetivo de garantir uma experiência fluida e responsiva. Para gerenciar o desenvolvimento do projeto, estamos utilizando um quadro Kanban disponibilizado no GitHub, que nos permite acompanhar e distribuir as tarefas entre os membros da equipe de maneira eficiente.</w:t>
+        <w:t xml:space="preserve">, o foco do desenvolvimento está no </w:t>
+      </w:r>
+      <w:proofErr w:type="spellStart"/>
+      <w:r>
+        <w:rPr>
+          <w:rFonts w:ascii="Times New Roman" w:eastAsia="Times New Roman" w:hAnsi="Times New Roman"/>
+          <w:sz w:val="24"/>
+          <w:szCs w:val="24"/>
+        </w:rPr>
+        <w:t>backend</w:t>
+      </w:r>
+      <w:proofErr w:type="spellEnd"/>
+      <w:r>
+        <w:rPr>
+          <w:rFonts w:ascii="Times New Roman" w:eastAsia="Times New Roman" w:hAnsi="Times New Roman"/>
+          <w:sz w:val="24"/>
+          <w:szCs w:val="24"/>
+        </w:rPr>
+        <w:t xml:space="preserve">, onde estamos estruturando as rotas e </w:t>
+      </w:r>
+      <w:proofErr w:type="spellStart"/>
+      <w:r>
+        <w:rPr>
+          <w:rFonts w:ascii="Times New Roman" w:eastAsia="Times New Roman" w:hAnsi="Times New Roman"/>
+          <w:sz w:val="24"/>
+          <w:szCs w:val="24"/>
+        </w:rPr>
+        <w:t>controllers</w:t>
+      </w:r>
+      <w:proofErr w:type="spellEnd"/>
+      <w:r>
+        <w:rPr>
+          <w:rFonts w:ascii="Times New Roman" w:eastAsia="Times New Roman" w:hAnsi="Times New Roman"/>
+          <w:sz w:val="24"/>
+          <w:szCs w:val="24"/>
+        </w:rPr>
+        <w:t xml:space="preserve"> para garantir a funcionalidade de criação e gerenciamento de tarefas. O </w:t>
+      </w:r>
+      <w:proofErr w:type="spellStart"/>
+      <w:r>
+        <w:rPr>
+          <w:rFonts w:ascii="Times New Roman" w:eastAsia="Times New Roman" w:hAnsi="Times New Roman"/>
+          <w:sz w:val="24"/>
+          <w:szCs w:val="24"/>
+        </w:rPr>
+        <w:t>frontend</w:t>
+      </w:r>
+      <w:proofErr w:type="spellEnd"/>
+      <w:r>
+        <w:rPr>
+          <w:rFonts w:ascii="Times New Roman" w:eastAsia="Times New Roman" w:hAnsi="Times New Roman"/>
+          <w:sz w:val="24"/>
+          <w:szCs w:val="24"/>
+        </w:rPr>
+        <w:t xml:space="preserve">, implementado em Next.js, ainda está em desenvolvimento, com o objetivo de garantir uma experiência fluida e responsiva. Para gerenciar o desenvolvimento do projeto, estamos utilizando um quadro </w:t>
+      </w:r>
+      <w:proofErr w:type="spellStart"/>
+      <w:r>
+        <w:rPr>
+          <w:rFonts w:ascii="Times New Roman" w:eastAsia="Times New Roman" w:hAnsi="Times New Roman"/>
+          <w:sz w:val="24"/>
+          <w:szCs w:val="24"/>
+        </w:rPr>
+        <w:t>Kanban</w:t>
+      </w:r>
+      <w:proofErr w:type="spellEnd"/>
+      <w:r>
+        <w:rPr>
+          <w:rFonts w:ascii="Times New Roman" w:eastAsia="Times New Roman" w:hAnsi="Times New Roman"/>
+          <w:sz w:val="24"/>
+          <w:szCs w:val="24"/>
+        </w:rPr>
+        <w:t xml:space="preserve"> disponibilizado no GitHub, que nos permite acompanhar e distribuir as tarefas entre os membros da equipe de maneira eficiente.</w:t>
       </w:r>
     </w:p>
     <w:p>
@@ -2267,6 +2583,7 @@
         </w:rPr>
         <w:t xml:space="preserve">implementamos a estrutura de nossas tabelas. A tabela </w:t>
       </w:r>
+      <w:proofErr w:type="spellStart"/>
       <w:r>
         <w:rPr>
           <w:rFonts w:ascii="Times New Roman" w:eastAsia="Times New Roman" w:hAnsi="Times New Roman"/>
@@ -2277,6 +2594,7 @@
         </w:rPr>
         <w:t>Users</w:t>
       </w:r>
+      <w:proofErr w:type="spellEnd"/>
       <w:r>
         <w:rPr>
           <w:rFonts w:ascii="Times New Roman" w:eastAsia="Times New Roman" w:hAnsi="Times New Roman"/>
@@ -2285,6 +2603,7 @@
         </w:rPr>
         <w:t xml:space="preserve"> é responsável pela autenticação dos usuários em nosso site, enquanto a tabela </w:t>
       </w:r>
+      <w:proofErr w:type="spellStart"/>
       <w:r>
         <w:rPr>
           <w:rFonts w:ascii="Times New Roman" w:eastAsia="Times New Roman" w:hAnsi="Times New Roman"/>
@@ -2295,6 +2614,7 @@
         </w:rPr>
         <w:t>Workareas</w:t>
       </w:r>
+      <w:proofErr w:type="spellEnd"/>
       <w:r>
         <w:rPr>
           <w:rFonts w:ascii="Times New Roman" w:eastAsia="Times New Roman" w:hAnsi="Times New Roman"/>
@@ -2303,6 +2623,7 @@
         </w:rPr>
         <w:t xml:space="preserve"> destina-se à criação de áreas de trabalho para facilitar a colaboração em equipe. A tabela </w:t>
       </w:r>
+      <w:proofErr w:type="spellStart"/>
       <w:r>
         <w:rPr>
           <w:rFonts w:ascii="Times New Roman" w:eastAsia="Times New Roman" w:hAnsi="Times New Roman"/>
@@ -2313,6 +2634,7 @@
         </w:rPr>
         <w:t>Tasks</w:t>
       </w:r>
+      <w:proofErr w:type="spellEnd"/>
       <w:r>
         <w:rPr>
           <w:rFonts w:ascii="Times New Roman" w:eastAsia="Times New Roman" w:hAnsi="Times New Roman"/>
@@ -2321,6 +2643,7 @@
         </w:rPr>
         <w:t xml:space="preserve"> é utilizada para a criação de tarefas, estabelecendo o relacionamento entre usuários e áreas de trabalho. Por fim, a tabela </w:t>
       </w:r>
+      <w:proofErr w:type="spellStart"/>
       <w:r>
         <w:rPr>
           <w:rFonts w:ascii="Times New Roman" w:eastAsia="Times New Roman" w:hAnsi="Times New Roman"/>
@@ -2331,6 +2654,7 @@
         </w:rPr>
         <w:t>User_workarea</w:t>
       </w:r>
+      <w:proofErr w:type="spellEnd"/>
       <w:r>
         <w:rPr>
           <w:rFonts w:ascii="Times New Roman" w:eastAsia="Times New Roman" w:hAnsi="Times New Roman"/>
@@ -2375,7 +2699,25 @@
           <w:sz w:val="24"/>
           <w:szCs w:val="24"/>
         </w:rPr>
-        <w:t xml:space="preserve"> 05/10/2024, o backend do projeto foi </w:t>
+        <w:t xml:space="preserve"> 05/10/2024, o </w:t>
+      </w:r>
+      <w:proofErr w:type="spellStart"/>
+      <w:r>
+        <w:rPr>
+          <w:rFonts w:ascii="Times New Roman" w:eastAsia="Times New Roman" w:hAnsi="Times New Roman"/>
+          <w:sz w:val="24"/>
+          <w:szCs w:val="24"/>
+        </w:rPr>
+        <w:t>backend</w:t>
+      </w:r>
+      <w:proofErr w:type="spellEnd"/>
+      <w:r>
+        <w:rPr>
+          <w:rFonts w:ascii="Times New Roman" w:eastAsia="Times New Roman" w:hAnsi="Times New Roman"/>
+          <w:sz w:val="24"/>
+          <w:szCs w:val="24"/>
+        </w:rPr>
+        <w:t xml:space="preserve"> do projeto foi </w:t>
       </w:r>
       <w:r>
         <w:rPr>
@@ -2407,7 +2749,25 @@
           <w:sz w:val="24"/>
           <w:szCs w:val="24"/>
         </w:rPr>
-        <w:t xml:space="preserve">. Atualmente, estamos dedicados à estilização do frontend, com foco, no momento, na tela de </w:t>
+        <w:t xml:space="preserve">. Atualmente, estamos dedicados à estilização do </w:t>
+      </w:r>
+      <w:proofErr w:type="spellStart"/>
+      <w:r>
+        <w:rPr>
+          <w:rFonts w:ascii="Times New Roman" w:eastAsia="Times New Roman" w:hAnsi="Times New Roman"/>
+          <w:sz w:val="24"/>
+          <w:szCs w:val="24"/>
+        </w:rPr>
+        <w:t>frontend</w:t>
+      </w:r>
+      <w:proofErr w:type="spellEnd"/>
+      <w:r>
+        <w:rPr>
+          <w:rFonts w:ascii="Times New Roman" w:eastAsia="Times New Roman" w:hAnsi="Times New Roman"/>
+          <w:sz w:val="24"/>
+          <w:szCs w:val="24"/>
+        </w:rPr>
+        <w:t xml:space="preserve">, com foco, no momento, na tela de </w:t>
       </w:r>
       <w:r>
         <w:rPr>
@@ -2472,7 +2832,61 @@
           <w:sz w:val="24"/>
           <w:szCs w:val="24"/>
         </w:rPr>
-        <w:t xml:space="preserve"> 07/10/2024, conduzimos diversos testes no backend utilizando aplicativos como Postman e Insomnia para testar as chamadas de API e assegurar que tudo está funcionando conforme o planejado.</w:t>
+        <w:t xml:space="preserve"> 07/10/2024, conduzimos diversos testes no </w:t>
+      </w:r>
+      <w:proofErr w:type="spellStart"/>
+      <w:r>
+        <w:rPr>
+          <w:rFonts w:ascii="Times New Roman" w:eastAsia="Times New Roman" w:hAnsi="Times New Roman"/>
+          <w:sz w:val="24"/>
+          <w:szCs w:val="24"/>
+        </w:rPr>
+        <w:t>backend</w:t>
+      </w:r>
+      <w:proofErr w:type="spellEnd"/>
+      <w:r>
+        <w:rPr>
+          <w:rFonts w:ascii="Times New Roman" w:eastAsia="Times New Roman" w:hAnsi="Times New Roman"/>
+          <w:sz w:val="24"/>
+          <w:szCs w:val="24"/>
+        </w:rPr>
+        <w:t xml:space="preserve"> utilizando aplicativos como </w:t>
+      </w:r>
+      <w:proofErr w:type="spellStart"/>
+      <w:r>
+        <w:rPr>
+          <w:rFonts w:ascii="Times New Roman" w:eastAsia="Times New Roman" w:hAnsi="Times New Roman"/>
+          <w:sz w:val="24"/>
+          <w:szCs w:val="24"/>
+        </w:rPr>
+        <w:t>Postman</w:t>
+      </w:r>
+      <w:proofErr w:type="spellEnd"/>
+      <w:r>
+        <w:rPr>
+          <w:rFonts w:ascii="Times New Roman" w:eastAsia="Times New Roman" w:hAnsi="Times New Roman"/>
+          <w:sz w:val="24"/>
+          <w:szCs w:val="24"/>
+        </w:rPr>
+        <w:t xml:space="preserve"> e </w:t>
+      </w:r>
+      <w:proofErr w:type="spellStart"/>
+      <w:r>
+        <w:rPr>
+          <w:rFonts w:ascii="Times New Roman" w:eastAsia="Times New Roman" w:hAnsi="Times New Roman"/>
+          <w:sz w:val="24"/>
+          <w:szCs w:val="24"/>
+        </w:rPr>
+        <w:t>Insomnia</w:t>
+      </w:r>
+      <w:proofErr w:type="spellEnd"/>
+      <w:r>
+        <w:rPr>
+          <w:rFonts w:ascii="Times New Roman" w:eastAsia="Times New Roman" w:hAnsi="Times New Roman"/>
+          <w:sz w:val="24"/>
+          <w:szCs w:val="24"/>
+        </w:rPr>
+        <w:t xml:space="preserve"> para testar as chamadas de API e assegurar que tudo está funcionando conforme o planejado.</w:t>
       </w:r>
     </w:p>
     <w:p>
@@ -2525,7 +2939,25 @@
           <w:sz w:val="24"/>
           <w:szCs w:val="24"/>
         </w:rPr>
-        <w:t>. Nosso objetivo foi garantir que o frontend fosse responsivo e pudesse ser acessado adequadamente em dispositivos móveis.</w:t>
+        <w:t xml:space="preserve">. Nosso objetivo foi garantir que o </w:t>
+      </w:r>
+      <w:proofErr w:type="spellStart"/>
+      <w:r>
+        <w:rPr>
+          <w:rFonts w:ascii="Times New Roman" w:eastAsia="Times New Roman" w:hAnsi="Times New Roman"/>
+          <w:sz w:val="24"/>
+          <w:szCs w:val="24"/>
+        </w:rPr>
+        <w:t>frontend</w:t>
+      </w:r>
+      <w:proofErr w:type="spellEnd"/>
+      <w:r>
+        <w:rPr>
+          <w:rFonts w:ascii="Times New Roman" w:eastAsia="Times New Roman" w:hAnsi="Times New Roman"/>
+          <w:sz w:val="24"/>
+          <w:szCs w:val="24"/>
+        </w:rPr>
+        <w:t xml:space="preserve"> fosse responsivo e pudesse ser acessado adequadamente em dispositivos móveis.</w:t>
       </w:r>
     </w:p>
     <w:p>
@@ -2585,7 +3017,33 @@
           <w:sz w:val="24"/>
           <w:szCs w:val="24"/>
         </w:rPr>
-        <w:t xml:space="preserve">Atualmente (27/10/2024), o backend do projeto está totalmente concluído. Já desenvolvemos a tela principal, que exibirá todas as tarefas, assim como a tela de login. </w:t>
+        <w:t>No dia</w:t>
+      </w:r>
+      <w:r>
+        <w:rPr>
+          <w:rFonts w:ascii="Times New Roman" w:eastAsia="Times New Roman" w:hAnsi="Times New Roman"/>
+          <w:sz w:val="24"/>
+          <w:szCs w:val="24"/>
+        </w:rPr>
+        <w:t xml:space="preserve"> (27/10/2024), o </w:t>
+      </w:r>
+      <w:proofErr w:type="spellStart"/>
+      <w:r>
+        <w:rPr>
+          <w:rFonts w:ascii="Times New Roman" w:eastAsia="Times New Roman" w:hAnsi="Times New Roman"/>
+          <w:sz w:val="24"/>
+          <w:szCs w:val="24"/>
+        </w:rPr>
+        <w:t>backend</w:t>
+      </w:r>
+      <w:proofErr w:type="spellEnd"/>
+      <w:r>
+        <w:rPr>
+          <w:rFonts w:ascii="Times New Roman" w:eastAsia="Times New Roman" w:hAnsi="Times New Roman"/>
+          <w:sz w:val="24"/>
+          <w:szCs w:val="24"/>
+        </w:rPr>
+        <w:t xml:space="preserve"> do projeto está totalmente concluído. Já desenvolvemos a tela principal, que exibirá todas as tarefas, assim como a tela de login. </w:t>
       </w:r>
       <w:bookmarkStart w:id="7" w:name="_bookmark7"/>
       <w:bookmarkStart w:id="8" w:name="_bookmark8"/>
@@ -2597,8 +3055,67 @@
           <w:sz w:val="24"/>
           <w:szCs w:val="24"/>
         </w:rPr>
-        <w:t>Além disso, a tela de edição de informações do usuário está concluída com sucesso. No momento, só está faltando a tela de edição de WorkArea e um botão para adicionar.</w:t>
-      </w:r>
+        <w:t xml:space="preserve">Além disso, a tela de edição de informações do usuário está concluída com sucesso. No momento, só está faltando a tela de edição de </w:t>
+      </w:r>
+      <w:proofErr w:type="spellStart"/>
+      <w:r>
+        <w:rPr>
+          <w:rFonts w:ascii="Times New Roman" w:eastAsia="Times New Roman" w:hAnsi="Times New Roman"/>
+          <w:sz w:val="24"/>
+          <w:szCs w:val="24"/>
+        </w:rPr>
+        <w:t>WorkArea</w:t>
+      </w:r>
+      <w:proofErr w:type="spellEnd"/>
+      <w:r>
+        <w:rPr>
+          <w:rFonts w:ascii="Times New Roman" w:eastAsia="Times New Roman" w:hAnsi="Times New Roman"/>
+          <w:sz w:val="24"/>
+          <w:szCs w:val="24"/>
+        </w:rPr>
+        <w:t xml:space="preserve"> e um botão para adicionar.</w:t>
+      </w:r>
+    </w:p>
+    <w:p>
+      <w:pPr>
+        <w:spacing w:before="2"/>
+        <w:jc w:val="both"/>
+        <w:rPr>
+          <w:rFonts w:ascii="Times New Roman" w:eastAsia="Times New Roman" w:hAnsi="Times New Roman"/>
+          <w:sz w:val="24"/>
+          <w:szCs w:val="24"/>
+        </w:rPr>
+      </w:pPr>
+    </w:p>
+    <w:p>
+      <w:pPr>
+        <w:spacing w:before="2"/>
+        <w:jc w:val="both"/>
+        <w:rPr>
+          <w:rFonts w:ascii="Times New Roman" w:eastAsia="Times New Roman" w:hAnsi="Times New Roman"/>
+          <w:sz w:val="24"/>
+          <w:szCs w:val="24"/>
+        </w:rPr>
+      </w:pPr>
+      <w:r>
+        <w:rPr>
+          <w:rFonts w:ascii="Times New Roman" w:eastAsia="Times New Roman" w:hAnsi="Times New Roman"/>
+          <w:sz w:val="24"/>
+          <w:szCs w:val="24"/>
+        </w:rPr>
+        <w:t>Atualmente (29/10/2024), realizamos a criação da tela de configurações de área de trabalho. Somente o dono da Área de trabalho poderá adicionar um novo usuário, assim como remover e excluir a área de trabalho.</w:t>
+      </w:r>
+    </w:p>
+    <w:p>
+      <w:pPr>
+        <w:spacing w:before="2"/>
+        <w:jc w:val="both"/>
+        <w:rPr>
+          <w:rFonts w:ascii="Times New Roman" w:eastAsia="Times New Roman" w:hAnsi="Times New Roman"/>
+          <w:sz w:val="24"/>
+          <w:szCs w:val="24"/>
+        </w:rPr>
+      </w:pPr>
     </w:p>
     <w:p>
       <w:pPr>
@@ -2658,8 +3175,17 @@
           <w:b/>
           <w:bCs/>
         </w:rPr>
-        <w:t>Conclusão do Backend</w:t>
-      </w:r>
+        <w:t xml:space="preserve">Conclusão do </w:t>
+      </w:r>
+      <w:proofErr w:type="spellStart"/>
+      <w:r>
+        <w:rPr>
+          <w:b/>
+          <w:bCs/>
+        </w:rPr>
+        <w:t>Backend</w:t>
+      </w:r>
+      <w:proofErr w:type="spellEnd"/>
     </w:p>
     <w:p>
       <w:pPr>
@@ -2677,7 +3203,25 @@
           <w:sz w:val="24"/>
           <w:szCs w:val="24"/>
         </w:rPr>
-        <w:t>O backend foi totalmente desenvolvido e testado, garantindo confiabilidade nas operações e segurança no sistema de autenticação.</w:t>
+        <w:t xml:space="preserve">O </w:t>
+      </w:r>
+      <w:proofErr w:type="spellStart"/>
+      <w:r>
+        <w:rPr>
+          <w:rFonts w:ascii="Times New Roman" w:eastAsia="Times New Roman" w:hAnsi="Times New Roman"/>
+          <w:sz w:val="24"/>
+          <w:szCs w:val="24"/>
+        </w:rPr>
+        <w:t>backend</w:t>
+      </w:r>
+      <w:proofErr w:type="spellEnd"/>
+      <w:r>
+        <w:rPr>
+          <w:rFonts w:ascii="Times New Roman" w:eastAsia="Times New Roman" w:hAnsi="Times New Roman"/>
+          <w:sz w:val="24"/>
+          <w:szCs w:val="24"/>
+        </w:rPr>
+        <w:t xml:space="preserve"> foi totalmente desenvolvido e testado, garantindo confiabilidade nas operações e segurança no sistema de autenticação.</w:t>
       </w:r>
     </w:p>
     <w:p>
@@ -2710,8 +3254,17 @@
           <w:b/>
           <w:bCs/>
         </w:rPr>
-        <w:t>Implementação do Frontend</w:t>
-      </w:r>
+        <w:t xml:space="preserve">Implementação do </w:t>
+      </w:r>
+      <w:proofErr w:type="spellStart"/>
+      <w:r>
+        <w:rPr>
+          <w:b/>
+          <w:bCs/>
+        </w:rPr>
+        <w:t>Frontend</w:t>
+      </w:r>
+      <w:proofErr w:type="spellEnd"/>
     </w:p>
     <w:p>
       <w:pPr>
@@ -2958,11 +3511,33 @@
         </w:rPr>
         <w:t xml:space="preserve">, </w:t>
       </w:r>
+      <w:proofErr w:type="spellStart"/>
       <w:r>
         <w:rPr>
           <w:rFonts w:cs="Times New Roman"/>
         </w:rPr>
-        <w:t>Kanban: O que é, Método Kanban e como funciona</w:t>
+        <w:t>Kanban</w:t>
+      </w:r>
+      <w:proofErr w:type="spellEnd"/>
+      <w:r>
+        <w:rPr>
+          <w:rFonts w:cs="Times New Roman"/>
+        </w:rPr>
+        <w:t xml:space="preserve">: O que é, Método </w:t>
+      </w:r>
+      <w:proofErr w:type="spellStart"/>
+      <w:r>
+        <w:rPr>
+          <w:rFonts w:cs="Times New Roman"/>
+        </w:rPr>
+        <w:t>Kanban</w:t>
+      </w:r>
+      <w:proofErr w:type="spellEnd"/>
+      <w:r>
+        <w:rPr>
+          <w:rFonts w:cs="Times New Roman"/>
+        </w:rPr>
+        <w:t xml:space="preserve"> e como funciona</w:t>
       </w:r>
       <w:r>
         <w:rPr>
@@ -3029,7 +3604,49 @@
         <w:rPr>
           <w:rFonts w:cs="Times New Roman"/>
         </w:rPr>
-        <w:t>Next.js by Vercel – The React Framework</w:t>
+        <w:t xml:space="preserve">Next.js </w:t>
+      </w:r>
+      <w:proofErr w:type="spellStart"/>
+      <w:r>
+        <w:rPr>
+          <w:rFonts w:cs="Times New Roman"/>
+        </w:rPr>
+        <w:t>by</w:t>
+      </w:r>
+      <w:proofErr w:type="spellEnd"/>
+      <w:r>
+        <w:rPr>
+          <w:rFonts w:cs="Times New Roman"/>
+        </w:rPr>
+        <w:t xml:space="preserve"> </w:t>
+      </w:r>
+      <w:proofErr w:type="spellStart"/>
+      <w:r>
+        <w:rPr>
+          <w:rFonts w:cs="Times New Roman"/>
+        </w:rPr>
+        <w:t>Vercel</w:t>
+      </w:r>
+      <w:proofErr w:type="spellEnd"/>
+      <w:r>
+        <w:rPr>
+          <w:rFonts w:cs="Times New Roman"/>
+        </w:rPr>
+        <w:t xml:space="preserve"> – The </w:t>
+      </w:r>
+      <w:proofErr w:type="spellStart"/>
+      <w:r>
+        <w:rPr>
+          <w:rFonts w:cs="Times New Roman"/>
+        </w:rPr>
+        <w:t>React</w:t>
+      </w:r>
+      <w:proofErr w:type="spellEnd"/>
+      <w:r>
+        <w:rPr>
+          <w:rFonts w:cs="Times New Roman"/>
+        </w:rPr>
+        <w:t xml:space="preserve"> Framework</w:t>
       </w:r>
       <w:r>
         <w:rPr>
@@ -3093,7 +3710,77 @@
         <w:rPr>
           <w:rFonts w:cs="Times New Roman"/>
         </w:rPr>
-        <w:t>FLASK: Welcome to Flask – Flask Documentation (3.0.x). Disponível em:</w:t>
+        <w:t xml:space="preserve">FLASK: </w:t>
+      </w:r>
+      <w:proofErr w:type="spellStart"/>
+      <w:r>
+        <w:rPr>
+          <w:rFonts w:cs="Times New Roman"/>
+        </w:rPr>
+        <w:t>Welcome</w:t>
+      </w:r>
+      <w:proofErr w:type="spellEnd"/>
+      <w:r>
+        <w:rPr>
+          <w:rFonts w:cs="Times New Roman"/>
+        </w:rPr>
+        <w:t xml:space="preserve"> </w:t>
+      </w:r>
+      <w:proofErr w:type="spellStart"/>
+      <w:r>
+        <w:rPr>
+          <w:rFonts w:cs="Times New Roman"/>
+        </w:rPr>
+        <w:t>to</w:t>
+      </w:r>
+      <w:proofErr w:type="spellEnd"/>
+      <w:r>
+        <w:rPr>
+          <w:rFonts w:cs="Times New Roman"/>
+        </w:rPr>
+        <w:t xml:space="preserve"> </w:t>
+      </w:r>
+      <w:proofErr w:type="spellStart"/>
+      <w:r>
+        <w:rPr>
+          <w:rFonts w:cs="Times New Roman"/>
+        </w:rPr>
+        <w:t>Flask</w:t>
+      </w:r>
+      <w:proofErr w:type="spellEnd"/>
+      <w:r>
+        <w:rPr>
+          <w:rFonts w:cs="Times New Roman"/>
+        </w:rPr>
+        <w:t xml:space="preserve"> – </w:t>
+      </w:r>
+      <w:proofErr w:type="spellStart"/>
+      <w:r>
+        <w:rPr>
+          <w:rFonts w:cs="Times New Roman"/>
+        </w:rPr>
+        <w:t>Flask</w:t>
+      </w:r>
+      <w:proofErr w:type="spellEnd"/>
+      <w:r>
+        <w:rPr>
+          <w:rFonts w:cs="Times New Roman"/>
+        </w:rPr>
+        <w:t xml:space="preserve"> </w:t>
+      </w:r>
+      <w:proofErr w:type="spellStart"/>
+      <w:r>
+        <w:rPr>
+          <w:rFonts w:cs="Times New Roman"/>
+        </w:rPr>
+        <w:t>Documentation</w:t>
+      </w:r>
+      <w:proofErr w:type="spellEnd"/>
+      <w:r>
+        <w:rPr>
+          <w:rFonts w:cs="Times New Roman"/>
+        </w:rPr>
+        <w:t xml:space="preserve"> (3.0.x). Disponível em:</w:t>
       </w:r>
     </w:p>
     <w:p>
@@ -3113,7 +3800,23 @@
         <w:t>&lt;</w:t>
       </w:r>
       <w:r>
-        <w:t>https://flask.palletsprojects.com/en/stable/</w:t>
+        <w:t>https://flask.palletsprojects.com/</w:t>
+      </w:r>
+      <w:proofErr w:type="spellStart"/>
+      <w:r>
+        <w:t>en</w:t>
+      </w:r>
+      <w:proofErr w:type="spellEnd"/>
+      <w:r>
+        <w:t>/</w:t>
+      </w:r>
+      <w:proofErr w:type="spellStart"/>
+      <w:r>
+        <w:t>stable</w:t>
+      </w:r>
+      <w:proofErr w:type="spellEnd"/>
+      <w:r>
+        <w:t>/</w:t>
       </w:r>
       <w:r>
         <w:rPr>
@@ -3170,7 +3873,21 @@
         <w:rPr>
           <w:rFonts w:cs="Times New Roman"/>
         </w:rPr>
-        <w:t>https://www.w3schools.com/sql/</w:t>
+        <w:t>https://www.w3schools.com/</w:t>
+      </w:r>
+      <w:proofErr w:type="spellStart"/>
+      <w:r>
+        <w:rPr>
+          <w:rFonts w:cs="Times New Roman"/>
+        </w:rPr>
+        <w:t>sql</w:t>
+      </w:r>
+      <w:proofErr w:type="spellEnd"/>
+      <w:r>
+        <w:rPr>
+          <w:rFonts w:cs="Times New Roman"/>
+        </w:rPr>
+        <w:t>/</w:t>
       </w:r>
       <w:r>
         <w:rPr>
@@ -3200,18 +3917,98 @@
           <w:rFonts w:cs="Times New Roman"/>
         </w:rPr>
       </w:pPr>
+      <w:proofErr w:type="spellStart"/>
       <w:r>
         <w:rPr>
           <w:rFonts w:cs="Times New Roman"/>
         </w:rPr>
-        <w:t xml:space="preserve">Tailwind CSS: </w:t>
-      </w:r>
+        <w:t>Tailwind</w:t>
+      </w:r>
+      <w:proofErr w:type="spellEnd"/>
       <w:r>
         <w:rPr>
           <w:rFonts w:cs="Times New Roman"/>
         </w:rPr>
-        <w:t>Tailwind CSS - Rapidly build modern websites without ever leaving</w:t>
-      </w:r>
+        <w:t xml:space="preserve"> CSS: </w:t>
+      </w:r>
+      <w:proofErr w:type="spellStart"/>
+      <w:r>
+        <w:rPr>
+          <w:rFonts w:cs="Times New Roman"/>
+        </w:rPr>
+        <w:t>Tailwind</w:t>
+      </w:r>
+      <w:proofErr w:type="spellEnd"/>
+      <w:r>
+        <w:rPr>
+          <w:rFonts w:cs="Times New Roman"/>
+        </w:rPr>
+        <w:t xml:space="preserve"> CSS - </w:t>
+      </w:r>
+      <w:proofErr w:type="spellStart"/>
+      <w:r>
+        <w:rPr>
+          <w:rFonts w:cs="Times New Roman"/>
+        </w:rPr>
+        <w:t>Rapidly</w:t>
+      </w:r>
+      <w:proofErr w:type="spellEnd"/>
+      <w:r>
+        <w:rPr>
+          <w:rFonts w:cs="Times New Roman"/>
+        </w:rPr>
+        <w:t xml:space="preserve"> build </w:t>
+      </w:r>
+      <w:proofErr w:type="spellStart"/>
+      <w:r>
+        <w:rPr>
+          <w:rFonts w:cs="Times New Roman"/>
+        </w:rPr>
+        <w:t>modern</w:t>
+      </w:r>
+      <w:proofErr w:type="spellEnd"/>
+      <w:r>
+        <w:rPr>
+          <w:rFonts w:cs="Times New Roman"/>
+        </w:rPr>
+        <w:t xml:space="preserve"> websites </w:t>
+      </w:r>
+      <w:proofErr w:type="spellStart"/>
+      <w:r>
+        <w:rPr>
+          <w:rFonts w:cs="Times New Roman"/>
+        </w:rPr>
+        <w:t>without</w:t>
+      </w:r>
+      <w:proofErr w:type="spellEnd"/>
+      <w:r>
+        <w:rPr>
+          <w:rFonts w:cs="Times New Roman"/>
+        </w:rPr>
+        <w:t xml:space="preserve"> </w:t>
+      </w:r>
+      <w:proofErr w:type="spellStart"/>
+      <w:r>
+        <w:rPr>
+          <w:rFonts w:cs="Times New Roman"/>
+        </w:rPr>
+        <w:t>ever</w:t>
+      </w:r>
+      <w:proofErr w:type="spellEnd"/>
+      <w:r>
+        <w:rPr>
+          <w:rFonts w:cs="Times New Roman"/>
+        </w:rPr>
+        <w:t xml:space="preserve"> </w:t>
+      </w:r>
+      <w:proofErr w:type="spellStart"/>
+      <w:r>
+        <w:rPr>
+          <w:rFonts w:cs="Times New Roman"/>
+        </w:rPr>
+        <w:t>leaving</w:t>
+      </w:r>
+      <w:proofErr w:type="spellEnd"/>
       <w:r>
         <w:rPr>
           <w:rFonts w:cs="Times New Roman"/>
@@ -8707,6 +9504,7 @@
   <w:style w:type="character" w:default="1" w:styleId="Fontepargpadro">
     <w:name w:val="Default Paragraph Font"/>
     <w:uiPriority w:val="1"/>
+    <w:semiHidden/>
     <w:unhideWhenUsed/>
   </w:style>
   <w:style w:type="table" w:default="1" w:styleId="Tabelanormal">

</xml_diff>

<commit_message>
feat: Adicionada as atualizações do dia 02/11
</commit_message>
<xml_diff>
--- a/Renato Carvalho - 202202173321 - Desenvolvimento Web Python.docx
+++ b/Renato Carvalho - 202202173321 - Desenvolvimento Web Python.docx
@@ -350,7 +350,7 @@
         <w:jc w:val="center"/>
       </w:pPr>
       <w:r>
-        <w:t>09</w:t>
+        <w:t>11</w:t>
       </w:r>
       <w:r>
         <w:t xml:space="preserve"> / </w:t>
@@ -1016,7 +1016,7 @@
             </w:rPr>
             <w:fldChar w:fldCharType="separate"/>
           </w:r>
-          <w:hyperlink w:anchor="_Toc180942378" w:history="1">
+          <w:hyperlink w:anchor="_Toc181463537" w:history="1">
             <w:r>
               <w:rPr>
                 <w:rStyle w:val="Hyperlink"/>
@@ -1062,7 +1062,7 @@
                 <w:noProof/>
                 <w:webHidden/>
               </w:rPr>
-              <w:instrText xml:space="preserve"> PAGEREF _Toc180942378 \h </w:instrText>
+              <w:instrText xml:space="preserve"> PAGEREF _Toc181463537 \h </w:instrText>
             </w:r>
             <w:r>
               <w:rPr>
@@ -1110,7 +1110,7 @@
               <w14:ligatures w14:val="standardContextual"/>
             </w:rPr>
           </w:pPr>
-          <w:hyperlink w:anchor="_Toc180942379" w:history="1">
+          <w:hyperlink w:anchor="_Toc181463538" w:history="1">
             <w:r>
               <w:rPr>
                 <w:rStyle w:val="Hyperlink"/>
@@ -1171,7 +1171,7 @@
                 <w:noProof/>
                 <w:webHidden/>
               </w:rPr>
-              <w:instrText xml:space="preserve"> PAGEREF _Toc180942379 \h </w:instrText>
+              <w:instrText xml:space="preserve"> PAGEREF _Toc181463538 \h </w:instrText>
             </w:r>
             <w:r>
               <w:rPr>
@@ -1219,7 +1219,7 @@
               <w14:ligatures w14:val="standardContextual"/>
             </w:rPr>
           </w:pPr>
-          <w:hyperlink w:anchor="_Toc180942380" w:history="1">
+          <w:hyperlink w:anchor="_Toc181463539" w:history="1">
             <w:r>
               <w:rPr>
                 <w:rStyle w:val="Hyperlink"/>
@@ -1265,7 +1265,7 @@
                 <w:noProof/>
                 <w:webHidden/>
               </w:rPr>
-              <w:instrText xml:space="preserve"> PAGEREF _Toc180942380 \h </w:instrText>
+              <w:instrText xml:space="preserve"> PAGEREF _Toc181463539 \h </w:instrText>
             </w:r>
             <w:r>
               <w:rPr>
@@ -1313,7 +1313,7 @@
               <w14:ligatures w14:val="standardContextual"/>
             </w:rPr>
           </w:pPr>
-          <w:hyperlink w:anchor="_Toc180942381" w:history="1">
+          <w:hyperlink w:anchor="_Toc181463540" w:history="1">
             <w:r>
               <w:rPr>
                 <w:rStyle w:val="Hyperlink"/>
@@ -1359,7 +1359,440 @@
                 <w:noProof/>
                 <w:webHidden/>
               </w:rPr>
-              <w:instrText xml:space="preserve"> PAGEREF _Toc180942381 \h </w:instrText>
+              <w:instrText xml:space="preserve"> PAGEREF _Toc181463540 \h </w:instrText>
+            </w:r>
+            <w:r>
+              <w:rPr>
+                <w:noProof/>
+                <w:webHidden/>
+              </w:rPr>
+            </w:r>
+            <w:r>
+              <w:rPr>
+                <w:noProof/>
+                <w:webHidden/>
+              </w:rPr>
+              <w:fldChar w:fldCharType="separate"/>
+            </w:r>
+            <w:r>
+              <w:rPr>
+                <w:noProof/>
+                <w:webHidden/>
+              </w:rPr>
+              <w:t>4</w:t>
+            </w:r>
+            <w:r>
+              <w:rPr>
+                <w:noProof/>
+                <w:webHidden/>
+              </w:rPr>
+              <w:fldChar w:fldCharType="end"/>
+            </w:r>
+          </w:hyperlink>
+        </w:p>
+        <w:p>
+          <w:pPr>
+            <w:pStyle w:val="Sumrio1"/>
+            <w:tabs>
+              <w:tab w:val="left" w:pos="720"/>
+              <w:tab w:val="right" w:leader="dot" w:pos="9280"/>
+            </w:tabs>
+            <w:rPr>
+              <w:rFonts w:asciiTheme="minorHAnsi" w:eastAsiaTheme="minorEastAsia" w:hAnsiTheme="minorHAnsi"/>
+              <w:noProof/>
+              <w:kern w:val="2"/>
+              <w:sz w:val="24"/>
+              <w:szCs w:val="24"/>
+              <w:lang w:eastAsia="pt-BR"/>
+              <w14:ligatures w14:val="standardContextual"/>
+            </w:rPr>
+          </w:pPr>
+          <w:r>
+            <w:rPr>
+              <w:rStyle w:val="Hyperlink"/>
+              <w:noProof/>
+            </w:rPr>
+            <w:t xml:space="preserve">    </w:t>
+          </w:r>
+          <w:hyperlink w:anchor="_Toc181463541" w:history="1">
+            <w:r>
+              <w:rPr>
+                <w:rStyle w:val="Hyperlink"/>
+                <w:noProof/>
+              </w:rPr>
+              <w:t>2.1</w:t>
+            </w:r>
+            <w:r>
+              <w:rPr>
+                <w:rFonts w:asciiTheme="minorHAnsi" w:eastAsiaTheme="minorEastAsia" w:hAnsiTheme="minorHAnsi"/>
+                <w:noProof/>
+                <w:kern w:val="2"/>
+                <w:sz w:val="24"/>
+                <w:szCs w:val="24"/>
+                <w:lang w:eastAsia="pt-BR"/>
+                <w14:ligatures w14:val="standardContextual"/>
+              </w:rPr>
+              <w:tab/>
+              <w:t xml:space="preserve">    </w:t>
+            </w:r>
+            <w:r>
+              <w:rPr>
+                <w:rStyle w:val="Hyperlink"/>
+                <w:noProof/>
+              </w:rPr>
+              <w:t>Introdução ao Gerenciamento de Tarefas</w:t>
+            </w:r>
+            <w:r>
+              <w:rPr>
+                <w:noProof/>
+                <w:webHidden/>
+              </w:rPr>
+              <w:tab/>
+            </w:r>
+            <w:r>
+              <w:rPr>
+                <w:noProof/>
+                <w:webHidden/>
+              </w:rPr>
+              <w:fldChar w:fldCharType="begin"/>
+            </w:r>
+            <w:r>
+              <w:rPr>
+                <w:noProof/>
+                <w:webHidden/>
+              </w:rPr>
+              <w:instrText xml:space="preserve"> PAGEREF _Toc181463541 \h </w:instrText>
+            </w:r>
+            <w:r>
+              <w:rPr>
+                <w:noProof/>
+                <w:webHidden/>
+              </w:rPr>
+            </w:r>
+            <w:r>
+              <w:rPr>
+                <w:noProof/>
+                <w:webHidden/>
+              </w:rPr>
+              <w:fldChar w:fldCharType="separate"/>
+            </w:r>
+            <w:r>
+              <w:rPr>
+                <w:noProof/>
+                <w:webHidden/>
+              </w:rPr>
+              <w:t>4</w:t>
+            </w:r>
+            <w:r>
+              <w:rPr>
+                <w:noProof/>
+                <w:webHidden/>
+              </w:rPr>
+              <w:fldChar w:fldCharType="end"/>
+            </w:r>
+          </w:hyperlink>
+        </w:p>
+        <w:p>
+          <w:pPr>
+            <w:pStyle w:val="Sumrio1"/>
+            <w:tabs>
+              <w:tab w:val="left" w:pos="720"/>
+              <w:tab w:val="right" w:leader="dot" w:pos="9280"/>
+            </w:tabs>
+            <w:rPr>
+              <w:rFonts w:asciiTheme="minorHAnsi" w:eastAsiaTheme="minorEastAsia" w:hAnsiTheme="minorHAnsi"/>
+              <w:noProof/>
+              <w:kern w:val="2"/>
+              <w:sz w:val="24"/>
+              <w:szCs w:val="24"/>
+              <w:lang w:eastAsia="pt-BR"/>
+              <w14:ligatures w14:val="standardContextual"/>
+            </w:rPr>
+          </w:pPr>
+          <w:r>
+            <w:rPr>
+              <w:rStyle w:val="Hyperlink"/>
+              <w:noProof/>
+            </w:rPr>
+            <w:t xml:space="preserve">    </w:t>
+          </w:r>
+          <w:hyperlink w:anchor="_Toc181463542" w:history="1">
+            <w:r>
+              <w:rPr>
+                <w:rStyle w:val="Hyperlink"/>
+                <w:noProof/>
+              </w:rPr>
+              <w:t>2.2</w:t>
+            </w:r>
+            <w:r>
+              <w:rPr>
+                <w:rFonts w:asciiTheme="minorHAnsi" w:eastAsiaTheme="minorEastAsia" w:hAnsiTheme="minorHAnsi"/>
+                <w:noProof/>
+                <w:kern w:val="2"/>
+                <w:sz w:val="24"/>
+                <w:szCs w:val="24"/>
+                <w:lang w:eastAsia="pt-BR"/>
+                <w14:ligatures w14:val="standardContextual"/>
+              </w:rPr>
+              <w:tab/>
+            </w:r>
+            <w:r>
+              <w:rPr>
+                <w:rFonts w:asciiTheme="minorHAnsi" w:eastAsiaTheme="minorEastAsia" w:hAnsiTheme="minorHAnsi"/>
+                <w:noProof/>
+                <w:kern w:val="2"/>
+                <w:sz w:val="24"/>
+                <w:szCs w:val="24"/>
+                <w:lang w:eastAsia="pt-BR"/>
+                <w14:ligatures w14:val="standardContextual"/>
+              </w:rPr>
+              <w:t xml:space="preserve">    </w:t>
+            </w:r>
+            <w:r>
+              <w:rPr>
+                <w:rStyle w:val="Hyperlink"/>
+                <w:noProof/>
+              </w:rPr>
+              <w:t>Fundamentação Teórica</w:t>
+            </w:r>
+            <w:r>
+              <w:rPr>
+                <w:noProof/>
+                <w:webHidden/>
+              </w:rPr>
+              <w:tab/>
+            </w:r>
+            <w:r>
+              <w:rPr>
+                <w:noProof/>
+                <w:webHidden/>
+              </w:rPr>
+              <w:fldChar w:fldCharType="begin"/>
+            </w:r>
+            <w:r>
+              <w:rPr>
+                <w:noProof/>
+                <w:webHidden/>
+              </w:rPr>
+              <w:instrText xml:space="preserve"> PAGEREF _Toc181463542 \h </w:instrText>
+            </w:r>
+            <w:r>
+              <w:rPr>
+                <w:noProof/>
+                <w:webHidden/>
+              </w:rPr>
+            </w:r>
+            <w:r>
+              <w:rPr>
+                <w:noProof/>
+                <w:webHidden/>
+              </w:rPr>
+              <w:fldChar w:fldCharType="separate"/>
+            </w:r>
+            <w:r>
+              <w:rPr>
+                <w:noProof/>
+                <w:webHidden/>
+              </w:rPr>
+              <w:t>4</w:t>
+            </w:r>
+            <w:r>
+              <w:rPr>
+                <w:noProof/>
+                <w:webHidden/>
+              </w:rPr>
+              <w:fldChar w:fldCharType="end"/>
+            </w:r>
+          </w:hyperlink>
+        </w:p>
+        <w:p>
+          <w:pPr>
+            <w:pStyle w:val="Sumrio1"/>
+            <w:tabs>
+              <w:tab w:val="left" w:pos="720"/>
+              <w:tab w:val="right" w:leader="dot" w:pos="9280"/>
+            </w:tabs>
+            <w:rPr>
+              <w:rFonts w:asciiTheme="minorHAnsi" w:eastAsiaTheme="minorEastAsia" w:hAnsiTheme="minorHAnsi"/>
+              <w:noProof/>
+              <w:kern w:val="2"/>
+              <w:sz w:val="24"/>
+              <w:szCs w:val="24"/>
+              <w:lang w:eastAsia="pt-BR"/>
+              <w14:ligatures w14:val="standardContextual"/>
+            </w:rPr>
+          </w:pPr>
+          <w:r>
+            <w:rPr>
+              <w:rStyle w:val="Hyperlink"/>
+              <w:noProof/>
+            </w:rPr>
+            <w:t xml:space="preserve">    </w:t>
+          </w:r>
+          <w:hyperlink w:anchor="_Toc181463543" w:history="1">
+            <w:r>
+              <w:rPr>
+                <w:rStyle w:val="Hyperlink"/>
+                <w:noProof/>
+              </w:rPr>
+              <w:t>2.3</w:t>
+            </w:r>
+            <w:r>
+              <w:rPr>
+                <w:rFonts w:asciiTheme="minorHAnsi" w:eastAsiaTheme="minorEastAsia" w:hAnsiTheme="minorHAnsi"/>
+                <w:noProof/>
+                <w:kern w:val="2"/>
+                <w:sz w:val="24"/>
+                <w:szCs w:val="24"/>
+                <w:lang w:eastAsia="pt-BR"/>
+                <w14:ligatures w14:val="standardContextual"/>
+              </w:rPr>
+              <w:tab/>
+              <w:t xml:space="preserve">    </w:t>
+            </w:r>
+            <w:r>
+              <w:rPr>
+                <w:rStyle w:val="Hyperlink"/>
+                <w:noProof/>
+              </w:rPr>
+              <w:t>Metodologia</w:t>
+            </w:r>
+            <w:r>
+              <w:rPr>
+                <w:noProof/>
+                <w:webHidden/>
+              </w:rPr>
+              <w:tab/>
+            </w:r>
+            <w:r>
+              <w:rPr>
+                <w:noProof/>
+                <w:webHidden/>
+              </w:rPr>
+              <w:fldChar w:fldCharType="begin"/>
+            </w:r>
+            <w:r>
+              <w:rPr>
+                <w:noProof/>
+                <w:webHidden/>
+              </w:rPr>
+              <w:instrText xml:space="preserve"> PAGEREF _Toc181463543 \h </w:instrText>
+            </w:r>
+            <w:r>
+              <w:rPr>
+                <w:noProof/>
+                <w:webHidden/>
+              </w:rPr>
+            </w:r>
+            <w:r>
+              <w:rPr>
+                <w:noProof/>
+                <w:webHidden/>
+              </w:rPr>
+              <w:fldChar w:fldCharType="separate"/>
+            </w:r>
+            <w:r>
+              <w:rPr>
+                <w:noProof/>
+                <w:webHidden/>
+              </w:rPr>
+              <w:t>4</w:t>
+            </w:r>
+            <w:r>
+              <w:rPr>
+                <w:noProof/>
+                <w:webHidden/>
+              </w:rPr>
+              <w:fldChar w:fldCharType="end"/>
+            </w:r>
+          </w:hyperlink>
+        </w:p>
+        <w:p>
+          <w:pPr>
+            <w:pStyle w:val="Sumrio1"/>
+            <w:tabs>
+              <w:tab w:val="left" w:pos="720"/>
+              <w:tab w:val="right" w:leader="dot" w:pos="9280"/>
+            </w:tabs>
+            <w:rPr>
+              <w:rFonts w:asciiTheme="minorHAnsi" w:eastAsiaTheme="minorEastAsia" w:hAnsiTheme="minorHAnsi"/>
+              <w:noProof/>
+              <w:kern w:val="2"/>
+              <w:sz w:val="24"/>
+              <w:szCs w:val="24"/>
+              <w:lang w:eastAsia="pt-BR"/>
+              <w14:ligatures w14:val="standardContextual"/>
+            </w:rPr>
+          </w:pPr>
+          <w:r>
+            <w:rPr>
+              <w:rStyle w:val="Hyperlink"/>
+              <w:noProof/>
+            </w:rPr>
+            <w:t xml:space="preserve">    </w:t>
+          </w:r>
+          <w:hyperlink w:anchor="_Toc181463544" w:history="1">
+            <w:r>
+              <w:rPr>
+                <w:rStyle w:val="Hyperlink"/>
+                <w:noProof/>
+              </w:rPr>
+              <w:t>2.4</w:t>
+            </w:r>
+            <w:r>
+              <w:rPr>
+                <w:rFonts w:asciiTheme="minorHAnsi" w:eastAsiaTheme="minorEastAsia" w:hAnsiTheme="minorHAnsi"/>
+                <w:noProof/>
+                <w:kern w:val="2"/>
+                <w:sz w:val="24"/>
+                <w:szCs w:val="24"/>
+                <w:lang w:eastAsia="pt-BR"/>
+                <w14:ligatures w14:val="standardContextual"/>
+              </w:rPr>
+              <w:tab/>
+              <w:t xml:space="preserve">    </w:t>
+            </w:r>
+            <w:r>
+              <w:rPr>
+                <w:rStyle w:val="Hyperlink"/>
+                <w:noProof/>
+              </w:rPr>
+              <w:t>Res</w:t>
+            </w:r>
+            <w:r>
+              <w:rPr>
+                <w:rStyle w:val="Hyperlink"/>
+                <w:noProof/>
+              </w:rPr>
+              <w:t>u</w:t>
+            </w:r>
+            <w:r>
+              <w:rPr>
+                <w:rStyle w:val="Hyperlink"/>
+                <w:noProof/>
+              </w:rPr>
+              <w:t>ltados e Discussões</w:t>
+            </w:r>
+            <w:r>
+              <w:rPr>
+                <w:noProof/>
+                <w:webHidden/>
+              </w:rPr>
+              <w:tab/>
+            </w:r>
+            <w:r>
+              <w:rPr>
+                <w:noProof/>
+                <w:webHidden/>
+              </w:rPr>
+              <w:fldChar w:fldCharType="begin"/>
+            </w:r>
+            <w:r>
+              <w:rPr>
+                <w:noProof/>
+                <w:webHidden/>
+              </w:rPr>
+              <w:instrText xml:space="preserve"> PAGEREF _Toc181463544 \h </w:instrText>
             </w:r>
             <w:r>
               <w:rPr>
@@ -1407,7 +1840,7 @@
               <w14:ligatures w14:val="standardContextual"/>
             </w:rPr>
           </w:pPr>
-          <w:hyperlink w:anchor="_Toc180942382" w:history="1">
+          <w:hyperlink w:anchor="_Toc181463545" w:history="1">
             <w:r>
               <w:rPr>
                 <w:rStyle w:val="Hyperlink"/>
@@ -1453,81 +1886,7 @@
                 <w:noProof/>
                 <w:webHidden/>
               </w:rPr>
-              <w:instrText xml:space="preserve"> PAGEREF _Toc180942382 \h </w:instrText>
-            </w:r>
-            <w:r>
-              <w:rPr>
-                <w:noProof/>
-                <w:webHidden/>
-              </w:rPr>
-            </w:r>
-            <w:r>
-              <w:rPr>
-                <w:noProof/>
-                <w:webHidden/>
-              </w:rPr>
-              <w:fldChar w:fldCharType="separate"/>
-            </w:r>
-            <w:r>
-              <w:rPr>
-                <w:noProof/>
-                <w:webHidden/>
-              </w:rPr>
-              <w:t>5</w:t>
-            </w:r>
-            <w:r>
-              <w:rPr>
-                <w:noProof/>
-                <w:webHidden/>
-              </w:rPr>
-              <w:fldChar w:fldCharType="end"/>
-            </w:r>
-          </w:hyperlink>
-        </w:p>
-        <w:p>
-          <w:pPr>
-            <w:pStyle w:val="Sumrio1"/>
-            <w:tabs>
-              <w:tab w:val="right" w:leader="dot" w:pos="9280"/>
-            </w:tabs>
-            <w:rPr>
-              <w:rFonts w:asciiTheme="minorHAnsi" w:eastAsiaTheme="minorEastAsia" w:hAnsiTheme="minorHAnsi"/>
-              <w:noProof/>
-              <w:kern w:val="2"/>
-              <w:sz w:val="24"/>
-              <w:szCs w:val="24"/>
-              <w:lang w:eastAsia="pt-BR"/>
-              <w14:ligatures w14:val="standardContextual"/>
-            </w:rPr>
-          </w:pPr>
-          <w:hyperlink w:anchor="_Toc180942383" w:history="1">
-            <w:r>
-              <w:rPr>
-                <w:rStyle w:val="Hyperlink"/>
-                <w:noProof/>
-              </w:rPr>
-              <w:t>REFERÊNCIAS</w:t>
-            </w:r>
-            <w:r>
-              <w:rPr>
-                <w:noProof/>
-                <w:webHidden/>
-              </w:rPr>
-              <w:tab/>
-            </w:r>
-            <w:r>
-              <w:rPr>
-                <w:noProof/>
-                <w:webHidden/>
-              </w:rPr>
-              <w:fldChar w:fldCharType="begin"/>
-            </w:r>
-            <w:r>
-              <w:rPr>
-                <w:noProof/>
-                <w:webHidden/>
-              </w:rPr>
-              <w:instrText xml:space="preserve"> PAGEREF _Toc180942383 \h </w:instrText>
+              <w:instrText xml:space="preserve"> PAGEREF _Toc181463545 \h </w:instrText>
             </w:r>
             <w:r>
               <w:rPr>
@@ -1559,6 +1918,80 @@
           </w:hyperlink>
         </w:p>
         <w:p>
+          <w:pPr>
+            <w:pStyle w:val="Sumrio1"/>
+            <w:tabs>
+              <w:tab w:val="right" w:leader="dot" w:pos="9280"/>
+            </w:tabs>
+            <w:rPr>
+              <w:rFonts w:asciiTheme="minorHAnsi" w:eastAsiaTheme="minorEastAsia" w:hAnsiTheme="minorHAnsi"/>
+              <w:noProof/>
+              <w:kern w:val="2"/>
+              <w:sz w:val="24"/>
+              <w:szCs w:val="24"/>
+              <w:lang w:eastAsia="pt-BR"/>
+              <w14:ligatures w14:val="standardContextual"/>
+            </w:rPr>
+          </w:pPr>
+          <w:hyperlink w:anchor="_Toc181463546" w:history="1">
+            <w:r>
+              <w:rPr>
+                <w:rStyle w:val="Hyperlink"/>
+                <w:noProof/>
+              </w:rPr>
+              <w:t>REFERÊNCIAS</w:t>
+            </w:r>
+            <w:r>
+              <w:rPr>
+                <w:noProof/>
+                <w:webHidden/>
+              </w:rPr>
+              <w:tab/>
+            </w:r>
+            <w:r>
+              <w:rPr>
+                <w:noProof/>
+                <w:webHidden/>
+              </w:rPr>
+              <w:fldChar w:fldCharType="begin"/>
+            </w:r>
+            <w:r>
+              <w:rPr>
+                <w:noProof/>
+                <w:webHidden/>
+              </w:rPr>
+              <w:instrText xml:space="preserve"> PAGEREF _Toc181463546 \h </w:instrText>
+            </w:r>
+            <w:r>
+              <w:rPr>
+                <w:noProof/>
+                <w:webHidden/>
+              </w:rPr>
+            </w:r>
+            <w:r>
+              <w:rPr>
+                <w:noProof/>
+                <w:webHidden/>
+              </w:rPr>
+              <w:fldChar w:fldCharType="separate"/>
+            </w:r>
+            <w:r>
+              <w:rPr>
+                <w:noProof/>
+                <w:webHidden/>
+              </w:rPr>
+              <w:t>7</w:t>
+            </w:r>
+            <w:r>
+              <w:rPr>
+                <w:noProof/>
+                <w:webHidden/>
+              </w:rPr>
+              <w:fldChar w:fldCharType="end"/>
+            </w:r>
+          </w:hyperlink>
+        </w:p>
+        <w:p>
           <w:r>
             <w:rPr>
               <w:rFonts w:ascii="Times New Roman" w:hAnsi="Times New Roman" w:cs="Times New Roman"/>
@@ -1666,7 +2099,7 @@
           <w:bCs w:val="0"/>
         </w:rPr>
       </w:pPr>
-      <w:bookmarkStart w:id="1" w:name="_Toc180942378"/>
+      <w:bookmarkStart w:id="1" w:name="_Toc181463537"/>
       <w:r>
         <w:rPr>
           <w:b w:val="0"/>
@@ -1770,7 +2203,7 @@
         </w:rPr>
       </w:pPr>
       <w:bookmarkStart w:id="2" w:name="_bookmark1"/>
-      <w:bookmarkStart w:id="3" w:name="_Toc180942379"/>
+      <w:bookmarkStart w:id="3" w:name="_Toc181463538"/>
       <w:bookmarkEnd w:id="2"/>
       <w:r>
         <w:rPr>
@@ -1855,7 +2288,7 @@
           <w:bCs w:val="0"/>
         </w:rPr>
       </w:pPr>
-      <w:bookmarkStart w:id="4" w:name="_Toc180942380"/>
+      <w:bookmarkStart w:id="4" w:name="_Toc181463539"/>
       <w:r>
         <w:rPr>
           <w:b w:val="0"/>
@@ -1949,7 +2382,7 @@
           <w:bCs w:val="0"/>
         </w:rPr>
       </w:pPr>
-      <w:bookmarkStart w:id="6" w:name="_Toc180942381"/>
+      <w:bookmarkStart w:id="6" w:name="_Toc181463540"/>
       <w:bookmarkEnd w:id="5"/>
       <w:r>
         <w:rPr>
@@ -1975,30 +2408,31 @@
     </w:p>
     <w:p>
       <w:pPr>
-        <w:pStyle w:val="PargrafodaLista"/>
+        <w:pStyle w:val="Ttulo1"/>
         <w:numPr>
           <w:ilvl w:val="1"/>
           <w:numId w:val="5"/>
         </w:numPr>
-        <w:spacing w:before="2"/>
-        <w:rPr>
-          <w:rFonts w:ascii="Times New Roman" w:eastAsia="Times New Roman" w:hAnsi="Times New Roman"/>
-          <w:b/>
-          <w:bCs/>
-          <w:sz w:val="24"/>
-          <w:szCs w:val="24"/>
-        </w:rPr>
-      </w:pPr>
-      <w:r>
-        <w:rPr>
-          <w:rFonts w:ascii="Times New Roman" w:eastAsia="Times New Roman" w:hAnsi="Times New Roman"/>
-          <w:b/>
-          <w:bCs/>
+        <w:tabs>
+          <w:tab w:val="left" w:pos="522"/>
+        </w:tabs>
+        <w:ind w:right="53"/>
+        <w:rPr>
+          <w:b w:val="0"/>
+          <w:bCs w:val="0"/>
+          <w:sz w:val="24"/>
+          <w:szCs w:val="24"/>
+        </w:rPr>
+      </w:pPr>
+      <w:bookmarkStart w:id="7" w:name="_Toc181463541"/>
+      <w:r>
+        <w:rPr>
           <w:sz w:val="24"/>
           <w:szCs w:val="24"/>
         </w:rPr>
         <w:t>Introdução ao Gerenciamento de Tarefas</w:t>
       </w:r>
+      <w:bookmarkEnd w:id="7"/>
     </w:p>
     <w:p>
       <w:pPr>
@@ -2063,30 +2497,31 @@
     </w:p>
     <w:p>
       <w:pPr>
-        <w:pStyle w:val="PargrafodaLista"/>
+        <w:pStyle w:val="Ttulo1"/>
         <w:numPr>
           <w:ilvl w:val="1"/>
           <w:numId w:val="5"/>
         </w:numPr>
-        <w:spacing w:before="2"/>
-        <w:rPr>
-          <w:rFonts w:ascii="Times New Roman" w:eastAsia="Times New Roman" w:hAnsi="Times New Roman"/>
-          <w:b/>
-          <w:bCs/>
-          <w:sz w:val="24"/>
-          <w:szCs w:val="24"/>
-        </w:rPr>
-      </w:pPr>
-      <w:r>
-        <w:rPr>
-          <w:rFonts w:ascii="Times New Roman" w:eastAsia="Times New Roman" w:hAnsi="Times New Roman"/>
-          <w:b/>
-          <w:bCs/>
+        <w:tabs>
+          <w:tab w:val="left" w:pos="522"/>
+        </w:tabs>
+        <w:ind w:right="53"/>
+        <w:rPr>
+          <w:b w:val="0"/>
+          <w:bCs w:val="0"/>
+          <w:sz w:val="24"/>
+          <w:szCs w:val="24"/>
+        </w:rPr>
+      </w:pPr>
+      <w:bookmarkStart w:id="8" w:name="_Toc181463542"/>
+      <w:r>
+        <w:rPr>
           <w:sz w:val="24"/>
           <w:szCs w:val="24"/>
         </w:rPr>
         <w:t>Fundamentação Teórica</w:t>
       </w:r>
+      <w:bookmarkEnd w:id="8"/>
     </w:p>
     <w:p>
       <w:pPr>
@@ -2223,11 +2658,180 @@
     </w:p>
     <w:p>
       <w:pPr>
-        <w:pStyle w:val="PargrafodaLista"/>
+        <w:pStyle w:val="Ttulo1"/>
         <w:numPr>
           <w:ilvl w:val="1"/>
           <w:numId w:val="5"/>
         </w:numPr>
+        <w:tabs>
+          <w:tab w:val="left" w:pos="522"/>
+        </w:tabs>
+        <w:ind w:right="53"/>
+        <w:rPr>
+          <w:b w:val="0"/>
+          <w:bCs w:val="0"/>
+          <w:sz w:val="24"/>
+          <w:szCs w:val="24"/>
+        </w:rPr>
+      </w:pPr>
+      <w:bookmarkStart w:id="9" w:name="_Toc181463543"/>
+      <w:r>
+        <w:rPr>
+          <w:sz w:val="24"/>
+          <w:szCs w:val="24"/>
+        </w:rPr>
+        <w:t>Metodologia</w:t>
+      </w:r>
+      <w:bookmarkEnd w:id="9"/>
+    </w:p>
+    <w:p>
+      <w:pPr>
+        <w:spacing w:before="2"/>
+        <w:rPr>
+          <w:rFonts w:ascii="Times New Roman" w:eastAsia="Times New Roman" w:hAnsi="Times New Roman"/>
+          <w:sz w:val="24"/>
+          <w:szCs w:val="24"/>
+        </w:rPr>
+      </w:pPr>
+    </w:p>
+    <w:p>
+      <w:pPr>
+        <w:spacing w:before="2"/>
+        <w:jc w:val="both"/>
+        <w:rPr>
+          <w:rFonts w:ascii="Times New Roman" w:eastAsia="Times New Roman" w:hAnsi="Times New Roman"/>
+          <w:sz w:val="24"/>
+          <w:szCs w:val="24"/>
+        </w:rPr>
+      </w:pPr>
+      <w:r>
+        <w:rPr>
+          <w:rFonts w:ascii="Times New Roman" w:eastAsia="Times New Roman" w:hAnsi="Times New Roman"/>
+          <w:sz w:val="24"/>
+          <w:szCs w:val="24"/>
+        </w:rPr>
+        <w:t xml:space="preserve">O projeto está dividido em três partes principais: o </w:t>
+      </w:r>
+      <w:proofErr w:type="spellStart"/>
+      <w:r>
+        <w:rPr>
+          <w:rFonts w:ascii="Times New Roman" w:eastAsia="Times New Roman" w:hAnsi="Times New Roman"/>
+          <w:sz w:val="24"/>
+          <w:szCs w:val="24"/>
+        </w:rPr>
+        <w:t>frontend</w:t>
+      </w:r>
+      <w:proofErr w:type="spellEnd"/>
+      <w:r>
+        <w:rPr>
+          <w:rFonts w:ascii="Times New Roman" w:eastAsia="Times New Roman" w:hAnsi="Times New Roman"/>
+          <w:sz w:val="24"/>
+          <w:szCs w:val="24"/>
+        </w:rPr>
+        <w:t xml:space="preserve">, construído com Next.js, que oferece uma interface moderna e responsiva; o </w:t>
+      </w:r>
+      <w:proofErr w:type="spellStart"/>
+      <w:r>
+        <w:rPr>
+          <w:rFonts w:ascii="Times New Roman" w:eastAsia="Times New Roman" w:hAnsi="Times New Roman"/>
+          <w:sz w:val="24"/>
+          <w:szCs w:val="24"/>
+        </w:rPr>
+        <w:t>backend</w:t>
+      </w:r>
+      <w:proofErr w:type="spellEnd"/>
+      <w:r>
+        <w:rPr>
+          <w:rFonts w:ascii="Times New Roman" w:eastAsia="Times New Roman" w:hAnsi="Times New Roman"/>
+          <w:sz w:val="24"/>
+          <w:szCs w:val="24"/>
+        </w:rPr>
+        <w:t xml:space="preserve">, implementado em </w:t>
+      </w:r>
+      <w:proofErr w:type="spellStart"/>
+      <w:r>
+        <w:rPr>
+          <w:rFonts w:ascii="Times New Roman" w:eastAsia="Times New Roman" w:hAnsi="Times New Roman"/>
+          <w:sz w:val="24"/>
+          <w:szCs w:val="24"/>
+        </w:rPr>
+        <w:t>Flask</w:t>
+      </w:r>
+      <w:proofErr w:type="spellEnd"/>
+      <w:r>
+        <w:rPr>
+          <w:rFonts w:ascii="Times New Roman" w:eastAsia="Times New Roman" w:hAnsi="Times New Roman"/>
+          <w:sz w:val="24"/>
+          <w:szCs w:val="24"/>
+        </w:rPr>
+        <w:t xml:space="preserve">, responsável pela lógica de negócios e gerenciamento de rotas e </w:t>
+      </w:r>
+      <w:proofErr w:type="spellStart"/>
+      <w:r>
+        <w:rPr>
+          <w:rFonts w:ascii="Times New Roman" w:eastAsia="Times New Roman" w:hAnsi="Times New Roman"/>
+          <w:sz w:val="24"/>
+          <w:szCs w:val="24"/>
+        </w:rPr>
+        <w:t>controllers</w:t>
+      </w:r>
+      <w:proofErr w:type="spellEnd"/>
+      <w:r>
+        <w:rPr>
+          <w:rFonts w:ascii="Times New Roman" w:eastAsia="Times New Roman" w:hAnsi="Times New Roman"/>
+          <w:sz w:val="24"/>
+          <w:szCs w:val="24"/>
+        </w:rPr>
+        <w:t>; um banco de dados SQL, que armazena as informações de maneira segura e organizada</w:t>
+      </w:r>
+      <w:r>
+        <w:rPr>
+          <w:rFonts w:ascii="Times New Roman" w:eastAsia="Times New Roman" w:hAnsi="Times New Roman"/>
+          <w:sz w:val="24"/>
+          <w:szCs w:val="24"/>
+        </w:rPr>
+        <w:t xml:space="preserve"> e para realizar a estilização de nosso site, utilizamos </w:t>
+      </w:r>
+      <w:proofErr w:type="spellStart"/>
+      <w:r>
+        <w:rPr>
+          <w:rFonts w:ascii="Times New Roman" w:eastAsia="Times New Roman" w:hAnsi="Times New Roman"/>
+          <w:sz w:val="24"/>
+          <w:szCs w:val="24"/>
+        </w:rPr>
+        <w:t>TailwindCSS</w:t>
+      </w:r>
+      <w:proofErr w:type="spellEnd"/>
+      <w:r>
+        <w:rPr>
+          <w:rFonts w:ascii="Times New Roman" w:eastAsia="Times New Roman" w:hAnsi="Times New Roman"/>
+          <w:sz w:val="24"/>
+          <w:szCs w:val="24"/>
+        </w:rPr>
+        <w:t>.</w:t>
+      </w:r>
+      <w:r>
+        <w:t xml:space="preserve"> </w:t>
+      </w:r>
+      <w:r>
+        <w:rPr>
+          <w:rFonts w:ascii="Times New Roman" w:eastAsia="Times New Roman" w:hAnsi="Times New Roman"/>
+          <w:sz w:val="24"/>
+          <w:szCs w:val="24"/>
+        </w:rPr>
+        <w:t xml:space="preserve">Além disso, utilizamos o ChatGPT para aprimorar a interação e suporte ao usuário. </w:t>
+      </w:r>
+      <w:r>
+        <w:rPr>
+          <w:rFonts w:ascii="Times New Roman" w:eastAsia="Times New Roman" w:hAnsi="Times New Roman"/>
+          <w:sz w:val="24"/>
+          <w:szCs w:val="24"/>
+        </w:rPr>
+        <w:t xml:space="preserve"> As tarefas são organizadas em grupos e monitoradas por meio de cards que mostram o progresso de cada uma.</w:t>
+      </w:r>
+    </w:p>
+    <w:p>
+      <w:pPr>
         <w:spacing w:before="2"/>
         <w:rPr>
           <w:rFonts w:ascii="Times New Roman" w:eastAsia="Times New Roman" w:hAnsi="Times New Roman"/>
@@ -2237,201 +2841,34 @@
           <w:szCs w:val="24"/>
         </w:rPr>
       </w:pPr>
-      <w:r>
-        <w:rPr>
-          <w:rFonts w:ascii="Times New Roman" w:eastAsia="Times New Roman" w:hAnsi="Times New Roman"/>
-          <w:b/>
-          <w:bCs/>
-          <w:sz w:val="24"/>
-          <w:szCs w:val="24"/>
-        </w:rPr>
-        <w:t>Metodologia</w:t>
-      </w:r>
-    </w:p>
-    <w:p>
-      <w:pPr>
-        <w:spacing w:before="2"/>
-        <w:rPr>
-          <w:rFonts w:ascii="Times New Roman" w:eastAsia="Times New Roman" w:hAnsi="Times New Roman"/>
-          <w:sz w:val="24"/>
-          <w:szCs w:val="24"/>
-        </w:rPr>
-      </w:pPr>
-    </w:p>
-    <w:p>
-      <w:pPr>
-        <w:spacing w:before="2"/>
-        <w:jc w:val="both"/>
-        <w:rPr>
-          <w:rFonts w:ascii="Times New Roman" w:eastAsia="Times New Roman" w:hAnsi="Times New Roman"/>
-          <w:sz w:val="24"/>
-          <w:szCs w:val="24"/>
-        </w:rPr>
-      </w:pPr>
-      <w:r>
-        <w:rPr>
-          <w:rFonts w:ascii="Times New Roman" w:eastAsia="Times New Roman" w:hAnsi="Times New Roman"/>
-          <w:sz w:val="24"/>
-          <w:szCs w:val="24"/>
-        </w:rPr>
-        <w:t xml:space="preserve">O projeto está dividido em três partes principais: o </w:t>
-      </w:r>
-      <w:proofErr w:type="spellStart"/>
-      <w:r>
-        <w:rPr>
-          <w:rFonts w:ascii="Times New Roman" w:eastAsia="Times New Roman" w:hAnsi="Times New Roman"/>
-          <w:sz w:val="24"/>
-          <w:szCs w:val="24"/>
-        </w:rPr>
-        <w:t>frontend</w:t>
-      </w:r>
-      <w:proofErr w:type="spellEnd"/>
-      <w:r>
-        <w:rPr>
-          <w:rFonts w:ascii="Times New Roman" w:eastAsia="Times New Roman" w:hAnsi="Times New Roman"/>
-          <w:sz w:val="24"/>
-          <w:szCs w:val="24"/>
-        </w:rPr>
-        <w:t xml:space="preserve">, construído com Next.js, que oferece uma interface moderna e responsiva; o </w:t>
-      </w:r>
-      <w:proofErr w:type="spellStart"/>
-      <w:r>
-        <w:rPr>
-          <w:rFonts w:ascii="Times New Roman" w:eastAsia="Times New Roman" w:hAnsi="Times New Roman"/>
-          <w:sz w:val="24"/>
-          <w:szCs w:val="24"/>
-        </w:rPr>
-        <w:t>backend</w:t>
-      </w:r>
-      <w:proofErr w:type="spellEnd"/>
-      <w:r>
-        <w:rPr>
-          <w:rFonts w:ascii="Times New Roman" w:eastAsia="Times New Roman" w:hAnsi="Times New Roman"/>
-          <w:sz w:val="24"/>
-          <w:szCs w:val="24"/>
-        </w:rPr>
-        <w:t xml:space="preserve">, implementado em </w:t>
-      </w:r>
-      <w:proofErr w:type="spellStart"/>
-      <w:r>
-        <w:rPr>
-          <w:rFonts w:ascii="Times New Roman" w:eastAsia="Times New Roman" w:hAnsi="Times New Roman"/>
-          <w:sz w:val="24"/>
-          <w:szCs w:val="24"/>
-        </w:rPr>
-        <w:t>Flask</w:t>
-      </w:r>
-      <w:proofErr w:type="spellEnd"/>
-      <w:r>
-        <w:rPr>
-          <w:rFonts w:ascii="Times New Roman" w:eastAsia="Times New Roman" w:hAnsi="Times New Roman"/>
-          <w:sz w:val="24"/>
-          <w:szCs w:val="24"/>
-        </w:rPr>
-        <w:t xml:space="preserve">, responsável pela lógica de negócios e gerenciamento de rotas e </w:t>
-      </w:r>
-      <w:proofErr w:type="spellStart"/>
-      <w:r>
-        <w:rPr>
-          <w:rFonts w:ascii="Times New Roman" w:eastAsia="Times New Roman" w:hAnsi="Times New Roman"/>
-          <w:sz w:val="24"/>
-          <w:szCs w:val="24"/>
-        </w:rPr>
-        <w:t>controllers</w:t>
-      </w:r>
-      <w:proofErr w:type="spellEnd"/>
-      <w:r>
-        <w:rPr>
-          <w:rFonts w:ascii="Times New Roman" w:eastAsia="Times New Roman" w:hAnsi="Times New Roman"/>
-          <w:sz w:val="24"/>
-          <w:szCs w:val="24"/>
-        </w:rPr>
-        <w:t>; um banco de dados SQL, que armazena as informações de maneira segura e organizada</w:t>
-      </w:r>
-      <w:r>
-        <w:rPr>
-          <w:rFonts w:ascii="Times New Roman" w:eastAsia="Times New Roman" w:hAnsi="Times New Roman"/>
-          <w:sz w:val="24"/>
-          <w:szCs w:val="24"/>
-        </w:rPr>
-        <w:t xml:space="preserve"> e para realizar a estilização de nosso site, utilizamos </w:t>
-      </w:r>
-      <w:proofErr w:type="spellStart"/>
-      <w:r>
-        <w:rPr>
-          <w:rFonts w:ascii="Times New Roman" w:eastAsia="Times New Roman" w:hAnsi="Times New Roman"/>
-          <w:sz w:val="24"/>
-          <w:szCs w:val="24"/>
-        </w:rPr>
-        <w:t>TailwindCSS</w:t>
-      </w:r>
-      <w:proofErr w:type="spellEnd"/>
-      <w:r>
-        <w:rPr>
-          <w:rFonts w:ascii="Times New Roman" w:eastAsia="Times New Roman" w:hAnsi="Times New Roman"/>
-          <w:sz w:val="24"/>
-          <w:szCs w:val="24"/>
-        </w:rPr>
-        <w:t>.</w:t>
-      </w:r>
-      <w:r>
-        <w:t xml:space="preserve"> </w:t>
-      </w:r>
-      <w:r>
-        <w:rPr>
-          <w:rFonts w:ascii="Times New Roman" w:eastAsia="Times New Roman" w:hAnsi="Times New Roman"/>
-          <w:sz w:val="24"/>
-          <w:szCs w:val="24"/>
-        </w:rPr>
-        <w:t xml:space="preserve">Além disso, utilizamos o ChatGPT para aprimorar a interação e suporte ao usuário. </w:t>
-      </w:r>
-      <w:r>
-        <w:rPr>
-          <w:rFonts w:ascii="Times New Roman" w:eastAsia="Times New Roman" w:hAnsi="Times New Roman"/>
-          <w:sz w:val="24"/>
-          <w:szCs w:val="24"/>
-        </w:rPr>
-        <w:t xml:space="preserve"> As tarefas são organizadas em grupos e monitoradas por meio de cards que mostram o progresso de cada uma.</w:t>
-      </w:r>
-    </w:p>
-    <w:p>
-      <w:pPr>
-        <w:spacing w:before="2"/>
-        <w:rPr>
-          <w:rFonts w:ascii="Times New Roman" w:eastAsia="Times New Roman" w:hAnsi="Times New Roman"/>
-          <w:b/>
-          <w:bCs/>
-          <w:sz w:val="24"/>
-          <w:szCs w:val="24"/>
-        </w:rPr>
-      </w:pPr>
-    </w:p>
-    <w:p>
-      <w:pPr>
-        <w:pStyle w:val="PargrafodaLista"/>
+    </w:p>
+    <w:p>
+      <w:pPr>
+        <w:pStyle w:val="Ttulo1"/>
         <w:numPr>
           <w:ilvl w:val="1"/>
           <w:numId w:val="5"/>
         </w:numPr>
-        <w:spacing w:before="2"/>
-        <w:rPr>
-          <w:rFonts w:ascii="Times New Roman" w:eastAsia="Times New Roman" w:hAnsi="Times New Roman"/>
-          <w:b/>
-          <w:bCs/>
-          <w:sz w:val="24"/>
-          <w:szCs w:val="24"/>
-        </w:rPr>
-      </w:pPr>
-      <w:r>
-        <w:rPr>
-          <w:rFonts w:ascii="Times New Roman" w:eastAsia="Times New Roman" w:hAnsi="Times New Roman"/>
-          <w:b/>
-          <w:bCs/>
+        <w:tabs>
+          <w:tab w:val="left" w:pos="522"/>
+        </w:tabs>
+        <w:ind w:right="53"/>
+        <w:rPr>
+          <w:b w:val="0"/>
+          <w:bCs w:val="0"/>
+          <w:sz w:val="24"/>
+          <w:szCs w:val="24"/>
+        </w:rPr>
+      </w:pPr>
+      <w:bookmarkStart w:id="10" w:name="_Toc181463544"/>
+      <w:r>
+        <w:rPr>
           <w:sz w:val="24"/>
           <w:szCs w:val="24"/>
         </w:rPr>
         <w:t>Resultados e Discussões</w:t>
       </w:r>
+      <w:bookmarkEnd w:id="10"/>
     </w:p>
     <w:p>
       <w:pPr>
@@ -3045,10 +3482,10 @@
         </w:rPr>
         <w:t xml:space="preserve"> do projeto está totalmente concluído. Já desenvolvemos a tela principal, que exibirá todas as tarefas, assim como a tela de login. </w:t>
       </w:r>
-      <w:bookmarkStart w:id="7" w:name="_bookmark7"/>
-      <w:bookmarkStart w:id="8" w:name="_bookmark8"/>
-      <w:bookmarkEnd w:id="7"/>
-      <w:bookmarkEnd w:id="8"/>
+      <w:bookmarkStart w:id="11" w:name="_bookmark7"/>
+      <w:bookmarkStart w:id="12" w:name="_bookmark8"/>
+      <w:bookmarkEnd w:id="11"/>
+      <w:bookmarkEnd w:id="12"/>
       <w:r>
         <w:rPr>
           <w:rFonts w:ascii="Times New Roman" w:eastAsia="Times New Roman" w:hAnsi="Times New Roman"/>
@@ -3103,8 +3540,325 @@
           <w:sz w:val="24"/>
           <w:szCs w:val="24"/>
         </w:rPr>
-        <w:t>Atualmente (29/10/2024), realizamos a criação da tela de configurações de área de trabalho. Somente o dono da Área de trabalho poderá adicionar um novo usuário, assim como remover e excluir a área de trabalho.</w:t>
-      </w:r>
+        <w:t>No dia</w:t>
+      </w:r>
+      <w:r>
+        <w:rPr>
+          <w:rFonts w:ascii="Times New Roman" w:eastAsia="Times New Roman" w:hAnsi="Times New Roman"/>
+          <w:sz w:val="24"/>
+          <w:szCs w:val="24"/>
+        </w:rPr>
+        <w:t xml:space="preserve"> (29/10/2024), realizamos a criação da tela de configurações de área de trabalho. Somente o dono da Área de trabalho poderá adicionar um novo usuário, assim como remover e excluir a área de trabalho.</w:t>
+      </w:r>
+    </w:p>
+    <w:p>
+      <w:pPr>
+        <w:spacing w:before="2"/>
+        <w:jc w:val="both"/>
+        <w:rPr>
+          <w:rFonts w:ascii="Times New Roman" w:eastAsia="Times New Roman" w:hAnsi="Times New Roman"/>
+          <w:sz w:val="24"/>
+          <w:szCs w:val="24"/>
+        </w:rPr>
+      </w:pPr>
+    </w:p>
+    <w:p>
+      <w:pPr>
+        <w:spacing w:before="2"/>
+        <w:jc w:val="both"/>
+        <w:rPr>
+          <w:rFonts w:ascii="Times New Roman" w:eastAsia="Times New Roman" w:hAnsi="Times New Roman"/>
+          <w:sz w:val="24"/>
+          <w:szCs w:val="24"/>
+        </w:rPr>
+      </w:pPr>
+      <w:r>
+        <w:rPr>
+          <w:rFonts w:ascii="Times New Roman" w:eastAsia="Times New Roman" w:hAnsi="Times New Roman"/>
+          <w:sz w:val="24"/>
+          <w:szCs w:val="24"/>
+        </w:rPr>
+        <w:t xml:space="preserve">Atualmente (02/11/2024), </w:t>
+      </w:r>
+      <w:r>
+        <w:rPr>
+          <w:rFonts w:ascii="Times New Roman" w:eastAsia="Times New Roman" w:hAnsi="Times New Roman"/>
+          <w:sz w:val="24"/>
+          <w:szCs w:val="24"/>
+        </w:rPr>
+        <w:t xml:space="preserve">realizamos a atualização da página inicial, adotando um design mais detalhado. Além disso, migramos nosso banco de dados, que anteriormente estava hospedado na </w:t>
+      </w:r>
+      <w:proofErr w:type="spellStart"/>
+      <w:r>
+        <w:rPr>
+          <w:rFonts w:ascii="Times New Roman" w:eastAsia="Times New Roman" w:hAnsi="Times New Roman"/>
+          <w:sz w:val="24"/>
+          <w:szCs w:val="24"/>
+        </w:rPr>
+        <w:t>Vercel</w:t>
+      </w:r>
+      <w:proofErr w:type="spellEnd"/>
+      <w:r>
+        <w:rPr>
+          <w:rFonts w:ascii="Times New Roman" w:eastAsia="Times New Roman" w:hAnsi="Times New Roman"/>
+          <w:sz w:val="24"/>
+          <w:szCs w:val="24"/>
+        </w:rPr>
+        <w:t>, para a AWS, com o objetivo de melhorar a velocidade e o desempenho da aplicação.</w:t>
+      </w:r>
+    </w:p>
+    <w:p>
+      <w:pPr>
+        <w:spacing w:before="2"/>
+        <w:jc w:val="both"/>
+        <w:rPr>
+          <w:rFonts w:ascii="Times New Roman" w:eastAsia="Times New Roman" w:hAnsi="Times New Roman"/>
+          <w:sz w:val="24"/>
+          <w:szCs w:val="24"/>
+        </w:rPr>
+      </w:pPr>
+    </w:p>
+    <w:p>
+      <w:pPr>
+        <w:spacing w:before="2"/>
+        <w:jc w:val="both"/>
+        <w:rPr>
+          <w:rFonts w:ascii="Times New Roman" w:eastAsia="Times New Roman" w:hAnsi="Times New Roman"/>
+          <w:sz w:val="24"/>
+          <w:szCs w:val="24"/>
+        </w:rPr>
+      </w:pPr>
+    </w:p>
+    <w:p>
+      <w:pPr>
+        <w:spacing w:before="2"/>
+        <w:jc w:val="both"/>
+        <w:rPr>
+          <w:rFonts w:ascii="Times New Roman" w:eastAsia="Times New Roman" w:hAnsi="Times New Roman"/>
+          <w:sz w:val="24"/>
+          <w:szCs w:val="24"/>
+        </w:rPr>
+      </w:pPr>
+    </w:p>
+    <w:p>
+      <w:pPr>
+        <w:spacing w:before="2"/>
+        <w:jc w:val="both"/>
+        <w:rPr>
+          <w:rFonts w:ascii="Times New Roman" w:eastAsia="Times New Roman" w:hAnsi="Times New Roman"/>
+          <w:sz w:val="24"/>
+          <w:szCs w:val="24"/>
+        </w:rPr>
+      </w:pPr>
+    </w:p>
+    <w:p>
+      <w:pPr>
+        <w:spacing w:before="2"/>
+        <w:jc w:val="both"/>
+        <w:rPr>
+          <w:rFonts w:ascii="Times New Roman" w:eastAsia="Times New Roman" w:hAnsi="Times New Roman"/>
+          <w:sz w:val="24"/>
+          <w:szCs w:val="24"/>
+        </w:rPr>
+      </w:pPr>
+    </w:p>
+    <w:p>
+      <w:pPr>
+        <w:spacing w:before="2"/>
+        <w:jc w:val="both"/>
+        <w:rPr>
+          <w:rFonts w:ascii="Times New Roman" w:eastAsia="Times New Roman" w:hAnsi="Times New Roman"/>
+          <w:sz w:val="24"/>
+          <w:szCs w:val="24"/>
+        </w:rPr>
+      </w:pPr>
+    </w:p>
+    <w:p>
+      <w:pPr>
+        <w:spacing w:before="2"/>
+        <w:jc w:val="both"/>
+        <w:rPr>
+          <w:rFonts w:ascii="Times New Roman" w:eastAsia="Times New Roman" w:hAnsi="Times New Roman"/>
+          <w:sz w:val="24"/>
+          <w:szCs w:val="24"/>
+        </w:rPr>
+      </w:pPr>
+    </w:p>
+    <w:p>
+      <w:pPr>
+        <w:spacing w:before="2"/>
+        <w:jc w:val="both"/>
+        <w:rPr>
+          <w:rFonts w:ascii="Times New Roman" w:eastAsia="Times New Roman" w:hAnsi="Times New Roman"/>
+          <w:sz w:val="24"/>
+          <w:szCs w:val="24"/>
+        </w:rPr>
+      </w:pPr>
+    </w:p>
+    <w:p>
+      <w:pPr>
+        <w:spacing w:before="2"/>
+        <w:jc w:val="both"/>
+        <w:rPr>
+          <w:rFonts w:ascii="Times New Roman" w:eastAsia="Times New Roman" w:hAnsi="Times New Roman"/>
+          <w:sz w:val="24"/>
+          <w:szCs w:val="24"/>
+        </w:rPr>
+      </w:pPr>
+    </w:p>
+    <w:p>
+      <w:pPr>
+        <w:spacing w:before="2"/>
+        <w:jc w:val="both"/>
+        <w:rPr>
+          <w:rFonts w:ascii="Times New Roman" w:eastAsia="Times New Roman" w:hAnsi="Times New Roman"/>
+          <w:sz w:val="24"/>
+          <w:szCs w:val="24"/>
+        </w:rPr>
+      </w:pPr>
+    </w:p>
+    <w:p>
+      <w:pPr>
+        <w:spacing w:before="2"/>
+        <w:jc w:val="both"/>
+        <w:rPr>
+          <w:rFonts w:ascii="Times New Roman" w:eastAsia="Times New Roman" w:hAnsi="Times New Roman"/>
+          <w:sz w:val="24"/>
+          <w:szCs w:val="24"/>
+        </w:rPr>
+      </w:pPr>
+    </w:p>
+    <w:p>
+      <w:pPr>
+        <w:spacing w:before="2"/>
+        <w:jc w:val="both"/>
+        <w:rPr>
+          <w:rFonts w:ascii="Times New Roman" w:eastAsia="Times New Roman" w:hAnsi="Times New Roman"/>
+          <w:sz w:val="24"/>
+          <w:szCs w:val="24"/>
+        </w:rPr>
+      </w:pPr>
+    </w:p>
+    <w:p>
+      <w:pPr>
+        <w:spacing w:before="2"/>
+        <w:jc w:val="both"/>
+        <w:rPr>
+          <w:rFonts w:ascii="Times New Roman" w:eastAsia="Times New Roman" w:hAnsi="Times New Roman"/>
+          <w:sz w:val="24"/>
+          <w:szCs w:val="24"/>
+        </w:rPr>
+      </w:pPr>
+    </w:p>
+    <w:p>
+      <w:pPr>
+        <w:spacing w:before="2"/>
+        <w:jc w:val="both"/>
+        <w:rPr>
+          <w:rFonts w:ascii="Times New Roman" w:eastAsia="Times New Roman" w:hAnsi="Times New Roman"/>
+          <w:sz w:val="24"/>
+          <w:szCs w:val="24"/>
+        </w:rPr>
+      </w:pPr>
+    </w:p>
+    <w:p>
+      <w:pPr>
+        <w:spacing w:before="2"/>
+        <w:jc w:val="both"/>
+        <w:rPr>
+          <w:rFonts w:ascii="Times New Roman" w:eastAsia="Times New Roman" w:hAnsi="Times New Roman"/>
+          <w:sz w:val="24"/>
+          <w:szCs w:val="24"/>
+        </w:rPr>
+      </w:pPr>
+    </w:p>
+    <w:p>
+      <w:pPr>
+        <w:spacing w:before="2"/>
+        <w:jc w:val="both"/>
+        <w:rPr>
+          <w:rFonts w:ascii="Times New Roman" w:eastAsia="Times New Roman" w:hAnsi="Times New Roman"/>
+          <w:sz w:val="24"/>
+          <w:szCs w:val="24"/>
+        </w:rPr>
+      </w:pPr>
+    </w:p>
+    <w:p>
+      <w:pPr>
+        <w:spacing w:before="2"/>
+        <w:jc w:val="both"/>
+        <w:rPr>
+          <w:rFonts w:ascii="Times New Roman" w:eastAsia="Times New Roman" w:hAnsi="Times New Roman"/>
+          <w:sz w:val="24"/>
+          <w:szCs w:val="24"/>
+        </w:rPr>
+      </w:pPr>
+    </w:p>
+    <w:p>
+      <w:pPr>
+        <w:spacing w:before="2"/>
+        <w:jc w:val="both"/>
+        <w:rPr>
+          <w:rFonts w:ascii="Times New Roman" w:eastAsia="Times New Roman" w:hAnsi="Times New Roman"/>
+          <w:sz w:val="24"/>
+          <w:szCs w:val="24"/>
+        </w:rPr>
+      </w:pPr>
+    </w:p>
+    <w:p>
+      <w:pPr>
+        <w:spacing w:before="2"/>
+        <w:jc w:val="both"/>
+        <w:rPr>
+          <w:rFonts w:ascii="Times New Roman" w:eastAsia="Times New Roman" w:hAnsi="Times New Roman"/>
+          <w:sz w:val="24"/>
+          <w:szCs w:val="24"/>
+        </w:rPr>
+      </w:pPr>
+    </w:p>
+    <w:p>
+      <w:pPr>
+        <w:spacing w:before="2"/>
+        <w:jc w:val="both"/>
+        <w:rPr>
+          <w:rFonts w:ascii="Times New Roman" w:eastAsia="Times New Roman" w:hAnsi="Times New Roman"/>
+          <w:sz w:val="24"/>
+          <w:szCs w:val="24"/>
+        </w:rPr>
+      </w:pPr>
+    </w:p>
+    <w:p>
+      <w:pPr>
+        <w:spacing w:before="2"/>
+        <w:jc w:val="both"/>
+        <w:rPr>
+          <w:rFonts w:ascii="Times New Roman" w:eastAsia="Times New Roman" w:hAnsi="Times New Roman"/>
+          <w:sz w:val="24"/>
+          <w:szCs w:val="24"/>
+        </w:rPr>
+      </w:pPr>
+    </w:p>
+    <w:p>
+      <w:pPr>
+        <w:spacing w:before="2"/>
+        <w:jc w:val="both"/>
+        <w:rPr>
+          <w:rFonts w:ascii="Times New Roman" w:eastAsia="Times New Roman" w:hAnsi="Times New Roman"/>
+          <w:sz w:val="24"/>
+          <w:szCs w:val="24"/>
+        </w:rPr>
+      </w:pPr>
+    </w:p>
+    <w:p>
+      <w:pPr>
+        <w:spacing w:before="2"/>
+        <w:jc w:val="both"/>
+        <w:rPr>
+          <w:rFonts w:ascii="Times New Roman" w:eastAsia="Times New Roman" w:hAnsi="Times New Roman"/>
+          <w:sz w:val="24"/>
+          <w:szCs w:val="24"/>
+        </w:rPr>
+      </w:pPr>
     </w:p>
     <w:p>
       <w:pPr>
@@ -3144,17 +3898,18 @@
           <w:bCs w:val="0"/>
         </w:rPr>
       </w:pPr>
-      <w:bookmarkStart w:id="9" w:name="_bookmark20"/>
-      <w:bookmarkStart w:id="10" w:name="_Toc180942382"/>
-      <w:bookmarkEnd w:id="9"/>
+      <w:bookmarkStart w:id="13" w:name="_bookmark20"/>
+      <w:bookmarkStart w:id="14" w:name="_Toc181463545"/>
+      <w:bookmarkEnd w:id="13"/>
       <w:r>
         <w:rPr>
           <w:b w:val="0"/>
           <w:bCs w:val="0"/>
         </w:rPr>
+        <w:lastRenderedPageBreak/>
         <w:t>CONCLUSÃO</w:t>
       </w:r>
-      <w:bookmarkEnd w:id="10"/>
+      <w:bookmarkEnd w:id="14"/>
     </w:p>
     <w:p>
       <w:pPr>
@@ -3467,7 +4222,7 @@
           <w:bCs w:val="0"/>
         </w:rPr>
       </w:pPr>
-      <w:bookmarkStart w:id="11" w:name="_Toc180942383"/>
+      <w:bookmarkStart w:id="15" w:name="_Toc181463546"/>
       <w:r>
         <w:rPr>
           <w:b w:val="0"/>
@@ -3476,7 +4231,7 @@
         <w:lastRenderedPageBreak/>
         <w:t>REFERÊNCIAS</w:t>
       </w:r>
-      <w:bookmarkEnd w:id="11"/>
+      <w:bookmarkEnd w:id="15"/>
     </w:p>
     <w:p>
       <w:pPr>
@@ -8210,7 +8965,7 @@
       <w:lvlText w:val="%1.%2"/>
       <w:lvlJc w:val="left"/>
       <w:pPr>
-        <w:ind w:left="521" w:hanging="420"/>
+        <w:ind w:left="562" w:hanging="420"/>
       </w:pPr>
       <w:rPr>
         <w:rFonts w:ascii="Times New Roman" w:eastAsia="Times New Roman" w:hAnsi="Times New Roman" w:hint="default"/>
@@ -9504,7 +10259,6 @@
   <w:style w:type="character" w:default="1" w:styleId="Fontepargpadro">
     <w:name w:val="Default Paragraph Font"/>
     <w:uiPriority w:val="1"/>
-    <w:semiHidden/>
     <w:unhideWhenUsed/>
   </w:style>
   <w:style w:type="table" w:default="1" w:styleId="Tabelanormal">

</xml_diff>

<commit_message>
feat: Adicionando a hospedagem de nosso frontend, backend, banco de dados e objetos, para armazenamento de fotos dos usuários
</commit_message>
<xml_diff>
--- a/Renato Carvalho - 202202173321 - Desenvolvimento Web Python.docx
+++ b/Renato Carvalho - 202202173321 - Desenvolvimento Web Python.docx
@@ -1535,17 +1535,6 @@
                 <w14:ligatures w14:val="standardContextual"/>
               </w:rPr>
               <w:tab/>
-            </w:r>
-            <w:r>
-              <w:rPr>
-                <w:rFonts w:asciiTheme="minorHAnsi" w:eastAsiaTheme="minorEastAsia" w:hAnsiTheme="minorHAnsi"/>
-                <w:noProof/>
-                <w:kern w:val="2"/>
-                <w:sz w:val="24"/>
-                <w:szCs w:val="24"/>
-                <w:lang w:eastAsia="pt-BR"/>
-                <w14:ligatures w14:val="standardContextual"/>
-              </w:rPr>
               <w:t xml:space="preserve">    </w:t>
             </w:r>
             <w:r>
@@ -1757,21 +1746,7 @@
                 <w:rStyle w:val="Hyperlink"/>
                 <w:noProof/>
               </w:rPr>
-              <w:t>Res</w:t>
-            </w:r>
-            <w:r>
-              <w:rPr>
-                <w:rStyle w:val="Hyperlink"/>
-                <w:noProof/>
-              </w:rPr>
-              <w:t>u</w:t>
-            </w:r>
-            <w:r>
-              <w:rPr>
-                <w:rStyle w:val="Hyperlink"/>
-                <w:noProof/>
-              </w:rPr>
-              <w:t>ltados e Discussões</w:t>
+              <w:t>Resultados e Discussões</w:t>
             </w:r>
             <w:r>
               <w:rPr>
@@ -2833,14 +2808,86 @@
     <w:p>
       <w:pPr>
         <w:spacing w:before="2"/>
-        <w:rPr>
-          <w:rFonts w:ascii="Times New Roman" w:eastAsia="Times New Roman" w:hAnsi="Times New Roman"/>
-          <w:b/>
-          <w:bCs/>
-          <w:sz w:val="24"/>
-          <w:szCs w:val="24"/>
-        </w:rPr>
-      </w:pPr>
+        <w:jc w:val="both"/>
+        <w:rPr>
+          <w:rFonts w:ascii="Times New Roman" w:eastAsia="Times New Roman" w:hAnsi="Times New Roman"/>
+          <w:sz w:val="24"/>
+          <w:szCs w:val="24"/>
+        </w:rPr>
+      </w:pPr>
+    </w:p>
+    <w:p>
+      <w:pPr>
+        <w:spacing w:before="2"/>
+        <w:jc w:val="both"/>
+        <w:rPr>
+          <w:rFonts w:ascii="Times New Roman" w:eastAsia="Times New Roman" w:hAnsi="Times New Roman"/>
+          <w:sz w:val="24"/>
+          <w:szCs w:val="24"/>
+        </w:rPr>
+      </w:pPr>
+      <w:r>
+        <w:rPr>
+          <w:rFonts w:ascii="Times New Roman" w:eastAsia="Times New Roman" w:hAnsi="Times New Roman"/>
+          <w:sz w:val="24"/>
+          <w:szCs w:val="24"/>
+        </w:rPr>
+        <w:t>Nosso Front-</w:t>
+      </w:r>
+      <w:proofErr w:type="spellStart"/>
+      <w:r>
+        <w:rPr>
+          <w:rFonts w:ascii="Times New Roman" w:eastAsia="Times New Roman" w:hAnsi="Times New Roman"/>
+          <w:sz w:val="24"/>
+          <w:szCs w:val="24"/>
+        </w:rPr>
+        <w:t>End</w:t>
+      </w:r>
+      <w:proofErr w:type="spellEnd"/>
+      <w:r>
+        <w:rPr>
+          <w:rFonts w:ascii="Times New Roman" w:eastAsia="Times New Roman" w:hAnsi="Times New Roman"/>
+          <w:sz w:val="24"/>
+          <w:szCs w:val="24"/>
+        </w:rPr>
+        <w:t>, Back-</w:t>
+      </w:r>
+      <w:proofErr w:type="spellStart"/>
+      <w:r>
+        <w:rPr>
+          <w:rFonts w:ascii="Times New Roman" w:eastAsia="Times New Roman" w:hAnsi="Times New Roman"/>
+          <w:sz w:val="24"/>
+          <w:szCs w:val="24"/>
+        </w:rPr>
+        <w:t>End</w:t>
+      </w:r>
+      <w:proofErr w:type="spellEnd"/>
+      <w:r>
+        <w:rPr>
+          <w:rFonts w:ascii="Times New Roman" w:eastAsia="Times New Roman" w:hAnsi="Times New Roman"/>
+          <w:sz w:val="24"/>
+          <w:szCs w:val="24"/>
+        </w:rPr>
+        <w:t xml:space="preserve"> e banco de dados estão hospedados na AWS para garantir alta performance e segurança. Além disso, utilizamos o serviço </w:t>
+      </w:r>
+      <w:proofErr w:type="spellStart"/>
+      <w:r>
+        <w:rPr>
+          <w:rFonts w:ascii="Times New Roman" w:eastAsia="Times New Roman" w:hAnsi="Times New Roman"/>
+          <w:sz w:val="24"/>
+          <w:szCs w:val="24"/>
+        </w:rPr>
+        <w:t>Cloudflare</w:t>
+      </w:r>
+      <w:proofErr w:type="spellEnd"/>
+      <w:r>
+        <w:rPr>
+          <w:rFonts w:ascii="Times New Roman" w:eastAsia="Times New Roman" w:hAnsi="Times New Roman"/>
+          <w:sz w:val="24"/>
+          <w:szCs w:val="24"/>
+        </w:rPr>
+        <w:t xml:space="preserve"> R2 para o armazenamento seguro e eficiente das fotos dos usuários, oferecendo maior confiabilidade e proteção aos dados.</w:t>
+      </w:r>
     </w:p>
     <w:p>
       <w:pPr>
@@ -3128,6 +3175,7 @@
           <w:sz w:val="24"/>
           <w:szCs w:val="24"/>
         </w:rPr>
+        <w:lastRenderedPageBreak/>
         <w:t>No dia</w:t>
       </w:r>
       <w:r>
@@ -3906,7 +3954,6 @@
           <w:b w:val="0"/>
           <w:bCs w:val="0"/>
         </w:rPr>
-        <w:lastRenderedPageBreak/>
         <w:t>CONCLUSÃO</w:t>
       </w:r>
       <w:bookmarkEnd w:id="14"/>

</xml_diff>

<commit_message>
feat: Adicionada as atualizações do dia 06/11
</commit_message>
<xml_diff>
--- a/Renato Carvalho - 202202173321 - Desenvolvimento Web Python.docx
+++ b/Renato Carvalho - 202202173321 - Desenvolvimento Web Python.docx
@@ -2891,6 +2891,17 @@
     </w:p>
     <w:p>
       <w:pPr>
+        <w:spacing w:before="2"/>
+        <w:jc w:val="both"/>
+        <w:rPr>
+          <w:rFonts w:ascii="Times New Roman" w:eastAsia="Times New Roman" w:hAnsi="Times New Roman"/>
+          <w:sz w:val="24"/>
+          <w:szCs w:val="24"/>
+        </w:rPr>
+      </w:pPr>
+    </w:p>
+    <w:p>
+      <w:pPr>
         <w:pStyle w:val="Ttulo1"/>
         <w:numPr>
           <w:ilvl w:val="1"/>
@@ -3175,7 +3186,6 @@
           <w:sz w:val="24"/>
           <w:szCs w:val="24"/>
         </w:rPr>
-        <w:lastRenderedPageBreak/>
         <w:t>No dia</w:t>
       </w:r>
       <w:r>
@@ -3626,7 +3636,15 @@
           <w:sz w:val="24"/>
           <w:szCs w:val="24"/>
         </w:rPr>
-        <w:t xml:space="preserve">Atualmente (02/11/2024), </w:t>
+        <w:t>No dia</w:t>
+      </w:r>
+      <w:r>
+        <w:rPr>
+          <w:rFonts w:ascii="Times New Roman" w:eastAsia="Times New Roman" w:hAnsi="Times New Roman"/>
+          <w:sz w:val="24"/>
+          <w:szCs w:val="24"/>
+        </w:rPr>
+        <w:t xml:space="preserve"> (02/11/2024), </w:t>
       </w:r>
       <w:r>
         <w:rPr>
@@ -3676,94 +3694,22 @@
           <w:szCs w:val="24"/>
         </w:rPr>
       </w:pPr>
-    </w:p>
-    <w:p>
-      <w:pPr>
-        <w:spacing w:before="2"/>
-        <w:jc w:val="both"/>
-        <w:rPr>
-          <w:rFonts w:ascii="Times New Roman" w:eastAsia="Times New Roman" w:hAnsi="Times New Roman"/>
-          <w:sz w:val="24"/>
-          <w:szCs w:val="24"/>
-        </w:rPr>
-      </w:pPr>
-    </w:p>
-    <w:p>
-      <w:pPr>
-        <w:spacing w:before="2"/>
-        <w:jc w:val="both"/>
-        <w:rPr>
-          <w:rFonts w:ascii="Times New Roman" w:eastAsia="Times New Roman" w:hAnsi="Times New Roman"/>
-          <w:sz w:val="24"/>
-          <w:szCs w:val="24"/>
-        </w:rPr>
-      </w:pPr>
-    </w:p>
-    <w:p>
-      <w:pPr>
-        <w:spacing w:before="2"/>
-        <w:jc w:val="both"/>
-        <w:rPr>
-          <w:rFonts w:ascii="Times New Roman" w:eastAsia="Times New Roman" w:hAnsi="Times New Roman"/>
-          <w:sz w:val="24"/>
-          <w:szCs w:val="24"/>
-        </w:rPr>
-      </w:pPr>
-    </w:p>
-    <w:p>
-      <w:pPr>
-        <w:spacing w:before="2"/>
-        <w:jc w:val="both"/>
-        <w:rPr>
-          <w:rFonts w:ascii="Times New Roman" w:eastAsia="Times New Roman" w:hAnsi="Times New Roman"/>
-          <w:sz w:val="24"/>
-          <w:szCs w:val="24"/>
-        </w:rPr>
-      </w:pPr>
-    </w:p>
-    <w:p>
-      <w:pPr>
-        <w:spacing w:before="2"/>
-        <w:jc w:val="both"/>
-        <w:rPr>
-          <w:rFonts w:ascii="Times New Roman" w:eastAsia="Times New Roman" w:hAnsi="Times New Roman"/>
-          <w:sz w:val="24"/>
-          <w:szCs w:val="24"/>
-        </w:rPr>
-      </w:pPr>
-    </w:p>
-    <w:p>
-      <w:pPr>
-        <w:spacing w:before="2"/>
-        <w:jc w:val="both"/>
-        <w:rPr>
-          <w:rFonts w:ascii="Times New Roman" w:eastAsia="Times New Roman" w:hAnsi="Times New Roman"/>
-          <w:sz w:val="24"/>
-          <w:szCs w:val="24"/>
-        </w:rPr>
-      </w:pPr>
-    </w:p>
-    <w:p>
-      <w:pPr>
-        <w:spacing w:before="2"/>
-        <w:jc w:val="both"/>
-        <w:rPr>
-          <w:rFonts w:ascii="Times New Roman" w:eastAsia="Times New Roman" w:hAnsi="Times New Roman"/>
-          <w:sz w:val="24"/>
-          <w:szCs w:val="24"/>
-        </w:rPr>
-      </w:pPr>
-    </w:p>
-    <w:p>
-      <w:pPr>
-        <w:spacing w:before="2"/>
-        <w:jc w:val="both"/>
-        <w:rPr>
-          <w:rFonts w:ascii="Times New Roman" w:eastAsia="Times New Roman" w:hAnsi="Times New Roman"/>
-          <w:sz w:val="24"/>
-          <w:szCs w:val="24"/>
-        </w:rPr>
-      </w:pPr>
+      <w:r>
+        <w:rPr>
+          <w:rFonts w:ascii="Times New Roman" w:eastAsia="Times New Roman" w:hAnsi="Times New Roman"/>
+          <w:sz w:val="24"/>
+          <w:szCs w:val="24"/>
+        </w:rPr>
+        <w:t xml:space="preserve">No dia (06/11/2024), </w:t>
+      </w:r>
+      <w:r>
+        <w:rPr>
+          <w:rFonts w:ascii="Times New Roman" w:eastAsia="Times New Roman" w:hAnsi="Times New Roman"/>
+          <w:sz w:val="24"/>
+          <w:szCs w:val="24"/>
+        </w:rPr>
+        <w:t>implementamos a tela de "Esqueci a Senha" no sistema, permitindo que o usuário informe seu endereço de e-mail para receber instruções de redefinição de senha. Para o envio dos e-mails de recuperação, estamos utilizando o serviço SNS da AWS.</w:t>
+      </w:r>
     </w:p>
     <w:p>
       <w:pPr>
@@ -3954,6 +3900,7 @@
           <w:b w:val="0"/>
           <w:bCs w:val="0"/>
         </w:rPr>
+        <w:lastRenderedPageBreak/>
         <w:t>CONCLUSÃO</w:t>
       </w:r>
       <w:bookmarkEnd w:id="14"/>
@@ -4387,80 +4334,59 @@
       <w:r>
         <w:rPr>
           <w:rFonts w:cs="Times New Roman"/>
+          <w:lang w:val="en-US"/>
         </w:rPr>
         <w:t>NEXT.JS</w:t>
       </w:r>
       <w:r>
         <w:rPr>
           <w:rFonts w:cs="Times New Roman"/>
+          <w:lang w:val="en-US"/>
         </w:rPr>
         <w:t>:</w:t>
       </w:r>
       <w:r>
         <w:rPr>
           <w:rFonts w:cs="Times New Roman"/>
+          <w:lang w:val="en-US"/>
         </w:rPr>
         <w:t xml:space="preserve"> </w:t>
       </w:r>
       <w:r>
         <w:rPr>
           <w:rFonts w:cs="Times New Roman"/>
-        </w:rPr>
-        <w:t xml:space="preserve">Next.js </w:t>
+          <w:lang w:val="en-US"/>
+        </w:rPr>
+        <w:t xml:space="preserve">Next.js by </w:t>
       </w:r>
       <w:proofErr w:type="spellStart"/>
       <w:r>
         <w:rPr>
           <w:rFonts w:cs="Times New Roman"/>
-        </w:rPr>
-        <w:t>by</w:t>
+          <w:lang w:val="en-US"/>
+        </w:rPr>
+        <w:t>Vercel</w:t>
       </w:r>
       <w:proofErr w:type="spellEnd"/>
       <w:r>
         <w:rPr>
           <w:rFonts w:cs="Times New Roman"/>
-        </w:rPr>
-        <w:t xml:space="preserve"> </w:t>
-      </w:r>
-      <w:proofErr w:type="spellStart"/>
+          <w:lang w:val="en-US"/>
+        </w:rPr>
+        <w:t xml:space="preserve"> – The React Framework</w:t>
+      </w:r>
       <w:r>
         <w:rPr>
           <w:rFonts w:cs="Times New Roman"/>
-        </w:rPr>
-        <w:t>Vercel</w:t>
-      </w:r>
-      <w:proofErr w:type="spellEnd"/>
+          <w:lang w:val="en-US"/>
+        </w:rPr>
+        <w:t xml:space="preserve">. </w:t>
+      </w:r>
       <w:r>
         <w:rPr>
           <w:rFonts w:cs="Times New Roman"/>
         </w:rPr>
-        <w:t xml:space="preserve"> – The </w:t>
-      </w:r>
-      <w:proofErr w:type="spellStart"/>
-      <w:r>
-        <w:rPr>
-          <w:rFonts w:cs="Times New Roman"/>
-        </w:rPr>
-        <w:t>React</w:t>
-      </w:r>
-      <w:proofErr w:type="spellEnd"/>
-      <w:r>
-        <w:rPr>
-          <w:rFonts w:cs="Times New Roman"/>
-        </w:rPr>
-        <w:t xml:space="preserve"> Framework</w:t>
-      </w:r>
-      <w:r>
-        <w:rPr>
-          <w:rFonts w:cs="Times New Roman"/>
-        </w:rPr>
-        <w:t>.</w:t>
-      </w:r>
-      <w:r>
-        <w:rPr>
-          <w:rFonts w:cs="Times New Roman"/>
-        </w:rPr>
-        <w:t xml:space="preserve"> Disponível em:</w:t>
+        <w:t>Disponível em:</w:t>
       </w:r>
       <w:r>
         <w:rPr>
@@ -4511,78 +4437,15 @@
       <w:r>
         <w:rPr>
           <w:rFonts w:cs="Times New Roman"/>
-        </w:rPr>
-        <w:t xml:space="preserve">FLASK: </w:t>
-      </w:r>
-      <w:proofErr w:type="spellStart"/>
+          <w:lang w:val="en-US"/>
+        </w:rPr>
+        <w:t xml:space="preserve">FLASK: Welcome to Flask – Flask Documentation (3.0.x). </w:t>
+      </w:r>
       <w:r>
         <w:rPr>
           <w:rFonts w:cs="Times New Roman"/>
         </w:rPr>
-        <w:t>Welcome</w:t>
-      </w:r>
-      <w:proofErr w:type="spellEnd"/>
-      <w:r>
-        <w:rPr>
-          <w:rFonts w:cs="Times New Roman"/>
-        </w:rPr>
-        <w:t xml:space="preserve"> </w:t>
-      </w:r>
-      <w:proofErr w:type="spellStart"/>
-      <w:r>
-        <w:rPr>
-          <w:rFonts w:cs="Times New Roman"/>
-        </w:rPr>
-        <w:t>to</w:t>
-      </w:r>
-      <w:proofErr w:type="spellEnd"/>
-      <w:r>
-        <w:rPr>
-          <w:rFonts w:cs="Times New Roman"/>
-        </w:rPr>
-        <w:t xml:space="preserve"> </w:t>
-      </w:r>
-      <w:proofErr w:type="spellStart"/>
-      <w:r>
-        <w:rPr>
-          <w:rFonts w:cs="Times New Roman"/>
-        </w:rPr>
-        <w:t>Flask</w:t>
-      </w:r>
-      <w:proofErr w:type="spellEnd"/>
-      <w:r>
-        <w:rPr>
-          <w:rFonts w:cs="Times New Roman"/>
-        </w:rPr>
-        <w:t xml:space="preserve"> – </w:t>
-      </w:r>
-      <w:proofErr w:type="spellStart"/>
-      <w:r>
-        <w:rPr>
-          <w:rFonts w:cs="Times New Roman"/>
-        </w:rPr>
-        <w:t>Flask</w:t>
-      </w:r>
-      <w:proofErr w:type="spellEnd"/>
-      <w:r>
-        <w:rPr>
-          <w:rFonts w:cs="Times New Roman"/>
-        </w:rPr>
-        <w:t xml:space="preserve"> </w:t>
-      </w:r>
-      <w:proofErr w:type="spellStart"/>
-      <w:r>
-        <w:rPr>
-          <w:rFonts w:cs="Times New Roman"/>
-        </w:rPr>
-        <w:t>Documentation</w:t>
-      </w:r>
-      <w:proofErr w:type="spellEnd"/>
-      <w:r>
-        <w:rPr>
-          <w:rFonts w:cs="Times New Roman"/>
-        </w:rPr>
-        <w:t xml:space="preserve"> (3.0.x). Disponível em:</w:t>
+        <w:t>Disponível em:</w:t>
       </w:r>
     </w:p>
     <w:p>
@@ -4646,14 +4509,41 @@
         <w:jc w:val="both"/>
         <w:rPr>
           <w:rFonts w:cs="Times New Roman"/>
+          <w:lang w:val="en-US"/>
         </w:rPr>
       </w:pPr>
       <w:r>
         <w:rPr>
           <w:rFonts w:cs="Times New Roman"/>
-        </w:rPr>
-        <w:t>W3Schools: SQL Tutorial. Disponível em</w:t>
-      </w:r>
+          <w:lang w:val="en-US"/>
+        </w:rPr>
+        <w:t xml:space="preserve">W3Schools: SQL Tutorial. </w:t>
+      </w:r>
+      <w:proofErr w:type="spellStart"/>
+      <w:r>
+        <w:rPr>
+          <w:rFonts w:cs="Times New Roman"/>
+          <w:lang w:val="en-US"/>
+        </w:rPr>
+        <w:t>Disponível</w:t>
+      </w:r>
+      <w:proofErr w:type="spellEnd"/>
+      <w:r>
+        <w:rPr>
+          <w:rFonts w:cs="Times New Roman"/>
+          <w:lang w:val="en-US"/>
+        </w:rPr>
+        <w:t xml:space="preserve"> </w:t>
+      </w:r>
+      <w:proofErr w:type="spellStart"/>
+      <w:r>
+        <w:rPr>
+          <w:rFonts w:cs="Times New Roman"/>
+          <w:lang w:val="en-US"/>
+        </w:rPr>
+        <w:t>em</w:t>
+      </w:r>
+      <w:proofErr w:type="spellEnd"/>
     </w:p>
     <w:p>
       <w:pPr>
@@ -4663,39 +4553,15 @@
         <w:jc w:val="both"/>
         <w:rPr>
           <w:rFonts w:cs="Times New Roman"/>
+          <w:lang w:val="en-US"/>
         </w:rPr>
       </w:pPr>
       <w:r>
         <w:rPr>
           <w:rFonts w:cs="Times New Roman"/>
-        </w:rPr>
-        <w:t>&lt;</w:t>
-      </w:r>
-      <w:r>
-        <w:rPr>
-          <w:rFonts w:cs="Times New Roman"/>
-        </w:rPr>
-        <w:t>https://www.w3schools.com/</w:t>
-      </w:r>
-      <w:proofErr w:type="spellStart"/>
-      <w:r>
-        <w:rPr>
-          <w:rFonts w:cs="Times New Roman"/>
-        </w:rPr>
-        <w:t>sql</w:t>
-      </w:r>
-      <w:proofErr w:type="spellEnd"/>
-      <w:r>
-        <w:rPr>
-          <w:rFonts w:cs="Times New Roman"/>
-        </w:rPr>
-        <w:t>/</w:t>
-      </w:r>
-      <w:r>
-        <w:rPr>
-          <w:rFonts w:cs="Times New Roman"/>
-        </w:rPr>
-        <w:t>&gt;</w:t>
+          <w:lang w:val="en-US"/>
+        </w:rPr>
+        <w:t>&lt;https://www.w3schools.com/sql/&gt;</w:t>
       </w:r>
     </w:p>
     <w:p>
@@ -4706,6 +4572,7 @@
         <w:jc w:val="both"/>
         <w:rPr>
           <w:rFonts w:cs="Times New Roman"/>
+          <w:lang w:val="en-US"/>
         </w:rPr>
       </w:pPr>
     </w:p>
@@ -4719,103 +4586,18 @@
           <w:rFonts w:cs="Times New Roman"/>
         </w:rPr>
       </w:pPr>
-      <w:proofErr w:type="spellStart"/>
       <w:r>
         <w:rPr>
           <w:rFonts w:cs="Times New Roman"/>
-        </w:rPr>
-        <w:t>Tailwind</w:t>
-      </w:r>
-      <w:proofErr w:type="spellEnd"/>
+          <w:lang w:val="en-US"/>
+        </w:rPr>
+        <w:t xml:space="preserve">Tailwind CSS: Tailwind CSS - Rapidly build modern websites without ever leaving. </w:t>
+      </w:r>
       <w:r>
         <w:rPr>
           <w:rFonts w:cs="Times New Roman"/>
         </w:rPr>
-        <w:t xml:space="preserve"> CSS: </w:t>
-      </w:r>
-      <w:proofErr w:type="spellStart"/>
-      <w:r>
-        <w:rPr>
-          <w:rFonts w:cs="Times New Roman"/>
-        </w:rPr>
-        <w:t>Tailwind</w:t>
-      </w:r>
-      <w:proofErr w:type="spellEnd"/>
-      <w:r>
-        <w:rPr>
-          <w:rFonts w:cs="Times New Roman"/>
-        </w:rPr>
-        <w:t xml:space="preserve"> CSS - </w:t>
-      </w:r>
-      <w:proofErr w:type="spellStart"/>
-      <w:r>
-        <w:rPr>
-          <w:rFonts w:cs="Times New Roman"/>
-        </w:rPr>
-        <w:t>Rapidly</w:t>
-      </w:r>
-      <w:proofErr w:type="spellEnd"/>
-      <w:r>
-        <w:rPr>
-          <w:rFonts w:cs="Times New Roman"/>
-        </w:rPr>
-        <w:t xml:space="preserve"> build </w:t>
-      </w:r>
-      <w:proofErr w:type="spellStart"/>
-      <w:r>
-        <w:rPr>
-          <w:rFonts w:cs="Times New Roman"/>
-        </w:rPr>
-        <w:t>modern</w:t>
-      </w:r>
-      <w:proofErr w:type="spellEnd"/>
-      <w:r>
-        <w:rPr>
-          <w:rFonts w:cs="Times New Roman"/>
-        </w:rPr>
-        <w:t xml:space="preserve"> websites </w:t>
-      </w:r>
-      <w:proofErr w:type="spellStart"/>
-      <w:r>
-        <w:rPr>
-          <w:rFonts w:cs="Times New Roman"/>
-        </w:rPr>
-        <w:t>without</w:t>
-      </w:r>
-      <w:proofErr w:type="spellEnd"/>
-      <w:r>
-        <w:rPr>
-          <w:rFonts w:cs="Times New Roman"/>
-        </w:rPr>
-        <w:t xml:space="preserve"> </w:t>
-      </w:r>
-      <w:proofErr w:type="spellStart"/>
-      <w:r>
-        <w:rPr>
-          <w:rFonts w:cs="Times New Roman"/>
-        </w:rPr>
-        <w:t>ever</w:t>
-      </w:r>
-      <w:proofErr w:type="spellEnd"/>
-      <w:r>
-        <w:rPr>
-          <w:rFonts w:cs="Times New Roman"/>
-        </w:rPr>
-        <w:t xml:space="preserve"> </w:t>
-      </w:r>
-      <w:proofErr w:type="spellStart"/>
-      <w:r>
-        <w:rPr>
-          <w:rFonts w:cs="Times New Roman"/>
-        </w:rPr>
-        <w:t>leaving</w:t>
-      </w:r>
-      <w:proofErr w:type="spellEnd"/>
-      <w:r>
-        <w:rPr>
-          <w:rFonts w:cs="Times New Roman"/>
-        </w:rPr>
-        <w:t>. Disponível em:</w:t>
+        <w:t>Disponível em:</w:t>
       </w:r>
     </w:p>
     <w:p>

</xml_diff>